<commit_message>
Fitxers generats en 2022-05-21 12:45:13
</commit_message>
<xml_diff>
--- a/1 Guía.docx
+++ b/1 Guía.docx
@@ -19,7 +19,6 @@
           <w:color w:val="000000"/>
           <w:sz w:val="28"/>
           <w:szCs w:val="16"/>
-          <w:lang w:val="es-ES"/>
         </w:rPr>
       </w:pPr>
       <w:r>
@@ -29,189 +28,36 @@
           <w:sz w:val="28"/>
           <w:szCs w:val="16"/>
         </w:rPr>
-        <w:t xml:space="preserve">M12 </w:t>
-      </w:r>
-      <w:r>
+        <w:t>M12  Projecte de desenvolupament d’aplicacions web</w:t>
+      </w:r>
+    </w:p>
+    <w:p>
+      <w:pPr>
         <w:rPr>
           <w:b/>
           <w:color w:val="000000"/>
-          <w:sz w:val="28"/>
-          <w:szCs w:val="16"/>
-          <w:lang w:val="es-ES"/>
-        </w:rPr>
-        <w:t xml:space="preserve"> </w:t>
-      </w:r>
-      <w:proofErr w:type="spellStart"/>
-      <w:r>
+          <w:sz w:val="20"/>
+          <w:szCs w:val="16"/>
+        </w:rPr>
+      </w:pPr>
+    </w:p>
+    <w:p>
+      <w:pPr>
         <w:rPr>
           <w:b/>
           <w:color w:val="000000"/>
-          <w:sz w:val="28"/>
-          <w:szCs w:val="16"/>
-          <w:lang w:val="es-ES"/>
-        </w:rPr>
-        <w:t>Projecte</w:t>
-      </w:r>
-      <w:proofErr w:type="spellEnd"/>
+          <w:sz w:val="20"/>
+          <w:szCs w:val="16"/>
+        </w:rPr>
+      </w:pPr>
       <w:r>
         <w:rPr>
           <w:b/>
           <w:color w:val="000000"/>
-          <w:sz w:val="28"/>
-          <w:szCs w:val="16"/>
-          <w:lang w:val="es-ES"/>
-        </w:rPr>
-        <w:t xml:space="preserve"> de </w:t>
-      </w:r>
-      <w:proofErr w:type="spellStart"/>
-      <w:r>
-        <w:rPr>
-          <w:b/>
-          <w:color w:val="000000"/>
-          <w:sz w:val="28"/>
-          <w:szCs w:val="16"/>
-          <w:lang w:val="es-ES"/>
-        </w:rPr>
-        <w:t>desenvolupament</w:t>
-      </w:r>
-      <w:proofErr w:type="spellEnd"/>
-      <w:r>
-        <w:rPr>
-          <w:b/>
-          <w:color w:val="000000"/>
-          <w:sz w:val="28"/>
-          <w:szCs w:val="16"/>
-          <w:lang w:val="es-ES"/>
-        </w:rPr>
-        <w:t xml:space="preserve"> </w:t>
-      </w:r>
-      <w:proofErr w:type="spellStart"/>
-      <w:r>
-        <w:rPr>
-          <w:b/>
-          <w:color w:val="000000"/>
-          <w:sz w:val="28"/>
-          <w:szCs w:val="16"/>
-          <w:lang w:val="es-ES"/>
-        </w:rPr>
-        <w:t>d’aplicacions</w:t>
-      </w:r>
-      <w:proofErr w:type="spellEnd"/>
-      <w:r>
-        <w:rPr>
-          <w:b/>
-          <w:color w:val="000000"/>
-          <w:sz w:val="28"/>
-          <w:szCs w:val="16"/>
-          <w:lang w:val="es-ES"/>
-        </w:rPr>
-        <w:t xml:space="preserve"> web</w:t>
-      </w:r>
-    </w:p>
-    <w:p>
-      <w:pPr>
-        <w:rPr>
-          <w:b/>
-          <w:color w:val="000000"/>
-          <w:sz w:val="20"/>
-          <w:szCs w:val="16"/>
-          <w:lang w:val="es-ES"/>
-        </w:rPr>
-      </w:pPr>
-    </w:p>
-    <w:p>
-      <w:pPr>
-        <w:rPr>
-          <w:b/>
-          <w:color w:val="000000"/>
-          <w:sz w:val="20"/>
-          <w:szCs w:val="16"/>
-        </w:rPr>
-      </w:pPr>
-      <w:r>
-        <w:rPr>
-          <w:b/>
-          <w:color w:val="000000"/>
-          <w:sz w:val="20"/>
-          <w:szCs w:val="16"/>
-          <w:lang w:val="es-ES"/>
-        </w:rPr>
-        <w:t xml:space="preserve">UF1. </w:t>
-      </w:r>
-      <w:proofErr w:type="spellStart"/>
-      <w:r>
-        <w:rPr>
-          <w:b/>
-          <w:color w:val="000000"/>
-          <w:sz w:val="20"/>
-          <w:szCs w:val="16"/>
-          <w:lang w:val="es-ES"/>
-        </w:rPr>
-        <w:t>Projecte</w:t>
-      </w:r>
-      <w:proofErr w:type="spellEnd"/>
-      <w:r>
-        <w:rPr>
-          <w:b/>
-          <w:color w:val="000000"/>
-          <w:sz w:val="20"/>
-          <w:szCs w:val="16"/>
-          <w:lang w:val="es-ES"/>
-        </w:rPr>
-        <w:t xml:space="preserve"> de </w:t>
-      </w:r>
-      <w:proofErr w:type="spellStart"/>
-      <w:r>
-        <w:rPr>
-          <w:b/>
-          <w:color w:val="000000"/>
-          <w:sz w:val="20"/>
-          <w:szCs w:val="16"/>
-          <w:lang w:val="es-ES"/>
-        </w:rPr>
-        <w:t>desenvolupament</w:t>
-      </w:r>
-      <w:proofErr w:type="spellEnd"/>
-      <w:r>
-        <w:rPr>
-          <w:b/>
-          <w:color w:val="000000"/>
-          <w:sz w:val="20"/>
-          <w:szCs w:val="16"/>
-          <w:lang w:val="es-ES"/>
-        </w:rPr>
-        <w:t xml:space="preserve"> </w:t>
-      </w:r>
-      <w:proofErr w:type="spellStart"/>
-      <w:r>
-        <w:rPr>
-          <w:b/>
-          <w:color w:val="000000"/>
-          <w:sz w:val="20"/>
-          <w:szCs w:val="16"/>
-          <w:lang w:val="es-ES"/>
-        </w:rPr>
-        <w:t>d’aplicacions</w:t>
-      </w:r>
-      <w:proofErr w:type="spellEnd"/>
-      <w:r>
-        <w:rPr>
-          <w:b/>
-          <w:color w:val="000000"/>
-          <w:sz w:val="20"/>
-          <w:szCs w:val="16"/>
-          <w:lang w:val="es-ES"/>
-        </w:rPr>
-        <w:t xml:space="preserve"> web</w:t>
-      </w:r>
-      <w:r>
-        <w:rPr>
-          <w:b/>
-          <w:color w:val="000000"/>
-          <w:sz w:val="20"/>
-          <w:szCs w:val="16"/>
-        </w:rPr>
-        <w:t xml:space="preserve"> a l’àmbit bioinformàtic</w:t>
+          <w:sz w:val="20"/>
+          <w:szCs w:val="16"/>
+        </w:rPr>
+        <w:t>UF1. Projecte de desenvolupament d’aplicacions web a l’àmbit bioinformàtic</w:t>
       </w:r>
     </w:p>
     <w:p>
@@ -266,7 +112,6 @@
           <w:b/>
           <w:color w:val="000000"/>
           <w:szCs w:val="16"/>
-          <w:lang w:val="es-ES"/>
         </w:rPr>
       </w:pPr>
       <w:r>
@@ -274,7 +119,6 @@
           <w:b/>
           <w:color w:val="000000"/>
           <w:szCs w:val="16"/>
-          <w:lang w:val="es-ES"/>
         </w:rPr>
         <w:t xml:space="preserve">INFORMACIÓ </w:t>
       </w:r>
@@ -283,7 +127,6 @@
           <w:b/>
           <w:color w:val="000000"/>
           <w:szCs w:val="16"/>
-          <w:lang w:val="es-ES"/>
         </w:rPr>
         <w:t>PROJECTE</w:t>
       </w:r>
@@ -293,6 +136,9 @@
         <w:pStyle w:val="Normal1"/>
         <w:widowControl w:val="0"/>
         <w:jc w:val="both"/>
+        <w:rPr>
+          <w:lang w:val="ca-ES"/>
+        </w:rPr>
       </w:pPr>
     </w:p>
     <w:p>
@@ -305,277 +151,17 @@
           <w:rFonts w:ascii="Helvetica" w:eastAsiaTheme="minorEastAsia" w:hAnsi="Helvetica" w:cs="Times New Roman"/>
           <w:sz w:val="20"/>
           <w:szCs w:val="16"/>
-          <w:lang w:val="es-ES" w:eastAsia="ca-ES"/>
-        </w:rPr>
-      </w:pPr>
-      <w:proofErr w:type="spellStart"/>
-      <w:r>
-        <w:rPr>
-          <w:rFonts w:ascii="Helvetica" w:eastAsiaTheme="minorEastAsia" w:hAnsi="Helvetica" w:cs="Times New Roman"/>
-          <w:sz w:val="20"/>
-          <w:szCs w:val="16"/>
-          <w:lang w:val="es-ES" w:eastAsia="ca-ES"/>
-        </w:rPr>
-        <w:t>Considerem</w:t>
-      </w:r>
-      <w:proofErr w:type="spellEnd"/>
-      <w:r>
-        <w:rPr>
-          <w:rFonts w:ascii="Helvetica" w:eastAsiaTheme="minorEastAsia" w:hAnsi="Helvetica" w:cs="Times New Roman"/>
-          <w:sz w:val="20"/>
-          <w:szCs w:val="16"/>
-          <w:lang w:val="es-ES" w:eastAsia="ca-ES"/>
-        </w:rPr>
-        <w:t xml:space="preserve"> el </w:t>
-      </w:r>
-      <w:proofErr w:type="spellStart"/>
-      <w:r>
-        <w:rPr>
-          <w:rFonts w:ascii="Helvetica" w:eastAsiaTheme="minorEastAsia" w:hAnsi="Helvetica" w:cs="Times New Roman"/>
-          <w:sz w:val="20"/>
-          <w:szCs w:val="16"/>
-          <w:lang w:val="es-ES" w:eastAsia="ca-ES"/>
-        </w:rPr>
-        <w:t>mòdul</w:t>
-      </w:r>
-      <w:proofErr w:type="spellEnd"/>
-      <w:r>
-        <w:rPr>
-          <w:rFonts w:ascii="Helvetica" w:eastAsiaTheme="minorEastAsia" w:hAnsi="Helvetica" w:cs="Times New Roman"/>
-          <w:sz w:val="20"/>
-          <w:szCs w:val="16"/>
-          <w:lang w:val="es-ES" w:eastAsia="ca-ES"/>
-        </w:rPr>
-        <w:t xml:space="preserve"> de </w:t>
-      </w:r>
-      <w:proofErr w:type="spellStart"/>
-      <w:r>
-        <w:rPr>
-          <w:rFonts w:ascii="Helvetica" w:eastAsiaTheme="minorEastAsia" w:hAnsi="Helvetica" w:cs="Times New Roman"/>
-          <w:sz w:val="20"/>
-          <w:szCs w:val="16"/>
-          <w:lang w:val="es-ES" w:eastAsia="ca-ES"/>
-        </w:rPr>
-        <w:t>projecte</w:t>
-      </w:r>
-      <w:proofErr w:type="spellEnd"/>
-      <w:r>
-        <w:rPr>
-          <w:rFonts w:ascii="Helvetica" w:eastAsiaTheme="minorEastAsia" w:hAnsi="Helvetica" w:cs="Times New Roman"/>
-          <w:sz w:val="20"/>
-          <w:szCs w:val="16"/>
-          <w:lang w:val="es-ES" w:eastAsia="ca-ES"/>
-        </w:rPr>
-        <w:t xml:space="preserve"> </w:t>
-      </w:r>
-      <w:proofErr w:type="spellStart"/>
-      <w:r>
-        <w:rPr>
-          <w:rFonts w:ascii="Helvetica" w:eastAsiaTheme="minorEastAsia" w:hAnsi="Helvetica" w:cs="Times New Roman"/>
-          <w:sz w:val="20"/>
-          <w:szCs w:val="16"/>
-          <w:lang w:val="es-ES" w:eastAsia="ca-ES"/>
-        </w:rPr>
-        <w:t>com</w:t>
-      </w:r>
-      <w:proofErr w:type="spellEnd"/>
-      <w:r>
-        <w:rPr>
-          <w:rFonts w:ascii="Helvetica" w:eastAsiaTheme="minorEastAsia" w:hAnsi="Helvetica" w:cs="Times New Roman"/>
-          <w:sz w:val="20"/>
-          <w:szCs w:val="16"/>
-          <w:lang w:val="es-ES" w:eastAsia="ca-ES"/>
-        </w:rPr>
-        <w:t xml:space="preserve"> un </w:t>
-      </w:r>
-      <w:proofErr w:type="spellStart"/>
-      <w:r>
-        <w:rPr>
-          <w:rFonts w:ascii="Helvetica" w:eastAsiaTheme="minorEastAsia" w:hAnsi="Helvetica" w:cs="Times New Roman"/>
-          <w:sz w:val="20"/>
-          <w:szCs w:val="16"/>
-          <w:lang w:val="es-ES" w:eastAsia="ca-ES"/>
-        </w:rPr>
-        <w:t>tancament</w:t>
-      </w:r>
-      <w:proofErr w:type="spellEnd"/>
-      <w:r>
-        <w:rPr>
-          <w:rFonts w:ascii="Helvetica" w:eastAsiaTheme="minorEastAsia" w:hAnsi="Helvetica" w:cs="Times New Roman"/>
-          <w:sz w:val="20"/>
-          <w:szCs w:val="16"/>
-          <w:lang w:val="es-ES" w:eastAsia="ca-ES"/>
-        </w:rPr>
-        <w:t xml:space="preserve"> de cicle en el </w:t>
-      </w:r>
-      <w:proofErr w:type="spellStart"/>
-      <w:r>
-        <w:rPr>
-          <w:rFonts w:ascii="Helvetica" w:eastAsiaTheme="minorEastAsia" w:hAnsi="Helvetica" w:cs="Times New Roman"/>
-          <w:sz w:val="20"/>
-          <w:szCs w:val="16"/>
-          <w:lang w:val="es-ES" w:eastAsia="ca-ES"/>
-        </w:rPr>
-        <w:t>qual</w:t>
-      </w:r>
-      <w:proofErr w:type="spellEnd"/>
-      <w:r>
-        <w:rPr>
-          <w:rFonts w:ascii="Helvetica" w:eastAsiaTheme="minorEastAsia" w:hAnsi="Helvetica" w:cs="Times New Roman"/>
-          <w:sz w:val="20"/>
-          <w:szCs w:val="16"/>
-          <w:lang w:val="es-ES" w:eastAsia="ca-ES"/>
-        </w:rPr>
-        <w:t xml:space="preserve"> </w:t>
-      </w:r>
-      <w:proofErr w:type="spellStart"/>
-      <w:r>
-        <w:rPr>
-          <w:rFonts w:ascii="Helvetica" w:eastAsiaTheme="minorEastAsia" w:hAnsi="Helvetica" w:cs="Times New Roman"/>
-          <w:sz w:val="20"/>
-          <w:szCs w:val="16"/>
-          <w:lang w:val="es-ES" w:eastAsia="ca-ES"/>
-        </w:rPr>
-        <w:t>s'ha</w:t>
-      </w:r>
-      <w:proofErr w:type="spellEnd"/>
-      <w:r>
-        <w:rPr>
-          <w:rFonts w:ascii="Helvetica" w:eastAsiaTheme="minorEastAsia" w:hAnsi="Helvetica" w:cs="Times New Roman"/>
-          <w:sz w:val="20"/>
-          <w:szCs w:val="16"/>
-          <w:lang w:val="es-ES" w:eastAsia="ca-ES"/>
-        </w:rPr>
-        <w:t xml:space="preserve"> de demostrar i aplicar </w:t>
-      </w:r>
-      <w:proofErr w:type="spellStart"/>
-      <w:r>
-        <w:rPr>
-          <w:rFonts w:ascii="Helvetica" w:eastAsiaTheme="minorEastAsia" w:hAnsi="Helvetica" w:cs="Times New Roman"/>
-          <w:sz w:val="20"/>
-          <w:szCs w:val="16"/>
-          <w:lang w:val="es-ES" w:eastAsia="ca-ES"/>
-        </w:rPr>
-        <w:t>tots</w:t>
-      </w:r>
-      <w:proofErr w:type="spellEnd"/>
-      <w:r>
-        <w:rPr>
-          <w:rFonts w:ascii="Helvetica" w:eastAsiaTheme="minorEastAsia" w:hAnsi="Helvetica" w:cs="Times New Roman"/>
-          <w:sz w:val="20"/>
-          <w:szCs w:val="16"/>
-          <w:lang w:val="es-ES" w:eastAsia="ca-ES"/>
-        </w:rPr>
-        <w:t xml:space="preserve"> els </w:t>
-      </w:r>
-      <w:proofErr w:type="spellStart"/>
-      <w:r>
-        <w:rPr>
-          <w:rFonts w:ascii="Helvetica" w:eastAsiaTheme="minorEastAsia" w:hAnsi="Helvetica" w:cs="Times New Roman"/>
-          <w:sz w:val="20"/>
-          <w:szCs w:val="16"/>
-          <w:lang w:val="es-ES" w:eastAsia="ca-ES"/>
-        </w:rPr>
-        <w:t>coneixements</w:t>
-      </w:r>
-      <w:proofErr w:type="spellEnd"/>
-      <w:r>
-        <w:rPr>
-          <w:rFonts w:ascii="Helvetica" w:eastAsiaTheme="minorEastAsia" w:hAnsi="Helvetica" w:cs="Times New Roman"/>
-          <w:sz w:val="20"/>
-          <w:szCs w:val="16"/>
-          <w:lang w:val="es-ES" w:eastAsia="ca-ES"/>
-        </w:rPr>
-        <w:t xml:space="preserve"> apresos en el </w:t>
-      </w:r>
-      <w:proofErr w:type="spellStart"/>
-      <w:r>
-        <w:rPr>
-          <w:rFonts w:ascii="Helvetica" w:eastAsiaTheme="minorEastAsia" w:hAnsi="Helvetica" w:cs="Times New Roman"/>
-          <w:sz w:val="20"/>
-          <w:szCs w:val="16"/>
-          <w:lang w:val="es-ES" w:eastAsia="ca-ES"/>
-        </w:rPr>
-        <w:t>grau</w:t>
-      </w:r>
-      <w:proofErr w:type="spellEnd"/>
-      <w:r>
-        <w:rPr>
-          <w:rFonts w:ascii="Helvetica" w:eastAsiaTheme="minorEastAsia" w:hAnsi="Helvetica" w:cs="Times New Roman"/>
-          <w:sz w:val="20"/>
-          <w:szCs w:val="16"/>
-          <w:lang w:val="es-ES" w:eastAsia="ca-ES"/>
-        </w:rPr>
-        <w:t xml:space="preserve"> </w:t>
-      </w:r>
-      <w:r>
-        <w:rPr>
-          <w:rFonts w:ascii="Helvetica" w:eastAsiaTheme="minorEastAsia" w:hAnsi="Helvetica" w:cs="Times New Roman"/>
-          <w:sz w:val="20"/>
-          <w:szCs w:val="16"/>
-          <w:lang w:val="es-ES" w:eastAsia="ca-ES"/>
-        </w:rPr>
-        <w:t xml:space="preserve">superior de </w:t>
-      </w:r>
-      <w:proofErr w:type="spellStart"/>
-      <w:r>
-        <w:rPr>
-          <w:rFonts w:ascii="Helvetica" w:eastAsiaTheme="minorEastAsia" w:hAnsi="Helvetica" w:cs="Times New Roman"/>
-          <w:sz w:val="20"/>
-          <w:szCs w:val="16"/>
-          <w:lang w:val="es-ES" w:eastAsia="ca-ES"/>
-        </w:rPr>
-        <w:t>desenvolupament</w:t>
-      </w:r>
-      <w:proofErr w:type="spellEnd"/>
-      <w:r>
-        <w:rPr>
-          <w:rFonts w:ascii="Helvetica" w:eastAsiaTheme="minorEastAsia" w:hAnsi="Helvetica" w:cs="Times New Roman"/>
-          <w:sz w:val="20"/>
-          <w:szCs w:val="16"/>
-          <w:lang w:val="es-ES" w:eastAsia="ca-ES"/>
-        </w:rPr>
-        <w:t xml:space="preserve"> </w:t>
-      </w:r>
-      <w:proofErr w:type="spellStart"/>
-      <w:r>
-        <w:rPr>
-          <w:rFonts w:ascii="Helvetica" w:eastAsiaTheme="minorEastAsia" w:hAnsi="Helvetica" w:cs="Times New Roman"/>
-          <w:sz w:val="20"/>
-          <w:szCs w:val="16"/>
-          <w:lang w:val="es-ES" w:eastAsia="ca-ES"/>
-        </w:rPr>
-        <w:t>d’aplicacions</w:t>
-      </w:r>
-      <w:proofErr w:type="spellEnd"/>
-      <w:r>
-        <w:rPr>
-          <w:rFonts w:ascii="Helvetica" w:eastAsiaTheme="minorEastAsia" w:hAnsi="Helvetica" w:cs="Times New Roman"/>
-          <w:sz w:val="20"/>
-          <w:szCs w:val="16"/>
-          <w:lang w:val="es-ES" w:eastAsia="ca-ES"/>
-        </w:rPr>
-        <w:t xml:space="preserve"> web perfil </w:t>
-      </w:r>
-      <w:proofErr w:type="spellStart"/>
-      <w:r>
-        <w:rPr>
-          <w:rFonts w:ascii="Helvetica" w:eastAsiaTheme="minorEastAsia" w:hAnsi="Helvetica" w:cs="Times New Roman"/>
-          <w:sz w:val="20"/>
-          <w:szCs w:val="16"/>
-          <w:lang w:val="es-ES" w:eastAsia="ca-ES"/>
-        </w:rPr>
-        <w:t>bioinformàtica</w:t>
-      </w:r>
-      <w:proofErr w:type="spellEnd"/>
-      <w:r>
-        <w:rPr>
-          <w:rFonts w:ascii="Helvetica" w:eastAsiaTheme="minorEastAsia" w:hAnsi="Helvetica" w:cs="Times New Roman"/>
-          <w:sz w:val="20"/>
-          <w:szCs w:val="16"/>
-          <w:lang w:val="es-ES" w:eastAsia="ca-ES"/>
-        </w:rPr>
-        <w:t xml:space="preserve"> (CFGS DAW)</w:t>
+          <w:lang w:val="ca-ES" w:eastAsia="ca-ES"/>
+        </w:rPr>
+      </w:pPr>
+      <w:r>
+        <w:rPr>
+          <w:rFonts w:ascii="Helvetica" w:eastAsiaTheme="minorEastAsia" w:hAnsi="Helvetica" w:cs="Times New Roman"/>
+          <w:sz w:val="20"/>
+          <w:szCs w:val="16"/>
+          <w:lang w:val="ca-ES" w:eastAsia="ca-ES"/>
+        </w:rPr>
+        <w:t>Considerem el mòdul de projecte com un tancament de cicle en el qual s'ha de demostrar i aplicar tots els coneixements apresos en el grau superior de desenvolupament d’aplicacions web perfil bioinformàtica (CFGS DAW)</w:t>
       </w:r>
     </w:p>
     <w:p>
@@ -588,7 +174,7 @@
           <w:rFonts w:ascii="Helvetica" w:eastAsiaTheme="minorEastAsia" w:hAnsi="Helvetica" w:cs="Times New Roman"/>
           <w:sz w:val="20"/>
           <w:szCs w:val="16"/>
-          <w:lang w:val="es-ES" w:eastAsia="ca-ES"/>
+          <w:lang w:val="ca-ES" w:eastAsia="ca-ES"/>
         </w:rPr>
       </w:pPr>
     </w:p>
@@ -602,17 +188,35 @@
           <w:rFonts w:ascii="Helvetica" w:eastAsiaTheme="minorEastAsia" w:hAnsi="Helvetica" w:cs="Times New Roman"/>
           <w:sz w:val="20"/>
           <w:szCs w:val="16"/>
-          <w:lang w:val="es-ES" w:eastAsia="ca-ES"/>
-        </w:rPr>
-      </w:pPr>
-      <w:r>
-        <w:rPr>
-          <w:rFonts w:ascii="Helvetica" w:eastAsiaTheme="minorEastAsia" w:hAnsi="Helvetica" w:cs="Times New Roman"/>
-          <w:sz w:val="20"/>
-          <w:szCs w:val="16"/>
-          <w:lang w:val="es-ES" w:eastAsia="ca-ES"/>
-        </w:rPr>
-        <w:t xml:space="preserve">La </w:t>
+          <w:lang w:val="ca-ES" w:eastAsia="ca-ES"/>
+        </w:rPr>
+      </w:pPr>
+      <w:r>
+        <w:rPr>
+          <w:rFonts w:ascii="Helvetica" w:eastAsiaTheme="minorEastAsia" w:hAnsi="Helvetica" w:cs="Times New Roman"/>
+          <w:sz w:val="20"/>
+          <w:szCs w:val="16"/>
+          <w:lang w:val="ca-ES" w:eastAsia="ca-ES"/>
+        </w:rPr>
+        <w:t xml:space="preserve">La seva durada és de 66 hores que es faran en els mateixos mòduls horaris que els mòduls 5 i </w:t>
+      </w:r>
+      <w:r>
+        <w:rPr>
+          <w:rFonts w:ascii="Helvetica" w:eastAsiaTheme="minorEastAsia" w:hAnsi="Helvetica" w:cs="Times New Roman"/>
+          <w:sz w:val="20"/>
+          <w:szCs w:val="16"/>
+          <w:lang w:val="ca-ES" w:eastAsia="ca-ES"/>
+        </w:rPr>
+        <w:t>6</w:t>
+      </w:r>
+      <w:r>
+        <w:rPr>
+          <w:rFonts w:ascii="Helvetica" w:eastAsiaTheme="minorEastAsia" w:hAnsi="Helvetica" w:cs="Times New Roman"/>
+          <w:sz w:val="20"/>
+          <w:szCs w:val="16"/>
+          <w:lang w:val="ca-ES" w:eastAsia="ca-ES"/>
+        </w:rPr>
+        <w:t xml:space="preserve"> del curs. La </w:t>
       </w:r>
       <w:proofErr w:type="spellStart"/>
       <w:r>
@@ -620,9 +224,9 @@
           <w:rFonts w:ascii="Helvetica" w:eastAsiaTheme="minorEastAsia" w:hAnsi="Helvetica" w:cs="Times New Roman"/>
           <w:sz w:val="20"/>
           <w:szCs w:val="16"/>
-          <w:lang w:val="es-ES" w:eastAsia="ca-ES"/>
-        </w:rPr>
-        <w:t>seva</w:t>
+          <w:lang w:val="ca-ES" w:eastAsia="ca-ES"/>
+        </w:rPr>
+        <w:t>tutorització</w:t>
       </w:r>
       <w:proofErr w:type="spellEnd"/>
       <w:r>
@@ -630,363 +234,9 @@
           <w:rFonts w:ascii="Helvetica" w:eastAsiaTheme="minorEastAsia" w:hAnsi="Helvetica" w:cs="Times New Roman"/>
           <w:sz w:val="20"/>
           <w:szCs w:val="16"/>
-          <w:lang w:val="es-ES" w:eastAsia="ca-ES"/>
-        </w:rPr>
-        <w:t xml:space="preserve"> durada </w:t>
-      </w:r>
-      <w:proofErr w:type="spellStart"/>
-      <w:r>
-        <w:rPr>
-          <w:rFonts w:ascii="Helvetica" w:eastAsiaTheme="minorEastAsia" w:hAnsi="Helvetica" w:cs="Times New Roman"/>
-          <w:sz w:val="20"/>
-          <w:szCs w:val="16"/>
-          <w:lang w:val="es-ES" w:eastAsia="ca-ES"/>
-        </w:rPr>
-        <w:t>és</w:t>
-      </w:r>
-      <w:proofErr w:type="spellEnd"/>
-      <w:r>
-        <w:rPr>
-          <w:rFonts w:ascii="Helvetica" w:eastAsiaTheme="minorEastAsia" w:hAnsi="Helvetica" w:cs="Times New Roman"/>
-          <w:sz w:val="20"/>
-          <w:szCs w:val="16"/>
-          <w:lang w:val="es-ES" w:eastAsia="ca-ES"/>
-        </w:rPr>
-        <w:t xml:space="preserve"> de </w:t>
-      </w:r>
-      <w:r>
-        <w:rPr>
-          <w:rFonts w:ascii="Helvetica" w:eastAsiaTheme="minorEastAsia" w:hAnsi="Helvetica" w:cs="Times New Roman"/>
-          <w:sz w:val="20"/>
-          <w:szCs w:val="16"/>
-          <w:lang w:val="es-ES" w:eastAsia="ca-ES"/>
-        </w:rPr>
-        <w:t>66</w:t>
-      </w:r>
-      <w:r>
-        <w:rPr>
-          <w:rFonts w:ascii="Helvetica" w:eastAsiaTheme="minorEastAsia" w:hAnsi="Helvetica" w:cs="Times New Roman"/>
-          <w:sz w:val="20"/>
-          <w:szCs w:val="16"/>
-          <w:lang w:val="es-ES" w:eastAsia="ca-ES"/>
-        </w:rPr>
-        <w:t xml:space="preserve"> </w:t>
-      </w:r>
-      <w:proofErr w:type="spellStart"/>
-      <w:r>
-        <w:rPr>
-          <w:rFonts w:ascii="Helvetica" w:eastAsiaTheme="minorEastAsia" w:hAnsi="Helvetica" w:cs="Times New Roman"/>
-          <w:sz w:val="20"/>
-          <w:szCs w:val="16"/>
-          <w:lang w:val="es-ES" w:eastAsia="ca-ES"/>
-        </w:rPr>
-        <w:t>hores</w:t>
-      </w:r>
-      <w:proofErr w:type="spellEnd"/>
-      <w:r>
-        <w:rPr>
-          <w:rFonts w:ascii="Helvetica" w:eastAsiaTheme="minorEastAsia" w:hAnsi="Helvetica" w:cs="Times New Roman"/>
-          <w:sz w:val="20"/>
-          <w:szCs w:val="16"/>
-          <w:lang w:val="es-ES" w:eastAsia="ca-ES"/>
-        </w:rPr>
-        <w:t xml:space="preserve"> que es </w:t>
-      </w:r>
-      <w:proofErr w:type="spellStart"/>
-      <w:r>
-        <w:rPr>
-          <w:rFonts w:ascii="Helvetica" w:eastAsiaTheme="minorEastAsia" w:hAnsi="Helvetica" w:cs="Times New Roman"/>
-          <w:sz w:val="20"/>
-          <w:szCs w:val="16"/>
-          <w:lang w:val="es-ES" w:eastAsia="ca-ES"/>
-        </w:rPr>
-        <w:t>faran</w:t>
-      </w:r>
-      <w:proofErr w:type="spellEnd"/>
-      <w:r>
-        <w:rPr>
-          <w:rFonts w:ascii="Helvetica" w:eastAsiaTheme="minorEastAsia" w:hAnsi="Helvetica" w:cs="Times New Roman"/>
-          <w:sz w:val="20"/>
-          <w:szCs w:val="16"/>
-          <w:lang w:val="es-ES" w:eastAsia="ca-ES"/>
-        </w:rPr>
-        <w:t xml:space="preserve"> en els </w:t>
-      </w:r>
-      <w:proofErr w:type="spellStart"/>
-      <w:r>
-        <w:rPr>
-          <w:rFonts w:ascii="Helvetica" w:eastAsiaTheme="minorEastAsia" w:hAnsi="Helvetica" w:cs="Times New Roman"/>
-          <w:sz w:val="20"/>
-          <w:szCs w:val="16"/>
-          <w:lang w:val="es-ES" w:eastAsia="ca-ES"/>
-        </w:rPr>
-        <w:t>mateixos</w:t>
-      </w:r>
-      <w:proofErr w:type="spellEnd"/>
-      <w:r>
-        <w:rPr>
-          <w:rFonts w:ascii="Helvetica" w:eastAsiaTheme="minorEastAsia" w:hAnsi="Helvetica" w:cs="Times New Roman"/>
-          <w:sz w:val="20"/>
-          <w:szCs w:val="16"/>
-          <w:lang w:val="es-ES" w:eastAsia="ca-ES"/>
-        </w:rPr>
-        <w:t xml:space="preserve"> </w:t>
-      </w:r>
-      <w:proofErr w:type="spellStart"/>
-      <w:r>
-        <w:rPr>
-          <w:rFonts w:ascii="Helvetica" w:eastAsiaTheme="minorEastAsia" w:hAnsi="Helvetica" w:cs="Times New Roman"/>
-          <w:sz w:val="20"/>
-          <w:szCs w:val="16"/>
-          <w:lang w:val="es-ES" w:eastAsia="ca-ES"/>
-        </w:rPr>
-        <w:t>mòduls</w:t>
-      </w:r>
-      <w:proofErr w:type="spellEnd"/>
-      <w:r>
-        <w:rPr>
-          <w:rFonts w:ascii="Helvetica" w:eastAsiaTheme="minorEastAsia" w:hAnsi="Helvetica" w:cs="Times New Roman"/>
-          <w:sz w:val="20"/>
-          <w:szCs w:val="16"/>
-          <w:lang w:val="es-ES" w:eastAsia="ca-ES"/>
-        </w:rPr>
-        <w:t xml:space="preserve"> </w:t>
-      </w:r>
-      <w:proofErr w:type="spellStart"/>
-      <w:r>
-        <w:rPr>
-          <w:rFonts w:ascii="Helvetica" w:eastAsiaTheme="minorEastAsia" w:hAnsi="Helvetica" w:cs="Times New Roman"/>
-          <w:sz w:val="20"/>
-          <w:szCs w:val="16"/>
-          <w:lang w:val="es-ES" w:eastAsia="ca-ES"/>
-        </w:rPr>
-        <w:t>horaris</w:t>
-      </w:r>
-      <w:proofErr w:type="spellEnd"/>
-      <w:r>
-        <w:rPr>
-          <w:rFonts w:ascii="Helvetica" w:eastAsiaTheme="minorEastAsia" w:hAnsi="Helvetica" w:cs="Times New Roman"/>
-          <w:sz w:val="20"/>
-          <w:szCs w:val="16"/>
-          <w:lang w:val="es-ES" w:eastAsia="ca-ES"/>
-        </w:rPr>
-        <w:t xml:space="preserve"> que els </w:t>
-      </w:r>
-      <w:proofErr w:type="spellStart"/>
-      <w:r>
-        <w:rPr>
-          <w:rFonts w:ascii="Helvetica" w:eastAsiaTheme="minorEastAsia" w:hAnsi="Helvetica" w:cs="Times New Roman"/>
-          <w:sz w:val="20"/>
-          <w:szCs w:val="16"/>
-          <w:lang w:val="es-ES" w:eastAsia="ca-ES"/>
-        </w:rPr>
-        <w:t>mòduls</w:t>
-      </w:r>
-      <w:proofErr w:type="spellEnd"/>
-      <w:r>
-        <w:rPr>
-          <w:rFonts w:ascii="Helvetica" w:eastAsiaTheme="minorEastAsia" w:hAnsi="Helvetica" w:cs="Times New Roman"/>
-          <w:sz w:val="20"/>
-          <w:szCs w:val="16"/>
-          <w:lang w:val="es-ES" w:eastAsia="ca-ES"/>
-        </w:rPr>
-        <w:t xml:space="preserve"> </w:t>
-      </w:r>
-      <w:r>
-        <w:rPr>
-          <w:rFonts w:ascii="Helvetica" w:eastAsiaTheme="minorEastAsia" w:hAnsi="Helvetica" w:cs="Times New Roman"/>
-          <w:sz w:val="20"/>
-          <w:szCs w:val="16"/>
-          <w:lang w:val="es-ES" w:eastAsia="ca-ES"/>
-        </w:rPr>
-        <w:t>5</w:t>
-      </w:r>
-      <w:r>
-        <w:rPr>
-          <w:rFonts w:ascii="Helvetica" w:eastAsiaTheme="minorEastAsia" w:hAnsi="Helvetica" w:cs="Times New Roman"/>
-          <w:sz w:val="20"/>
-          <w:szCs w:val="16"/>
-          <w:lang w:val="es-ES" w:eastAsia="ca-ES"/>
-        </w:rPr>
-        <w:t xml:space="preserve"> i </w:t>
-      </w:r>
-      <w:r>
-        <w:rPr>
-          <w:rFonts w:ascii="Helvetica" w:eastAsiaTheme="minorEastAsia" w:hAnsi="Helvetica" w:cs="Times New Roman"/>
-          <w:sz w:val="20"/>
-          <w:szCs w:val="16"/>
-          <w:lang w:val="es-ES" w:eastAsia="ca-ES"/>
-        </w:rPr>
-        <w:t>6</w:t>
-      </w:r>
-      <w:r>
-        <w:rPr>
-          <w:rFonts w:ascii="Helvetica" w:eastAsiaTheme="minorEastAsia" w:hAnsi="Helvetica" w:cs="Times New Roman"/>
-          <w:sz w:val="20"/>
-          <w:szCs w:val="16"/>
-          <w:lang w:val="es-ES" w:eastAsia="ca-ES"/>
-        </w:rPr>
-        <w:t xml:space="preserve"> del </w:t>
-      </w:r>
-      <w:proofErr w:type="spellStart"/>
-      <w:r>
-        <w:rPr>
-          <w:rFonts w:ascii="Helvetica" w:eastAsiaTheme="minorEastAsia" w:hAnsi="Helvetica" w:cs="Times New Roman"/>
-          <w:sz w:val="20"/>
-          <w:szCs w:val="16"/>
-          <w:lang w:val="es-ES" w:eastAsia="ca-ES"/>
-        </w:rPr>
-        <w:t>curs</w:t>
-      </w:r>
-      <w:proofErr w:type="spellEnd"/>
-      <w:r>
-        <w:rPr>
-          <w:rFonts w:ascii="Helvetica" w:eastAsiaTheme="minorEastAsia" w:hAnsi="Helvetica" w:cs="Times New Roman"/>
-          <w:sz w:val="20"/>
-          <w:szCs w:val="16"/>
-          <w:lang w:val="es-ES" w:eastAsia="ca-ES"/>
-        </w:rPr>
-        <w:t xml:space="preserve">. La </w:t>
-      </w:r>
-      <w:proofErr w:type="spellStart"/>
-      <w:r>
-        <w:rPr>
-          <w:rFonts w:ascii="Helvetica" w:eastAsiaTheme="minorEastAsia" w:hAnsi="Helvetica" w:cs="Times New Roman"/>
-          <w:sz w:val="20"/>
-          <w:szCs w:val="16"/>
-          <w:lang w:val="es-ES" w:eastAsia="ca-ES"/>
-        </w:rPr>
-        <w:t>tutorització</w:t>
-      </w:r>
-      <w:proofErr w:type="spellEnd"/>
-      <w:r>
-        <w:rPr>
-          <w:rFonts w:ascii="Helvetica" w:eastAsiaTheme="minorEastAsia" w:hAnsi="Helvetica" w:cs="Times New Roman"/>
-          <w:sz w:val="20"/>
-          <w:szCs w:val="16"/>
-          <w:lang w:val="es-ES" w:eastAsia="ca-ES"/>
-        </w:rPr>
-        <w:t xml:space="preserve"> del </w:t>
-      </w:r>
-      <w:proofErr w:type="spellStart"/>
-      <w:r>
-        <w:rPr>
-          <w:rFonts w:ascii="Helvetica" w:eastAsiaTheme="minorEastAsia" w:hAnsi="Helvetica" w:cs="Times New Roman"/>
-          <w:sz w:val="20"/>
-          <w:szCs w:val="16"/>
-          <w:lang w:val="es-ES" w:eastAsia="ca-ES"/>
-        </w:rPr>
-        <w:t>crèdit</w:t>
-      </w:r>
-      <w:proofErr w:type="spellEnd"/>
-      <w:r>
-        <w:rPr>
-          <w:rFonts w:ascii="Helvetica" w:eastAsiaTheme="minorEastAsia" w:hAnsi="Helvetica" w:cs="Times New Roman"/>
-          <w:sz w:val="20"/>
-          <w:szCs w:val="16"/>
-          <w:lang w:val="es-ES" w:eastAsia="ca-ES"/>
-        </w:rPr>
-        <w:t xml:space="preserve"> de </w:t>
-      </w:r>
-      <w:proofErr w:type="spellStart"/>
-      <w:r>
-        <w:rPr>
-          <w:rFonts w:ascii="Helvetica" w:eastAsiaTheme="minorEastAsia" w:hAnsi="Helvetica" w:cs="Times New Roman"/>
-          <w:sz w:val="20"/>
-          <w:szCs w:val="16"/>
-          <w:lang w:val="es-ES" w:eastAsia="ca-ES"/>
-        </w:rPr>
-        <w:t>síntesi</w:t>
-      </w:r>
-      <w:proofErr w:type="spellEnd"/>
-      <w:r>
-        <w:rPr>
-          <w:rFonts w:ascii="Helvetica" w:eastAsiaTheme="minorEastAsia" w:hAnsi="Helvetica" w:cs="Times New Roman"/>
-          <w:sz w:val="20"/>
-          <w:szCs w:val="16"/>
-          <w:lang w:val="es-ES" w:eastAsia="ca-ES"/>
-        </w:rPr>
-        <w:t xml:space="preserve"> </w:t>
-      </w:r>
-      <w:proofErr w:type="spellStart"/>
-      <w:r>
-        <w:rPr>
-          <w:rFonts w:ascii="Helvetica" w:eastAsiaTheme="minorEastAsia" w:hAnsi="Helvetica" w:cs="Times New Roman"/>
-          <w:sz w:val="20"/>
-          <w:szCs w:val="16"/>
-          <w:lang w:val="es-ES" w:eastAsia="ca-ES"/>
-        </w:rPr>
-        <w:t>recaurà</w:t>
-      </w:r>
-      <w:proofErr w:type="spellEnd"/>
-      <w:r>
-        <w:rPr>
-          <w:rFonts w:ascii="Helvetica" w:eastAsiaTheme="minorEastAsia" w:hAnsi="Helvetica" w:cs="Times New Roman"/>
-          <w:sz w:val="20"/>
-          <w:szCs w:val="16"/>
-          <w:lang w:val="es-ES" w:eastAsia="ca-ES"/>
-        </w:rPr>
-        <w:t xml:space="preserve"> sobre els </w:t>
-      </w:r>
-      <w:proofErr w:type="spellStart"/>
-      <w:r>
-        <w:rPr>
-          <w:rFonts w:ascii="Helvetica" w:eastAsiaTheme="minorEastAsia" w:hAnsi="Helvetica" w:cs="Times New Roman"/>
-          <w:sz w:val="20"/>
-          <w:szCs w:val="16"/>
-          <w:lang w:val="es-ES" w:eastAsia="ca-ES"/>
-        </w:rPr>
-        <w:t>professors</w:t>
-      </w:r>
-      <w:proofErr w:type="spellEnd"/>
-      <w:r>
-        <w:rPr>
-          <w:rFonts w:ascii="Helvetica" w:eastAsiaTheme="minorEastAsia" w:hAnsi="Helvetica" w:cs="Times New Roman"/>
-          <w:sz w:val="20"/>
-          <w:szCs w:val="16"/>
-          <w:lang w:val="es-ES" w:eastAsia="ca-ES"/>
-        </w:rPr>
-        <w:t xml:space="preserve">/es </w:t>
-      </w:r>
-      <w:proofErr w:type="spellStart"/>
-      <w:r>
-        <w:rPr>
-          <w:rFonts w:ascii="Helvetica" w:eastAsiaTheme="minorEastAsia" w:hAnsi="Helvetica" w:cs="Times New Roman"/>
-          <w:sz w:val="20"/>
-          <w:szCs w:val="16"/>
-          <w:lang w:val="es-ES" w:eastAsia="ca-ES"/>
-        </w:rPr>
-        <w:t>d’aquests</w:t>
-      </w:r>
-      <w:proofErr w:type="spellEnd"/>
-      <w:r>
-        <w:rPr>
-          <w:rFonts w:ascii="Helvetica" w:eastAsiaTheme="minorEastAsia" w:hAnsi="Helvetica" w:cs="Times New Roman"/>
-          <w:sz w:val="20"/>
-          <w:szCs w:val="16"/>
-          <w:lang w:val="es-ES" w:eastAsia="ca-ES"/>
-        </w:rPr>
-        <w:t xml:space="preserve"> </w:t>
-      </w:r>
-      <w:proofErr w:type="spellStart"/>
-      <w:r>
-        <w:rPr>
-          <w:rFonts w:ascii="Helvetica" w:eastAsiaTheme="minorEastAsia" w:hAnsi="Helvetica" w:cs="Times New Roman"/>
-          <w:sz w:val="20"/>
-          <w:szCs w:val="16"/>
-          <w:lang w:val="es-ES" w:eastAsia="ca-ES"/>
-        </w:rPr>
-        <w:t>mòduls</w:t>
-      </w:r>
-      <w:proofErr w:type="spellEnd"/>
-      <w:r>
-        <w:rPr>
-          <w:rFonts w:ascii="Helvetica" w:eastAsiaTheme="minorEastAsia" w:hAnsi="Helvetica" w:cs="Times New Roman"/>
-          <w:sz w:val="20"/>
-          <w:szCs w:val="16"/>
-          <w:lang w:val="es-ES" w:eastAsia="ca-ES"/>
-        </w:rPr>
-        <w:t>.</w:t>
+          <w:lang w:val="ca-ES" w:eastAsia="ca-ES"/>
+        </w:rPr>
+        <w:t xml:space="preserve"> del crèdit de síntesi recaurà sobre els professors/es d’aquests mòduls.</w:t>
       </w:r>
     </w:p>
     <w:p>
@@ -999,7 +249,7 @@
           <w:rFonts w:ascii="Helvetica" w:eastAsiaTheme="minorEastAsia" w:hAnsi="Helvetica" w:cs="Times New Roman"/>
           <w:sz w:val="20"/>
           <w:szCs w:val="16"/>
-          <w:lang w:val="es-ES" w:eastAsia="ca-ES"/>
+          <w:lang w:val="ca-ES" w:eastAsia="ca-ES"/>
         </w:rPr>
       </w:pPr>
     </w:p>
@@ -1013,368 +263,17 @@
           <w:rFonts w:ascii="Helvetica" w:eastAsiaTheme="minorEastAsia" w:hAnsi="Helvetica" w:cs="Times New Roman"/>
           <w:sz w:val="20"/>
           <w:szCs w:val="16"/>
-          <w:lang w:val="es-ES" w:eastAsia="ca-ES"/>
-        </w:rPr>
-      </w:pPr>
-      <w:proofErr w:type="spellStart"/>
-      <w:r>
-        <w:rPr>
-          <w:rFonts w:ascii="Helvetica" w:eastAsiaTheme="minorEastAsia" w:hAnsi="Helvetica" w:cs="Times New Roman"/>
-          <w:sz w:val="20"/>
-          <w:szCs w:val="16"/>
-          <w:lang w:val="es-ES" w:eastAsia="ca-ES"/>
-        </w:rPr>
-        <w:t>És</w:t>
-      </w:r>
-      <w:proofErr w:type="spellEnd"/>
-      <w:r>
-        <w:rPr>
-          <w:rFonts w:ascii="Helvetica" w:eastAsiaTheme="minorEastAsia" w:hAnsi="Helvetica" w:cs="Times New Roman"/>
-          <w:sz w:val="20"/>
-          <w:szCs w:val="16"/>
-          <w:lang w:val="es-ES" w:eastAsia="ca-ES"/>
-        </w:rPr>
-        <w:t xml:space="preserve"> </w:t>
-      </w:r>
-      <w:proofErr w:type="spellStart"/>
-      <w:r>
-        <w:rPr>
-          <w:rFonts w:ascii="Helvetica" w:eastAsiaTheme="minorEastAsia" w:hAnsi="Helvetica" w:cs="Times New Roman"/>
-          <w:sz w:val="20"/>
-          <w:szCs w:val="16"/>
-          <w:lang w:val="es-ES" w:eastAsia="ca-ES"/>
-        </w:rPr>
-        <w:t>obligatori</w:t>
-      </w:r>
-      <w:proofErr w:type="spellEnd"/>
-      <w:r>
-        <w:rPr>
-          <w:rFonts w:ascii="Helvetica" w:eastAsiaTheme="minorEastAsia" w:hAnsi="Helvetica" w:cs="Times New Roman"/>
-          <w:sz w:val="20"/>
-          <w:szCs w:val="16"/>
-          <w:lang w:val="es-ES" w:eastAsia="ca-ES"/>
-        </w:rPr>
-        <w:t xml:space="preserve"> </w:t>
-      </w:r>
-      <w:proofErr w:type="spellStart"/>
-      <w:r>
-        <w:rPr>
-          <w:rFonts w:ascii="Helvetica" w:eastAsiaTheme="minorEastAsia" w:hAnsi="Helvetica" w:cs="Times New Roman"/>
-          <w:sz w:val="20"/>
-          <w:szCs w:val="16"/>
-          <w:lang w:val="es-ES" w:eastAsia="ca-ES"/>
-        </w:rPr>
-        <w:t>assistir</w:t>
-      </w:r>
-      <w:proofErr w:type="spellEnd"/>
-      <w:r>
-        <w:rPr>
-          <w:rFonts w:ascii="Helvetica" w:eastAsiaTheme="minorEastAsia" w:hAnsi="Helvetica" w:cs="Times New Roman"/>
-          <w:sz w:val="20"/>
-          <w:szCs w:val="16"/>
-          <w:lang w:val="es-ES" w:eastAsia="ca-ES"/>
-        </w:rPr>
-        <w:t xml:space="preserve"> a les </w:t>
-      </w:r>
-      <w:proofErr w:type="spellStart"/>
-      <w:r>
-        <w:rPr>
-          <w:rFonts w:ascii="Helvetica" w:eastAsiaTheme="minorEastAsia" w:hAnsi="Helvetica" w:cs="Times New Roman"/>
-          <w:sz w:val="20"/>
-          <w:szCs w:val="16"/>
-          <w:lang w:val="es-ES" w:eastAsia="ca-ES"/>
-        </w:rPr>
-        <w:t>classes</w:t>
-      </w:r>
-      <w:proofErr w:type="spellEnd"/>
-      <w:r>
-        <w:rPr>
-          <w:rFonts w:ascii="Helvetica" w:eastAsiaTheme="minorEastAsia" w:hAnsi="Helvetica" w:cs="Times New Roman"/>
-          <w:sz w:val="20"/>
-          <w:szCs w:val="16"/>
-          <w:lang w:val="es-ES" w:eastAsia="ca-ES"/>
-        </w:rPr>
-        <w:t xml:space="preserve"> destinades a la </w:t>
-      </w:r>
-      <w:proofErr w:type="spellStart"/>
-      <w:r>
-        <w:rPr>
-          <w:rFonts w:ascii="Helvetica" w:eastAsiaTheme="minorEastAsia" w:hAnsi="Helvetica" w:cs="Times New Roman"/>
-          <w:sz w:val="20"/>
-          <w:szCs w:val="16"/>
-          <w:lang w:val="es-ES" w:eastAsia="ca-ES"/>
-        </w:rPr>
-        <w:t>realització</w:t>
-      </w:r>
-      <w:proofErr w:type="spellEnd"/>
-      <w:r>
-        <w:rPr>
-          <w:rFonts w:ascii="Helvetica" w:eastAsiaTheme="minorEastAsia" w:hAnsi="Helvetica" w:cs="Times New Roman"/>
-          <w:sz w:val="20"/>
-          <w:szCs w:val="16"/>
-          <w:lang w:val="es-ES" w:eastAsia="ca-ES"/>
-        </w:rPr>
-        <w:t xml:space="preserve"> del </w:t>
-      </w:r>
-      <w:proofErr w:type="spellStart"/>
-      <w:r>
-        <w:rPr>
-          <w:rFonts w:ascii="Helvetica" w:eastAsiaTheme="minorEastAsia" w:hAnsi="Helvetica" w:cs="Times New Roman"/>
-          <w:sz w:val="20"/>
-          <w:szCs w:val="16"/>
-          <w:lang w:val="es-ES" w:eastAsia="ca-ES"/>
-        </w:rPr>
-        <w:t>projecte</w:t>
-      </w:r>
-      <w:proofErr w:type="spellEnd"/>
-      <w:r>
-        <w:rPr>
-          <w:rFonts w:ascii="Helvetica" w:eastAsiaTheme="minorEastAsia" w:hAnsi="Helvetica" w:cs="Times New Roman"/>
-          <w:sz w:val="20"/>
-          <w:szCs w:val="16"/>
-          <w:lang w:val="es-ES" w:eastAsia="ca-ES"/>
-        </w:rPr>
-        <w:t xml:space="preserve"> de </w:t>
-      </w:r>
-      <w:proofErr w:type="spellStart"/>
-      <w:r>
-        <w:rPr>
-          <w:rFonts w:ascii="Helvetica" w:eastAsiaTheme="minorEastAsia" w:hAnsi="Helvetica" w:cs="Times New Roman"/>
-          <w:sz w:val="20"/>
-          <w:szCs w:val="16"/>
-          <w:lang w:val="es-ES" w:eastAsia="ca-ES"/>
-        </w:rPr>
-        <w:t>síntesi</w:t>
-      </w:r>
-      <w:proofErr w:type="spellEnd"/>
-      <w:r>
-        <w:rPr>
-          <w:rFonts w:ascii="Helvetica" w:eastAsiaTheme="minorEastAsia" w:hAnsi="Helvetica" w:cs="Times New Roman"/>
-          <w:sz w:val="20"/>
-          <w:szCs w:val="16"/>
-          <w:lang w:val="es-ES" w:eastAsia="ca-ES"/>
-        </w:rPr>
-        <w:t xml:space="preserve">; </w:t>
-      </w:r>
-      <w:proofErr w:type="spellStart"/>
-      <w:r>
-        <w:rPr>
-          <w:rFonts w:ascii="Helvetica" w:eastAsiaTheme="minorEastAsia" w:hAnsi="Helvetica" w:cs="Times New Roman"/>
-          <w:sz w:val="20"/>
-          <w:szCs w:val="16"/>
-          <w:lang w:val="es-ES" w:eastAsia="ca-ES"/>
-        </w:rPr>
-        <w:t>com</w:t>
-      </w:r>
-      <w:proofErr w:type="spellEnd"/>
-      <w:r>
-        <w:rPr>
-          <w:rFonts w:ascii="Helvetica" w:eastAsiaTheme="minorEastAsia" w:hAnsi="Helvetica" w:cs="Times New Roman"/>
-          <w:sz w:val="20"/>
-          <w:szCs w:val="16"/>
-          <w:lang w:val="es-ES" w:eastAsia="ca-ES"/>
-        </w:rPr>
-        <w:t xml:space="preserve"> </w:t>
-      </w:r>
-      <w:proofErr w:type="spellStart"/>
-      <w:r>
-        <w:rPr>
-          <w:rFonts w:ascii="Helvetica" w:eastAsiaTheme="minorEastAsia" w:hAnsi="Helvetica" w:cs="Times New Roman"/>
-          <w:sz w:val="20"/>
-          <w:szCs w:val="16"/>
-          <w:lang w:val="es-ES" w:eastAsia="ca-ES"/>
-        </w:rPr>
-        <w:t>qualsevol</w:t>
-      </w:r>
-      <w:proofErr w:type="spellEnd"/>
-      <w:r>
-        <w:rPr>
-          <w:rFonts w:ascii="Helvetica" w:eastAsiaTheme="minorEastAsia" w:hAnsi="Helvetica" w:cs="Times New Roman"/>
-          <w:sz w:val="20"/>
-          <w:szCs w:val="16"/>
-          <w:lang w:val="es-ES" w:eastAsia="ca-ES"/>
-        </w:rPr>
-        <w:t xml:space="preserve"> </w:t>
-      </w:r>
-      <w:proofErr w:type="spellStart"/>
-      <w:r>
-        <w:rPr>
-          <w:rFonts w:ascii="Helvetica" w:eastAsiaTheme="minorEastAsia" w:hAnsi="Helvetica" w:cs="Times New Roman"/>
-          <w:sz w:val="20"/>
-          <w:szCs w:val="16"/>
-          <w:lang w:val="es-ES" w:eastAsia="ca-ES"/>
-        </w:rPr>
-        <w:t>altre</w:t>
-      </w:r>
-      <w:proofErr w:type="spellEnd"/>
-      <w:r>
-        <w:rPr>
-          <w:rFonts w:ascii="Helvetica" w:eastAsiaTheme="minorEastAsia" w:hAnsi="Helvetica" w:cs="Times New Roman"/>
-          <w:sz w:val="20"/>
-          <w:szCs w:val="16"/>
-          <w:lang w:val="es-ES" w:eastAsia="ca-ES"/>
-        </w:rPr>
-        <w:t xml:space="preserve"> </w:t>
-      </w:r>
-      <w:proofErr w:type="spellStart"/>
-      <w:r>
-        <w:rPr>
-          <w:rFonts w:ascii="Helvetica" w:eastAsiaTheme="minorEastAsia" w:hAnsi="Helvetica" w:cs="Times New Roman"/>
-          <w:sz w:val="20"/>
-          <w:szCs w:val="16"/>
-          <w:lang w:val="es-ES" w:eastAsia="ca-ES"/>
-        </w:rPr>
-        <w:t>mòdul</w:t>
-      </w:r>
-      <w:proofErr w:type="spellEnd"/>
-      <w:r>
-        <w:rPr>
-          <w:rFonts w:ascii="Helvetica" w:eastAsiaTheme="minorEastAsia" w:hAnsi="Helvetica" w:cs="Times New Roman"/>
-          <w:sz w:val="20"/>
-          <w:szCs w:val="16"/>
-          <w:lang w:val="es-ES" w:eastAsia="ca-ES"/>
-        </w:rPr>
-        <w:t xml:space="preserve">, faltar a </w:t>
-      </w:r>
-      <w:proofErr w:type="spellStart"/>
-      <w:r>
-        <w:rPr>
-          <w:rFonts w:ascii="Helvetica" w:eastAsiaTheme="minorEastAsia" w:hAnsi="Helvetica" w:cs="Times New Roman"/>
-          <w:sz w:val="20"/>
-          <w:szCs w:val="16"/>
-          <w:lang w:val="es-ES" w:eastAsia="ca-ES"/>
-        </w:rPr>
-        <w:t>més</w:t>
-      </w:r>
-      <w:proofErr w:type="spellEnd"/>
-      <w:r>
-        <w:rPr>
-          <w:rFonts w:ascii="Helvetica" w:eastAsiaTheme="minorEastAsia" w:hAnsi="Helvetica" w:cs="Times New Roman"/>
-          <w:sz w:val="20"/>
-          <w:szCs w:val="16"/>
-          <w:lang w:val="es-ES" w:eastAsia="ca-ES"/>
-        </w:rPr>
-        <w:t xml:space="preserve"> del 20% de les </w:t>
-      </w:r>
-      <w:proofErr w:type="spellStart"/>
-      <w:r>
-        <w:rPr>
-          <w:rFonts w:ascii="Helvetica" w:eastAsiaTheme="minorEastAsia" w:hAnsi="Helvetica" w:cs="Times New Roman"/>
-          <w:sz w:val="20"/>
-          <w:szCs w:val="16"/>
-          <w:lang w:val="es-ES" w:eastAsia="ca-ES"/>
-        </w:rPr>
-        <w:t>hores</w:t>
-      </w:r>
-      <w:proofErr w:type="spellEnd"/>
-      <w:r>
-        <w:rPr>
-          <w:rFonts w:ascii="Helvetica" w:eastAsiaTheme="minorEastAsia" w:hAnsi="Helvetica" w:cs="Times New Roman"/>
-          <w:sz w:val="20"/>
-          <w:szCs w:val="16"/>
-          <w:lang w:val="es-ES" w:eastAsia="ca-ES"/>
-        </w:rPr>
-        <w:t xml:space="preserve"> destinades a </w:t>
-      </w:r>
-      <w:proofErr w:type="spellStart"/>
-      <w:r>
-        <w:rPr>
-          <w:rFonts w:ascii="Helvetica" w:eastAsiaTheme="minorEastAsia" w:hAnsi="Helvetica" w:cs="Times New Roman"/>
-          <w:sz w:val="20"/>
-          <w:szCs w:val="16"/>
-          <w:lang w:val="es-ES" w:eastAsia="ca-ES"/>
-        </w:rPr>
-        <w:t>ell</w:t>
-      </w:r>
-      <w:proofErr w:type="spellEnd"/>
-      <w:r>
-        <w:rPr>
-          <w:rFonts w:ascii="Helvetica" w:eastAsiaTheme="minorEastAsia" w:hAnsi="Helvetica" w:cs="Times New Roman"/>
-          <w:sz w:val="20"/>
-          <w:szCs w:val="16"/>
-          <w:lang w:val="es-ES" w:eastAsia="ca-ES"/>
-        </w:rPr>
-        <w:t xml:space="preserve">, implica la </w:t>
-      </w:r>
-      <w:proofErr w:type="spellStart"/>
-      <w:r>
-        <w:rPr>
-          <w:rFonts w:ascii="Helvetica" w:eastAsiaTheme="minorEastAsia" w:hAnsi="Helvetica" w:cs="Times New Roman"/>
-          <w:sz w:val="20"/>
-          <w:szCs w:val="16"/>
-          <w:lang w:val="es-ES" w:eastAsia="ca-ES"/>
-        </w:rPr>
-        <w:t>privació</w:t>
-      </w:r>
-      <w:proofErr w:type="spellEnd"/>
-      <w:r>
-        <w:rPr>
-          <w:rFonts w:ascii="Helvetica" w:eastAsiaTheme="minorEastAsia" w:hAnsi="Helvetica" w:cs="Times New Roman"/>
-          <w:sz w:val="20"/>
-          <w:szCs w:val="16"/>
-          <w:lang w:val="es-ES" w:eastAsia="ca-ES"/>
-        </w:rPr>
-        <w:t xml:space="preserve"> del </w:t>
-      </w:r>
-      <w:proofErr w:type="spellStart"/>
-      <w:r>
-        <w:rPr>
-          <w:rFonts w:ascii="Helvetica" w:eastAsiaTheme="minorEastAsia" w:hAnsi="Helvetica" w:cs="Times New Roman"/>
-          <w:sz w:val="20"/>
-          <w:szCs w:val="16"/>
-          <w:lang w:val="es-ES" w:eastAsia="ca-ES"/>
-        </w:rPr>
-        <w:t>dret</w:t>
-      </w:r>
-      <w:proofErr w:type="spellEnd"/>
-      <w:r>
-        <w:rPr>
-          <w:rFonts w:ascii="Helvetica" w:eastAsiaTheme="minorEastAsia" w:hAnsi="Helvetica" w:cs="Times New Roman"/>
-          <w:sz w:val="20"/>
-          <w:szCs w:val="16"/>
-          <w:lang w:val="es-ES" w:eastAsia="ca-ES"/>
-        </w:rPr>
-        <w:t xml:space="preserve"> a ser </w:t>
-      </w:r>
-      <w:proofErr w:type="spellStart"/>
-      <w:r>
-        <w:rPr>
-          <w:rFonts w:ascii="Helvetica" w:eastAsiaTheme="minorEastAsia" w:hAnsi="Helvetica" w:cs="Times New Roman"/>
-          <w:sz w:val="20"/>
-          <w:szCs w:val="16"/>
-          <w:lang w:val="es-ES" w:eastAsia="ca-ES"/>
-        </w:rPr>
-        <w:t>avaluat</w:t>
-      </w:r>
-      <w:proofErr w:type="spellEnd"/>
-      <w:r>
-        <w:rPr>
-          <w:rFonts w:ascii="Helvetica" w:eastAsiaTheme="minorEastAsia" w:hAnsi="Helvetica" w:cs="Times New Roman"/>
-          <w:sz w:val="20"/>
-          <w:szCs w:val="16"/>
-          <w:lang w:val="es-ES" w:eastAsia="ca-ES"/>
-        </w:rPr>
-        <w:t xml:space="preserve"> en primera </w:t>
-      </w:r>
-      <w:proofErr w:type="spellStart"/>
-      <w:r>
-        <w:rPr>
-          <w:rFonts w:ascii="Helvetica" w:eastAsiaTheme="minorEastAsia" w:hAnsi="Helvetica" w:cs="Times New Roman"/>
-          <w:sz w:val="20"/>
-          <w:szCs w:val="16"/>
-          <w:lang w:val="es-ES" w:eastAsia="ca-ES"/>
-        </w:rPr>
-        <w:t>convocatòria</w:t>
-      </w:r>
-      <w:proofErr w:type="spellEnd"/>
-      <w:r>
-        <w:rPr>
-          <w:rFonts w:ascii="Helvetica" w:eastAsiaTheme="minorEastAsia" w:hAnsi="Helvetica" w:cs="Times New Roman"/>
-          <w:sz w:val="20"/>
-          <w:szCs w:val="16"/>
-          <w:lang w:val="es-ES" w:eastAsia="ca-ES"/>
-        </w:rPr>
-        <w:t>.</w:t>
+          <w:lang w:val="ca-ES" w:eastAsia="ca-ES"/>
+        </w:rPr>
+      </w:pPr>
+      <w:r>
+        <w:rPr>
+          <w:rFonts w:ascii="Helvetica" w:eastAsiaTheme="minorEastAsia" w:hAnsi="Helvetica" w:cs="Times New Roman"/>
+          <w:sz w:val="20"/>
+          <w:szCs w:val="16"/>
+          <w:lang w:val="ca-ES" w:eastAsia="ca-ES"/>
+        </w:rPr>
+        <w:t>És obligatori assistir a les classes destinades a la realització del projecte de síntesi; com qualsevol altre mòdul, faltar a més del 20% de les hores destinades a ell, implica la privació del dret a ser avaluat en primera convocatòria.</w:t>
       </w:r>
     </w:p>
     <w:p>
@@ -1387,7 +286,7 @@
           <w:rFonts w:ascii="Helvetica" w:eastAsiaTheme="minorEastAsia" w:hAnsi="Helvetica" w:cs="Times New Roman"/>
           <w:sz w:val="20"/>
           <w:szCs w:val="16"/>
-          <w:lang w:val="es-ES" w:eastAsia="ca-ES"/>
+          <w:lang w:val="ca-ES" w:eastAsia="ca-ES"/>
         </w:rPr>
       </w:pPr>
     </w:p>
@@ -1401,257 +300,17 @@
           <w:rFonts w:ascii="Helvetica" w:eastAsiaTheme="minorEastAsia" w:hAnsi="Helvetica" w:cs="Times New Roman"/>
           <w:sz w:val="20"/>
           <w:szCs w:val="16"/>
-          <w:lang w:val="es-ES" w:eastAsia="ca-ES"/>
-        </w:rPr>
-      </w:pPr>
-      <w:r>
-        <w:rPr>
-          <w:rFonts w:ascii="Helvetica" w:eastAsiaTheme="minorEastAsia" w:hAnsi="Helvetica" w:cs="Times New Roman"/>
-          <w:sz w:val="20"/>
-          <w:szCs w:val="16"/>
-          <w:lang w:val="es-ES" w:eastAsia="ca-ES"/>
-        </w:rPr>
-        <w:t xml:space="preserve">El </w:t>
-      </w:r>
-      <w:proofErr w:type="spellStart"/>
-      <w:r>
-        <w:rPr>
-          <w:rFonts w:ascii="Helvetica" w:eastAsiaTheme="minorEastAsia" w:hAnsi="Helvetica" w:cs="Times New Roman"/>
-          <w:sz w:val="20"/>
-          <w:szCs w:val="16"/>
-          <w:lang w:val="es-ES" w:eastAsia="ca-ES"/>
-        </w:rPr>
-        <w:t>projecte</w:t>
-      </w:r>
-      <w:proofErr w:type="spellEnd"/>
-      <w:r>
-        <w:rPr>
-          <w:rFonts w:ascii="Helvetica" w:eastAsiaTheme="minorEastAsia" w:hAnsi="Helvetica" w:cs="Times New Roman"/>
-          <w:sz w:val="20"/>
-          <w:szCs w:val="16"/>
-          <w:lang w:val="es-ES" w:eastAsia="ca-ES"/>
-        </w:rPr>
-        <w:t xml:space="preserve"> </w:t>
-      </w:r>
-      <w:proofErr w:type="spellStart"/>
-      <w:r>
-        <w:rPr>
-          <w:rFonts w:ascii="Helvetica" w:eastAsiaTheme="minorEastAsia" w:hAnsi="Helvetica" w:cs="Times New Roman"/>
-          <w:sz w:val="20"/>
-          <w:szCs w:val="16"/>
-          <w:lang w:val="es-ES" w:eastAsia="ca-ES"/>
-        </w:rPr>
-        <w:t>s'ha</w:t>
-      </w:r>
-      <w:proofErr w:type="spellEnd"/>
-      <w:r>
-        <w:rPr>
-          <w:rFonts w:ascii="Helvetica" w:eastAsiaTheme="minorEastAsia" w:hAnsi="Helvetica" w:cs="Times New Roman"/>
-          <w:sz w:val="20"/>
-          <w:szCs w:val="16"/>
-          <w:lang w:val="es-ES" w:eastAsia="ca-ES"/>
-        </w:rPr>
-        <w:t xml:space="preserve"> de </w:t>
-      </w:r>
-      <w:proofErr w:type="spellStart"/>
-      <w:r>
-        <w:rPr>
-          <w:rFonts w:ascii="Helvetica" w:eastAsiaTheme="minorEastAsia" w:hAnsi="Helvetica" w:cs="Times New Roman"/>
-          <w:sz w:val="20"/>
-          <w:szCs w:val="16"/>
-          <w:lang w:val="es-ES" w:eastAsia="ca-ES"/>
-        </w:rPr>
-        <w:t>fer</w:t>
-      </w:r>
-      <w:proofErr w:type="spellEnd"/>
-      <w:r>
-        <w:rPr>
-          <w:rFonts w:ascii="Helvetica" w:eastAsiaTheme="minorEastAsia" w:hAnsi="Helvetica" w:cs="Times New Roman"/>
-          <w:sz w:val="20"/>
-          <w:szCs w:val="16"/>
-          <w:lang w:val="es-ES" w:eastAsia="ca-ES"/>
-        </w:rPr>
-        <w:t xml:space="preserve"> en la </w:t>
-      </w:r>
-      <w:proofErr w:type="spellStart"/>
-      <w:r>
-        <w:rPr>
-          <w:rFonts w:ascii="Helvetica" w:eastAsiaTheme="minorEastAsia" w:hAnsi="Helvetica" w:cs="Times New Roman"/>
-          <w:sz w:val="20"/>
-          <w:szCs w:val="16"/>
-          <w:lang w:val="es-ES" w:eastAsia="ca-ES"/>
-        </w:rPr>
-        <w:t>seva</w:t>
-      </w:r>
-      <w:proofErr w:type="spellEnd"/>
-      <w:r>
-        <w:rPr>
-          <w:rFonts w:ascii="Helvetica" w:eastAsiaTheme="minorEastAsia" w:hAnsi="Helvetica" w:cs="Times New Roman"/>
-          <w:sz w:val="20"/>
-          <w:szCs w:val="16"/>
-          <w:lang w:val="es-ES" w:eastAsia="ca-ES"/>
-        </w:rPr>
-        <w:t xml:space="preserve"> </w:t>
-      </w:r>
-      <w:proofErr w:type="spellStart"/>
-      <w:r>
-        <w:rPr>
-          <w:rFonts w:ascii="Helvetica" w:eastAsiaTheme="minorEastAsia" w:hAnsi="Helvetica" w:cs="Times New Roman"/>
-          <w:sz w:val="20"/>
-          <w:szCs w:val="16"/>
-          <w:lang w:val="es-ES" w:eastAsia="ca-ES"/>
-        </w:rPr>
-        <w:t>totalitat</w:t>
-      </w:r>
-      <w:proofErr w:type="spellEnd"/>
-      <w:r>
-        <w:rPr>
-          <w:rFonts w:ascii="Helvetica" w:eastAsiaTheme="minorEastAsia" w:hAnsi="Helvetica" w:cs="Times New Roman"/>
-          <w:sz w:val="20"/>
-          <w:szCs w:val="16"/>
-          <w:lang w:val="es-ES" w:eastAsia="ca-ES"/>
-        </w:rPr>
-        <w:t xml:space="preserve"> en </w:t>
-      </w:r>
-      <w:proofErr w:type="spellStart"/>
-      <w:r>
-        <w:rPr>
-          <w:rFonts w:ascii="Helvetica" w:eastAsiaTheme="minorEastAsia" w:hAnsi="Helvetica" w:cs="Times New Roman"/>
-          <w:sz w:val="20"/>
-          <w:szCs w:val="16"/>
-          <w:lang w:val="es-ES" w:eastAsia="ca-ES"/>
-        </w:rPr>
-        <w:t>hores</w:t>
-      </w:r>
-      <w:proofErr w:type="spellEnd"/>
-      <w:r>
-        <w:rPr>
-          <w:rFonts w:ascii="Helvetica" w:eastAsiaTheme="minorEastAsia" w:hAnsi="Helvetica" w:cs="Times New Roman"/>
-          <w:sz w:val="20"/>
-          <w:szCs w:val="16"/>
-          <w:lang w:val="es-ES" w:eastAsia="ca-ES"/>
-        </w:rPr>
-        <w:t xml:space="preserve"> de classe, </w:t>
-      </w:r>
-      <w:proofErr w:type="spellStart"/>
-      <w:r>
-        <w:rPr>
-          <w:rFonts w:ascii="Helvetica" w:eastAsiaTheme="minorEastAsia" w:hAnsi="Helvetica" w:cs="Times New Roman"/>
-          <w:sz w:val="20"/>
-          <w:szCs w:val="16"/>
-          <w:lang w:val="es-ES" w:eastAsia="ca-ES"/>
-        </w:rPr>
-        <w:t>sent</w:t>
-      </w:r>
-      <w:proofErr w:type="spellEnd"/>
-      <w:r>
-        <w:rPr>
-          <w:rFonts w:ascii="Helvetica" w:eastAsiaTheme="minorEastAsia" w:hAnsi="Helvetica" w:cs="Times New Roman"/>
-          <w:sz w:val="20"/>
-          <w:szCs w:val="16"/>
-          <w:lang w:val="es-ES" w:eastAsia="ca-ES"/>
-        </w:rPr>
-        <w:t xml:space="preserve"> </w:t>
-      </w:r>
-      <w:proofErr w:type="spellStart"/>
-      <w:r>
-        <w:rPr>
-          <w:rFonts w:ascii="Helvetica" w:eastAsiaTheme="minorEastAsia" w:hAnsi="Helvetica" w:cs="Times New Roman"/>
-          <w:sz w:val="20"/>
-          <w:szCs w:val="16"/>
-          <w:lang w:val="es-ES" w:eastAsia="ca-ES"/>
-        </w:rPr>
-        <w:t>possible</w:t>
-      </w:r>
-      <w:proofErr w:type="spellEnd"/>
-      <w:r>
-        <w:rPr>
-          <w:rFonts w:ascii="Helvetica" w:eastAsiaTheme="minorEastAsia" w:hAnsi="Helvetica" w:cs="Times New Roman"/>
-          <w:sz w:val="20"/>
-          <w:szCs w:val="16"/>
-          <w:lang w:val="es-ES" w:eastAsia="ca-ES"/>
-        </w:rPr>
-        <w:t xml:space="preserve"> acabar a casa tasques planificades per </w:t>
-      </w:r>
-      <w:proofErr w:type="spellStart"/>
-      <w:r>
-        <w:rPr>
-          <w:rFonts w:ascii="Helvetica" w:eastAsiaTheme="minorEastAsia" w:hAnsi="Helvetica" w:cs="Times New Roman"/>
-          <w:sz w:val="20"/>
-          <w:szCs w:val="16"/>
-          <w:lang w:val="es-ES" w:eastAsia="ca-ES"/>
-        </w:rPr>
-        <w:t>aquell</w:t>
-      </w:r>
-      <w:proofErr w:type="spellEnd"/>
-      <w:r>
-        <w:rPr>
-          <w:rFonts w:ascii="Helvetica" w:eastAsiaTheme="minorEastAsia" w:hAnsi="Helvetica" w:cs="Times New Roman"/>
-          <w:sz w:val="20"/>
-          <w:szCs w:val="16"/>
-          <w:lang w:val="es-ES" w:eastAsia="ca-ES"/>
-        </w:rPr>
-        <w:t xml:space="preserve"> </w:t>
-      </w:r>
-      <w:proofErr w:type="spellStart"/>
-      <w:r>
-        <w:rPr>
-          <w:rFonts w:ascii="Helvetica" w:eastAsiaTheme="minorEastAsia" w:hAnsi="Helvetica" w:cs="Times New Roman"/>
-          <w:sz w:val="20"/>
-          <w:szCs w:val="16"/>
-          <w:lang w:val="es-ES" w:eastAsia="ca-ES"/>
-        </w:rPr>
-        <w:t>dia</w:t>
-      </w:r>
-      <w:proofErr w:type="spellEnd"/>
-      <w:r>
-        <w:rPr>
-          <w:rFonts w:ascii="Helvetica" w:eastAsiaTheme="minorEastAsia" w:hAnsi="Helvetica" w:cs="Times New Roman"/>
-          <w:sz w:val="20"/>
-          <w:szCs w:val="16"/>
-          <w:lang w:val="es-ES" w:eastAsia="ca-ES"/>
-        </w:rPr>
-        <w:t xml:space="preserve"> que no </w:t>
-      </w:r>
-      <w:proofErr w:type="spellStart"/>
-      <w:r>
-        <w:rPr>
-          <w:rFonts w:ascii="Helvetica" w:eastAsiaTheme="minorEastAsia" w:hAnsi="Helvetica" w:cs="Times New Roman"/>
-          <w:sz w:val="20"/>
-          <w:szCs w:val="16"/>
-          <w:lang w:val="es-ES" w:eastAsia="ca-ES"/>
-        </w:rPr>
-        <w:t>s'han</w:t>
-      </w:r>
-      <w:proofErr w:type="spellEnd"/>
-      <w:r>
-        <w:rPr>
-          <w:rFonts w:ascii="Helvetica" w:eastAsiaTheme="minorEastAsia" w:hAnsi="Helvetica" w:cs="Times New Roman"/>
-          <w:sz w:val="20"/>
-          <w:szCs w:val="16"/>
-          <w:lang w:val="es-ES" w:eastAsia="ca-ES"/>
-        </w:rPr>
-        <w:t xml:space="preserve"> </w:t>
-      </w:r>
-      <w:proofErr w:type="spellStart"/>
-      <w:r>
-        <w:rPr>
-          <w:rFonts w:ascii="Helvetica" w:eastAsiaTheme="minorEastAsia" w:hAnsi="Helvetica" w:cs="Times New Roman"/>
-          <w:sz w:val="20"/>
-          <w:szCs w:val="16"/>
-          <w:lang w:val="es-ES" w:eastAsia="ca-ES"/>
-        </w:rPr>
-        <w:t>pogut</w:t>
-      </w:r>
-      <w:proofErr w:type="spellEnd"/>
-      <w:r>
-        <w:rPr>
-          <w:rFonts w:ascii="Helvetica" w:eastAsiaTheme="minorEastAsia" w:hAnsi="Helvetica" w:cs="Times New Roman"/>
-          <w:sz w:val="20"/>
-          <w:szCs w:val="16"/>
-          <w:lang w:val="es-ES" w:eastAsia="ca-ES"/>
-        </w:rPr>
-        <w:t xml:space="preserve"> acabar.</w:t>
+          <w:lang w:val="ca-ES" w:eastAsia="ca-ES"/>
+        </w:rPr>
+      </w:pPr>
+      <w:r>
+        <w:rPr>
+          <w:rFonts w:ascii="Helvetica" w:eastAsiaTheme="minorEastAsia" w:hAnsi="Helvetica" w:cs="Times New Roman"/>
+          <w:sz w:val="20"/>
+          <w:szCs w:val="16"/>
+          <w:lang w:val="ca-ES" w:eastAsia="ca-ES"/>
+        </w:rPr>
+        <w:t>El projecte s'ha de fer en la seva totalitat en hores de classe, sent possible acabar a casa tasques planificades per aquell dia que no s'han pogut acabar.</w:t>
       </w:r>
     </w:p>
     <w:p>
@@ -1664,7 +323,7 @@
           <w:rFonts w:ascii="Helvetica" w:eastAsiaTheme="minorEastAsia" w:hAnsi="Helvetica" w:cs="Times New Roman"/>
           <w:sz w:val="20"/>
           <w:szCs w:val="16"/>
-          <w:lang w:val="es-ES" w:eastAsia="ca-ES"/>
+          <w:lang w:val="ca-ES" w:eastAsia="ca-ES"/>
         </w:rPr>
       </w:pPr>
     </w:p>
@@ -1678,17 +337,17 @@
           <w:rFonts w:ascii="Helvetica" w:eastAsiaTheme="minorEastAsia" w:hAnsi="Helvetica" w:cs="Times New Roman"/>
           <w:sz w:val="20"/>
           <w:szCs w:val="16"/>
-          <w:lang w:val="es-ES" w:eastAsia="ca-ES"/>
-        </w:rPr>
-      </w:pPr>
-      <w:r>
-        <w:rPr>
-          <w:rFonts w:ascii="Helvetica" w:eastAsiaTheme="minorEastAsia" w:hAnsi="Helvetica" w:cs="Times New Roman"/>
-          <w:sz w:val="20"/>
-          <w:szCs w:val="16"/>
-          <w:lang w:val="es-ES" w:eastAsia="ca-ES"/>
-        </w:rPr>
-        <w:t xml:space="preserve">El </w:t>
+          <w:lang w:val="ca-ES" w:eastAsia="ca-ES"/>
+        </w:rPr>
+      </w:pPr>
+      <w:r>
+        <w:rPr>
+          <w:rFonts w:ascii="Helvetica" w:eastAsiaTheme="minorEastAsia" w:hAnsi="Helvetica" w:cs="Times New Roman"/>
+          <w:sz w:val="20"/>
+          <w:szCs w:val="16"/>
+          <w:lang w:val="ca-ES" w:eastAsia="ca-ES"/>
+        </w:rPr>
+        <w:t xml:space="preserve">El projecte </w:t>
       </w:r>
       <w:proofErr w:type="spellStart"/>
       <w:r>
@@ -1696,9 +355,9 @@
           <w:rFonts w:ascii="Helvetica" w:eastAsiaTheme="minorEastAsia" w:hAnsi="Helvetica" w:cs="Times New Roman"/>
           <w:sz w:val="20"/>
           <w:szCs w:val="16"/>
-          <w:lang w:val="es-ES" w:eastAsia="ca-ES"/>
-        </w:rPr>
-        <w:t>projecte</w:t>
+          <w:lang w:val="ca-ES" w:eastAsia="ca-ES"/>
+        </w:rPr>
+        <w:t>será</w:t>
       </w:r>
       <w:proofErr w:type="spellEnd"/>
       <w:r>
@@ -1706,65 +365,25 @@
           <w:rFonts w:ascii="Helvetica" w:eastAsiaTheme="minorEastAsia" w:hAnsi="Helvetica" w:cs="Times New Roman"/>
           <w:sz w:val="20"/>
           <w:szCs w:val="16"/>
-          <w:lang w:val="es-ES" w:eastAsia="ca-ES"/>
-        </w:rPr>
-        <w:t xml:space="preserve"> será individual</w:t>
-      </w:r>
-      <w:r>
-        <w:rPr>
-          <w:rFonts w:ascii="Helvetica" w:eastAsiaTheme="minorEastAsia" w:hAnsi="Helvetica" w:cs="Times New Roman"/>
-          <w:sz w:val="20"/>
-          <w:szCs w:val="16"/>
-          <w:lang w:val="es-ES" w:eastAsia="ca-ES"/>
-        </w:rPr>
-        <w:t xml:space="preserve"> o </w:t>
-      </w:r>
-      <w:proofErr w:type="spellStart"/>
-      <w:r>
-        <w:rPr>
-          <w:rFonts w:ascii="Helvetica" w:eastAsiaTheme="minorEastAsia" w:hAnsi="Helvetica" w:cs="Times New Roman"/>
-          <w:sz w:val="20"/>
-          <w:szCs w:val="16"/>
-          <w:lang w:val="es-ES" w:eastAsia="ca-ES"/>
-        </w:rPr>
-        <w:t>grups</w:t>
-      </w:r>
-      <w:proofErr w:type="spellEnd"/>
-      <w:r>
-        <w:rPr>
-          <w:rFonts w:ascii="Helvetica" w:eastAsiaTheme="minorEastAsia" w:hAnsi="Helvetica" w:cs="Times New Roman"/>
-          <w:sz w:val="20"/>
-          <w:szCs w:val="16"/>
-          <w:lang w:val="es-ES" w:eastAsia="ca-ES"/>
-        </w:rPr>
-        <w:t xml:space="preserve"> de </w:t>
-      </w:r>
-      <w:proofErr w:type="spellStart"/>
-      <w:r>
-        <w:rPr>
-          <w:rFonts w:ascii="Helvetica" w:eastAsiaTheme="minorEastAsia" w:hAnsi="Helvetica" w:cs="Times New Roman"/>
-          <w:sz w:val="20"/>
-          <w:szCs w:val="16"/>
-          <w:lang w:val="es-ES" w:eastAsia="ca-ES"/>
-        </w:rPr>
-        <w:t>dues</w:t>
-      </w:r>
-      <w:proofErr w:type="spellEnd"/>
-      <w:r>
-        <w:rPr>
-          <w:rFonts w:ascii="Helvetica" w:eastAsiaTheme="minorEastAsia" w:hAnsi="Helvetica" w:cs="Times New Roman"/>
-          <w:sz w:val="20"/>
-          <w:szCs w:val="16"/>
-          <w:lang w:val="es-ES" w:eastAsia="ca-ES"/>
-        </w:rPr>
-        <w:t xml:space="preserve"> persones</w:t>
-      </w:r>
-      <w:r>
-        <w:rPr>
-          <w:rFonts w:ascii="Helvetica" w:eastAsiaTheme="minorEastAsia" w:hAnsi="Helvetica" w:cs="Times New Roman"/>
-          <w:sz w:val="20"/>
-          <w:szCs w:val="16"/>
-          <w:lang w:val="es-ES" w:eastAsia="ca-ES"/>
+          <w:lang w:val="ca-ES" w:eastAsia="ca-ES"/>
+        </w:rPr>
+        <w:t xml:space="preserve"> individual</w:t>
+      </w:r>
+      <w:r>
+        <w:rPr>
+          <w:rFonts w:ascii="Helvetica" w:eastAsiaTheme="minorEastAsia" w:hAnsi="Helvetica" w:cs="Times New Roman"/>
+          <w:sz w:val="20"/>
+          <w:szCs w:val="16"/>
+          <w:lang w:val="ca-ES" w:eastAsia="ca-ES"/>
+        </w:rPr>
+        <w:t xml:space="preserve"> o grups de dues persones</w:t>
+      </w:r>
+      <w:r>
+        <w:rPr>
+          <w:rFonts w:ascii="Helvetica" w:eastAsiaTheme="minorEastAsia" w:hAnsi="Helvetica" w:cs="Times New Roman"/>
+          <w:sz w:val="20"/>
+          <w:szCs w:val="16"/>
+          <w:lang w:val="ca-ES" w:eastAsia="ca-ES"/>
         </w:rPr>
         <w:t>.</w:t>
       </w:r>
@@ -1779,7 +398,7 @@
           <w:rFonts w:ascii="Helvetica" w:eastAsiaTheme="minorEastAsia" w:hAnsi="Helvetica" w:cs="Times New Roman"/>
           <w:sz w:val="20"/>
           <w:szCs w:val="16"/>
-          <w:lang w:val="es-ES" w:eastAsia="ca-ES"/>
+          <w:lang w:val="ca-ES" w:eastAsia="ca-ES"/>
         </w:rPr>
       </w:pPr>
     </w:p>
@@ -1793,351 +412,17 @@
           <w:rFonts w:ascii="Helvetica" w:eastAsiaTheme="minorEastAsia" w:hAnsi="Helvetica" w:cs="Times New Roman"/>
           <w:sz w:val="20"/>
           <w:szCs w:val="16"/>
-          <w:lang w:val="es-ES" w:eastAsia="ca-ES"/>
-        </w:rPr>
-      </w:pPr>
-      <w:r>
-        <w:rPr>
-          <w:rFonts w:ascii="Helvetica" w:eastAsiaTheme="minorEastAsia" w:hAnsi="Helvetica" w:cs="Times New Roman"/>
-          <w:sz w:val="20"/>
-          <w:szCs w:val="16"/>
-          <w:lang w:val="es-ES" w:eastAsia="ca-ES"/>
-        </w:rPr>
-        <w:t xml:space="preserve">Cada </w:t>
-      </w:r>
-      <w:proofErr w:type="spellStart"/>
-      <w:r>
-        <w:rPr>
-          <w:rFonts w:ascii="Helvetica" w:eastAsiaTheme="minorEastAsia" w:hAnsi="Helvetica" w:cs="Times New Roman"/>
-          <w:sz w:val="20"/>
-          <w:szCs w:val="16"/>
-          <w:lang w:val="es-ES" w:eastAsia="ca-ES"/>
-        </w:rPr>
-        <w:t>projecte</w:t>
-      </w:r>
-      <w:proofErr w:type="spellEnd"/>
-      <w:r>
-        <w:rPr>
-          <w:rFonts w:ascii="Helvetica" w:eastAsiaTheme="minorEastAsia" w:hAnsi="Helvetica" w:cs="Times New Roman"/>
-          <w:sz w:val="20"/>
-          <w:szCs w:val="16"/>
-          <w:lang w:val="es-ES" w:eastAsia="ca-ES"/>
-        </w:rPr>
-        <w:t xml:space="preserve"> es </w:t>
-      </w:r>
-      <w:proofErr w:type="spellStart"/>
-      <w:r>
-        <w:rPr>
-          <w:rFonts w:ascii="Helvetica" w:eastAsiaTheme="minorEastAsia" w:hAnsi="Helvetica" w:cs="Times New Roman"/>
-          <w:sz w:val="20"/>
-          <w:szCs w:val="16"/>
-          <w:lang w:val="es-ES" w:eastAsia="ca-ES"/>
-        </w:rPr>
-        <w:t>presentarà</w:t>
-      </w:r>
-      <w:proofErr w:type="spellEnd"/>
-      <w:r>
-        <w:rPr>
-          <w:rFonts w:ascii="Helvetica" w:eastAsiaTheme="minorEastAsia" w:hAnsi="Helvetica" w:cs="Times New Roman"/>
-          <w:sz w:val="20"/>
-          <w:szCs w:val="16"/>
-          <w:lang w:val="es-ES" w:eastAsia="ca-ES"/>
-        </w:rPr>
-        <w:t xml:space="preserve"> en la data </w:t>
-      </w:r>
-      <w:proofErr w:type="spellStart"/>
-      <w:r>
-        <w:rPr>
-          <w:rFonts w:ascii="Helvetica" w:eastAsiaTheme="minorEastAsia" w:hAnsi="Helvetica" w:cs="Times New Roman"/>
-          <w:sz w:val="20"/>
-          <w:szCs w:val="16"/>
-          <w:lang w:val="es-ES" w:eastAsia="ca-ES"/>
-        </w:rPr>
-        <w:t>convinguda</w:t>
-      </w:r>
-      <w:proofErr w:type="spellEnd"/>
-      <w:r>
-        <w:rPr>
-          <w:rFonts w:ascii="Helvetica" w:eastAsiaTheme="minorEastAsia" w:hAnsi="Helvetica" w:cs="Times New Roman"/>
-          <w:sz w:val="20"/>
-          <w:szCs w:val="16"/>
-          <w:lang w:val="es-ES" w:eastAsia="ca-ES"/>
-        </w:rPr>
-        <w:t xml:space="preserve"> la </w:t>
-      </w:r>
-      <w:proofErr w:type="spellStart"/>
-      <w:r>
-        <w:rPr>
-          <w:rFonts w:ascii="Helvetica" w:eastAsiaTheme="minorEastAsia" w:hAnsi="Helvetica" w:cs="Times New Roman"/>
-          <w:sz w:val="20"/>
-          <w:szCs w:val="16"/>
-          <w:lang w:val="es-ES" w:eastAsia="ca-ES"/>
-        </w:rPr>
-        <w:t>darrera</w:t>
-      </w:r>
-      <w:proofErr w:type="spellEnd"/>
-      <w:r>
-        <w:rPr>
-          <w:rFonts w:ascii="Helvetica" w:eastAsiaTheme="minorEastAsia" w:hAnsi="Helvetica" w:cs="Times New Roman"/>
-          <w:sz w:val="20"/>
-          <w:szCs w:val="16"/>
-          <w:lang w:val="es-ES" w:eastAsia="ca-ES"/>
-        </w:rPr>
-        <w:t xml:space="preserve"> </w:t>
-      </w:r>
-      <w:proofErr w:type="spellStart"/>
-      <w:r>
-        <w:rPr>
-          <w:rFonts w:ascii="Helvetica" w:eastAsiaTheme="minorEastAsia" w:hAnsi="Helvetica" w:cs="Times New Roman"/>
-          <w:sz w:val="20"/>
-          <w:szCs w:val="16"/>
-          <w:lang w:val="es-ES" w:eastAsia="ca-ES"/>
-        </w:rPr>
-        <w:t>setmana</w:t>
-      </w:r>
-      <w:proofErr w:type="spellEnd"/>
-      <w:r>
-        <w:rPr>
-          <w:rFonts w:ascii="Helvetica" w:eastAsiaTheme="minorEastAsia" w:hAnsi="Helvetica" w:cs="Times New Roman"/>
-          <w:sz w:val="20"/>
-          <w:szCs w:val="16"/>
-          <w:lang w:val="es-ES" w:eastAsia="ca-ES"/>
-        </w:rPr>
-        <w:t xml:space="preserve"> de </w:t>
-      </w:r>
-      <w:proofErr w:type="spellStart"/>
-      <w:r>
-        <w:rPr>
-          <w:rFonts w:ascii="Helvetica" w:eastAsiaTheme="minorEastAsia" w:hAnsi="Helvetica" w:cs="Times New Roman"/>
-          <w:sz w:val="20"/>
-          <w:szCs w:val="16"/>
-          <w:lang w:val="es-ES" w:eastAsia="ca-ES"/>
-        </w:rPr>
-        <w:t>maig</w:t>
-      </w:r>
-      <w:proofErr w:type="spellEnd"/>
-      <w:r>
-        <w:rPr>
-          <w:rFonts w:ascii="Helvetica" w:eastAsiaTheme="minorEastAsia" w:hAnsi="Helvetica" w:cs="Times New Roman"/>
-          <w:sz w:val="20"/>
-          <w:szCs w:val="16"/>
-          <w:lang w:val="es-ES" w:eastAsia="ca-ES"/>
-        </w:rPr>
-        <w:t xml:space="preserve"> amb una durada de la </w:t>
-      </w:r>
-      <w:proofErr w:type="spellStart"/>
-      <w:r>
-        <w:rPr>
-          <w:rFonts w:ascii="Helvetica" w:eastAsiaTheme="minorEastAsia" w:hAnsi="Helvetica" w:cs="Times New Roman"/>
-          <w:sz w:val="20"/>
-          <w:szCs w:val="16"/>
-          <w:lang w:val="es-ES" w:eastAsia="ca-ES"/>
-        </w:rPr>
-        <w:t>presentació</w:t>
-      </w:r>
-      <w:proofErr w:type="spellEnd"/>
-      <w:r>
-        <w:rPr>
-          <w:rFonts w:ascii="Helvetica" w:eastAsiaTheme="minorEastAsia" w:hAnsi="Helvetica" w:cs="Times New Roman"/>
-          <w:sz w:val="20"/>
-          <w:szCs w:val="16"/>
-          <w:lang w:val="es-ES" w:eastAsia="ca-ES"/>
-        </w:rPr>
-        <w:t xml:space="preserve"> de 4</w:t>
-      </w:r>
-      <w:r>
-        <w:rPr>
-          <w:rFonts w:ascii="Helvetica" w:eastAsiaTheme="minorEastAsia" w:hAnsi="Helvetica" w:cs="Times New Roman"/>
-          <w:sz w:val="20"/>
-          <w:szCs w:val="16"/>
-          <w:lang w:val="es-ES" w:eastAsia="ca-ES"/>
-        </w:rPr>
-        <w:t>0</w:t>
-      </w:r>
-      <w:r>
-        <w:rPr>
-          <w:rFonts w:ascii="Helvetica" w:eastAsiaTheme="minorEastAsia" w:hAnsi="Helvetica" w:cs="Times New Roman"/>
-          <w:sz w:val="20"/>
-          <w:szCs w:val="16"/>
-          <w:lang w:val="es-ES" w:eastAsia="ca-ES"/>
-        </w:rPr>
-        <w:t xml:space="preserve"> </w:t>
-      </w:r>
-      <w:proofErr w:type="spellStart"/>
-      <w:r>
-        <w:rPr>
-          <w:rFonts w:ascii="Helvetica" w:eastAsiaTheme="minorEastAsia" w:hAnsi="Helvetica" w:cs="Times New Roman"/>
-          <w:sz w:val="20"/>
-          <w:szCs w:val="16"/>
-          <w:lang w:val="es-ES" w:eastAsia="ca-ES"/>
-        </w:rPr>
-        <w:t>minuts</w:t>
-      </w:r>
-      <w:proofErr w:type="spellEnd"/>
-      <w:r>
-        <w:rPr>
-          <w:rFonts w:ascii="Helvetica" w:eastAsiaTheme="minorEastAsia" w:hAnsi="Helvetica" w:cs="Times New Roman"/>
-          <w:sz w:val="20"/>
-          <w:szCs w:val="16"/>
-          <w:lang w:val="es-ES" w:eastAsia="ca-ES"/>
-        </w:rPr>
-        <w:t xml:space="preserve">, on es reservaran </w:t>
-      </w:r>
-      <w:r>
-        <w:rPr>
-          <w:rFonts w:ascii="Helvetica" w:eastAsiaTheme="minorEastAsia" w:hAnsi="Helvetica" w:cs="Times New Roman"/>
-          <w:sz w:val="20"/>
-          <w:szCs w:val="16"/>
-          <w:lang w:val="es-ES" w:eastAsia="ca-ES"/>
-        </w:rPr>
-        <w:t>30</w:t>
-      </w:r>
-      <w:r>
-        <w:rPr>
-          <w:rFonts w:ascii="Helvetica" w:eastAsiaTheme="minorEastAsia" w:hAnsi="Helvetica" w:cs="Times New Roman"/>
-          <w:sz w:val="20"/>
-          <w:szCs w:val="16"/>
-          <w:lang w:val="es-ES" w:eastAsia="ca-ES"/>
-        </w:rPr>
-        <w:t xml:space="preserve"> </w:t>
-      </w:r>
-      <w:proofErr w:type="spellStart"/>
-      <w:r>
-        <w:rPr>
-          <w:rFonts w:ascii="Helvetica" w:eastAsiaTheme="minorEastAsia" w:hAnsi="Helvetica" w:cs="Times New Roman"/>
-          <w:sz w:val="20"/>
-          <w:szCs w:val="16"/>
-          <w:lang w:val="es-ES" w:eastAsia="ca-ES"/>
-        </w:rPr>
-        <w:t>minuts</w:t>
-      </w:r>
-      <w:proofErr w:type="spellEnd"/>
-      <w:r>
-        <w:rPr>
-          <w:rFonts w:ascii="Helvetica" w:eastAsiaTheme="minorEastAsia" w:hAnsi="Helvetica" w:cs="Times New Roman"/>
-          <w:sz w:val="20"/>
-          <w:szCs w:val="16"/>
-          <w:lang w:val="es-ES" w:eastAsia="ca-ES"/>
-        </w:rPr>
-        <w:t xml:space="preserve"> per la </w:t>
-      </w:r>
-      <w:proofErr w:type="spellStart"/>
-      <w:r>
-        <w:rPr>
-          <w:rFonts w:ascii="Helvetica" w:eastAsiaTheme="minorEastAsia" w:hAnsi="Helvetica" w:cs="Times New Roman"/>
-          <w:sz w:val="20"/>
-          <w:szCs w:val="16"/>
-          <w:lang w:val="es-ES" w:eastAsia="ca-ES"/>
-        </w:rPr>
-        <w:t>presentació</w:t>
-      </w:r>
-      <w:proofErr w:type="spellEnd"/>
-      <w:r>
-        <w:rPr>
-          <w:rFonts w:ascii="Helvetica" w:eastAsiaTheme="minorEastAsia" w:hAnsi="Helvetica" w:cs="Times New Roman"/>
-          <w:sz w:val="20"/>
-          <w:szCs w:val="16"/>
-          <w:lang w:val="es-ES" w:eastAsia="ca-ES"/>
-        </w:rPr>
-        <w:t xml:space="preserve"> i </w:t>
-      </w:r>
-      <w:r>
-        <w:rPr>
-          <w:rFonts w:ascii="Helvetica" w:eastAsiaTheme="minorEastAsia" w:hAnsi="Helvetica" w:cs="Times New Roman"/>
-          <w:sz w:val="20"/>
-          <w:szCs w:val="16"/>
-          <w:lang w:val="es-ES" w:eastAsia="ca-ES"/>
-        </w:rPr>
-        <w:t>1</w:t>
-      </w:r>
-      <w:r>
-        <w:rPr>
-          <w:rFonts w:ascii="Helvetica" w:eastAsiaTheme="minorEastAsia" w:hAnsi="Helvetica" w:cs="Times New Roman"/>
-          <w:sz w:val="20"/>
-          <w:szCs w:val="16"/>
-          <w:lang w:val="es-ES" w:eastAsia="ca-ES"/>
-        </w:rPr>
-        <w:t xml:space="preserve">0 </w:t>
-      </w:r>
-      <w:proofErr w:type="spellStart"/>
-      <w:r>
-        <w:rPr>
-          <w:rFonts w:ascii="Helvetica" w:eastAsiaTheme="minorEastAsia" w:hAnsi="Helvetica" w:cs="Times New Roman"/>
-          <w:sz w:val="20"/>
-          <w:szCs w:val="16"/>
-          <w:lang w:val="es-ES" w:eastAsia="ca-ES"/>
-        </w:rPr>
-        <w:t>més</w:t>
-      </w:r>
-      <w:proofErr w:type="spellEnd"/>
-      <w:r>
-        <w:rPr>
-          <w:rFonts w:ascii="Helvetica" w:eastAsiaTheme="minorEastAsia" w:hAnsi="Helvetica" w:cs="Times New Roman"/>
-          <w:sz w:val="20"/>
-          <w:szCs w:val="16"/>
-          <w:lang w:val="es-ES" w:eastAsia="ca-ES"/>
-        </w:rPr>
-        <w:t xml:space="preserve"> per les preguntes que </w:t>
-      </w:r>
-      <w:proofErr w:type="spellStart"/>
-      <w:r>
-        <w:rPr>
-          <w:rFonts w:ascii="Helvetica" w:eastAsiaTheme="minorEastAsia" w:hAnsi="Helvetica" w:cs="Times New Roman"/>
-          <w:sz w:val="20"/>
-          <w:szCs w:val="16"/>
-          <w:lang w:val="es-ES" w:eastAsia="ca-ES"/>
-        </w:rPr>
-        <w:t>puguin</w:t>
-      </w:r>
-      <w:proofErr w:type="spellEnd"/>
-      <w:r>
-        <w:rPr>
-          <w:rFonts w:ascii="Helvetica" w:eastAsiaTheme="minorEastAsia" w:hAnsi="Helvetica" w:cs="Times New Roman"/>
-          <w:sz w:val="20"/>
-          <w:szCs w:val="16"/>
-          <w:lang w:val="es-ES" w:eastAsia="ca-ES"/>
-        </w:rPr>
-        <w:t xml:space="preserve"> </w:t>
-      </w:r>
-      <w:proofErr w:type="spellStart"/>
-      <w:r>
-        <w:rPr>
-          <w:rFonts w:ascii="Helvetica" w:eastAsiaTheme="minorEastAsia" w:hAnsi="Helvetica" w:cs="Times New Roman"/>
-          <w:sz w:val="20"/>
-          <w:szCs w:val="16"/>
-          <w:lang w:val="es-ES" w:eastAsia="ca-ES"/>
-        </w:rPr>
-        <w:t>sorgir</w:t>
-      </w:r>
-      <w:proofErr w:type="spellEnd"/>
-      <w:r>
-        <w:rPr>
-          <w:rFonts w:ascii="Helvetica" w:eastAsiaTheme="minorEastAsia" w:hAnsi="Helvetica" w:cs="Times New Roman"/>
-          <w:sz w:val="20"/>
-          <w:szCs w:val="16"/>
-          <w:lang w:val="es-ES" w:eastAsia="ca-ES"/>
-        </w:rPr>
-        <w:t xml:space="preserve"> per </w:t>
-      </w:r>
-      <w:proofErr w:type="spellStart"/>
-      <w:r>
-        <w:rPr>
-          <w:rFonts w:ascii="Helvetica" w:eastAsiaTheme="minorEastAsia" w:hAnsi="Helvetica" w:cs="Times New Roman"/>
-          <w:sz w:val="20"/>
-          <w:szCs w:val="16"/>
-          <w:lang w:val="es-ES" w:eastAsia="ca-ES"/>
-        </w:rPr>
-        <w:t>part</w:t>
-      </w:r>
-      <w:proofErr w:type="spellEnd"/>
-      <w:r>
-        <w:rPr>
-          <w:rFonts w:ascii="Helvetica" w:eastAsiaTheme="minorEastAsia" w:hAnsi="Helvetica" w:cs="Times New Roman"/>
-          <w:sz w:val="20"/>
-          <w:szCs w:val="16"/>
-          <w:lang w:val="es-ES" w:eastAsia="ca-ES"/>
-        </w:rPr>
-        <w:t xml:space="preserve"> del tribunal</w:t>
+          <w:lang w:val="ca-ES" w:eastAsia="ca-ES"/>
+        </w:rPr>
+      </w:pPr>
+      <w:r>
+        <w:rPr>
+          <w:rFonts w:ascii="Helvetica" w:eastAsiaTheme="minorEastAsia" w:hAnsi="Helvetica" w:cs="Times New Roman"/>
+          <w:sz w:val="20"/>
+          <w:szCs w:val="16"/>
+          <w:lang w:val="ca-ES" w:eastAsia="ca-ES"/>
+        </w:rPr>
+        <w:t>Cada projecte es presentarà en la data convinguda la darrera setmana de maig amb una durada de la presentació de 40 minuts, on es reservaran 30 minuts per la presentació i 10 més per les preguntes que puguin sorgir per part del tribunal</w:t>
       </w:r>
     </w:p>
     <w:p>
@@ -2150,7 +435,7 @@
           <w:rFonts w:ascii="Helvetica" w:eastAsiaTheme="minorEastAsia" w:hAnsi="Helvetica" w:cs="Times New Roman"/>
           <w:sz w:val="20"/>
           <w:szCs w:val="16"/>
-          <w:lang w:val="es-ES" w:eastAsia="ca-ES"/>
+          <w:lang w:val="ca-ES" w:eastAsia="ca-ES"/>
         </w:rPr>
       </w:pPr>
     </w:p>
@@ -2164,186 +449,17 @@
           <w:rFonts w:ascii="Helvetica" w:eastAsiaTheme="minorEastAsia" w:hAnsi="Helvetica" w:cs="Times New Roman"/>
           <w:sz w:val="20"/>
           <w:szCs w:val="16"/>
-          <w:lang w:val="es-ES" w:eastAsia="ca-ES"/>
-        </w:rPr>
-      </w:pPr>
-      <w:r>
-        <w:rPr>
-          <w:rFonts w:ascii="Helvetica" w:eastAsiaTheme="minorEastAsia" w:hAnsi="Helvetica" w:cs="Times New Roman"/>
-          <w:sz w:val="20"/>
-          <w:szCs w:val="16"/>
-          <w:lang w:val="es-ES" w:eastAsia="ca-ES"/>
-        </w:rPr>
-        <w:t xml:space="preserve">El tribunal </w:t>
-      </w:r>
-      <w:proofErr w:type="spellStart"/>
-      <w:r>
-        <w:rPr>
-          <w:rFonts w:ascii="Helvetica" w:eastAsiaTheme="minorEastAsia" w:hAnsi="Helvetica" w:cs="Times New Roman"/>
-          <w:sz w:val="20"/>
-          <w:szCs w:val="16"/>
-          <w:lang w:val="es-ES" w:eastAsia="ca-ES"/>
-        </w:rPr>
-        <w:t>estarà</w:t>
-      </w:r>
-      <w:proofErr w:type="spellEnd"/>
-      <w:r>
-        <w:rPr>
-          <w:rFonts w:ascii="Helvetica" w:eastAsiaTheme="minorEastAsia" w:hAnsi="Helvetica" w:cs="Times New Roman"/>
-          <w:sz w:val="20"/>
-          <w:szCs w:val="16"/>
-          <w:lang w:val="es-ES" w:eastAsia="ca-ES"/>
-        </w:rPr>
-        <w:t xml:space="preserve"> </w:t>
-      </w:r>
-      <w:proofErr w:type="spellStart"/>
-      <w:r>
-        <w:rPr>
-          <w:rFonts w:ascii="Helvetica" w:eastAsiaTheme="minorEastAsia" w:hAnsi="Helvetica" w:cs="Times New Roman"/>
-          <w:sz w:val="20"/>
-          <w:szCs w:val="16"/>
-          <w:lang w:val="es-ES" w:eastAsia="ca-ES"/>
-        </w:rPr>
-        <w:t>format</w:t>
-      </w:r>
-      <w:proofErr w:type="spellEnd"/>
-      <w:r>
-        <w:rPr>
-          <w:rFonts w:ascii="Helvetica" w:eastAsiaTheme="minorEastAsia" w:hAnsi="Helvetica" w:cs="Times New Roman"/>
-          <w:sz w:val="20"/>
-          <w:szCs w:val="16"/>
-          <w:lang w:val="es-ES" w:eastAsia="ca-ES"/>
-        </w:rPr>
-        <w:t xml:space="preserve"> per un </w:t>
-      </w:r>
-      <w:proofErr w:type="spellStart"/>
-      <w:r>
-        <w:rPr>
-          <w:rFonts w:ascii="Helvetica" w:eastAsiaTheme="minorEastAsia" w:hAnsi="Helvetica" w:cs="Times New Roman"/>
-          <w:sz w:val="20"/>
-          <w:szCs w:val="16"/>
-          <w:lang w:val="es-ES" w:eastAsia="ca-ES"/>
-        </w:rPr>
-        <w:t>mínim</w:t>
-      </w:r>
-      <w:proofErr w:type="spellEnd"/>
-      <w:r>
-        <w:rPr>
-          <w:rFonts w:ascii="Helvetica" w:eastAsiaTheme="minorEastAsia" w:hAnsi="Helvetica" w:cs="Times New Roman"/>
-          <w:sz w:val="20"/>
-          <w:szCs w:val="16"/>
-          <w:lang w:val="es-ES" w:eastAsia="ca-ES"/>
-        </w:rPr>
-        <w:t xml:space="preserve"> de tres membres, on </w:t>
-      </w:r>
-      <w:proofErr w:type="spellStart"/>
-      <w:r>
-        <w:rPr>
-          <w:rFonts w:ascii="Helvetica" w:eastAsiaTheme="minorEastAsia" w:hAnsi="Helvetica" w:cs="Times New Roman"/>
-          <w:sz w:val="20"/>
-          <w:szCs w:val="16"/>
-          <w:lang w:val="es-ES" w:eastAsia="ca-ES"/>
-        </w:rPr>
-        <w:t>necessàriament</w:t>
-      </w:r>
-      <w:proofErr w:type="spellEnd"/>
-      <w:r>
-        <w:rPr>
-          <w:rFonts w:ascii="Helvetica" w:eastAsiaTheme="minorEastAsia" w:hAnsi="Helvetica" w:cs="Times New Roman"/>
-          <w:sz w:val="20"/>
-          <w:szCs w:val="16"/>
-          <w:lang w:val="es-ES" w:eastAsia="ca-ES"/>
-        </w:rPr>
-        <w:t xml:space="preserve"> hi </w:t>
-      </w:r>
-      <w:proofErr w:type="spellStart"/>
-      <w:r>
-        <w:rPr>
-          <w:rFonts w:ascii="Helvetica" w:eastAsiaTheme="minorEastAsia" w:hAnsi="Helvetica" w:cs="Times New Roman"/>
-          <w:sz w:val="20"/>
-          <w:szCs w:val="16"/>
-          <w:lang w:val="es-ES" w:eastAsia="ca-ES"/>
-        </w:rPr>
-        <w:t>haurà</w:t>
-      </w:r>
-      <w:proofErr w:type="spellEnd"/>
-      <w:r>
-        <w:rPr>
-          <w:rFonts w:ascii="Helvetica" w:eastAsiaTheme="minorEastAsia" w:hAnsi="Helvetica" w:cs="Times New Roman"/>
-          <w:sz w:val="20"/>
-          <w:szCs w:val="16"/>
-          <w:lang w:val="es-ES" w:eastAsia="ca-ES"/>
-        </w:rPr>
-        <w:t xml:space="preserve"> de ser un </w:t>
-      </w:r>
-      <w:proofErr w:type="spellStart"/>
-      <w:r>
-        <w:rPr>
-          <w:rFonts w:ascii="Helvetica" w:eastAsiaTheme="minorEastAsia" w:hAnsi="Helvetica" w:cs="Times New Roman"/>
-          <w:sz w:val="20"/>
-          <w:szCs w:val="16"/>
-          <w:lang w:val="es-ES" w:eastAsia="ca-ES"/>
-        </w:rPr>
-        <w:t>dels</w:t>
-      </w:r>
-      <w:proofErr w:type="spellEnd"/>
-      <w:r>
-        <w:rPr>
-          <w:rFonts w:ascii="Helvetica" w:eastAsiaTheme="minorEastAsia" w:hAnsi="Helvetica" w:cs="Times New Roman"/>
-          <w:sz w:val="20"/>
-          <w:szCs w:val="16"/>
-          <w:lang w:val="es-ES" w:eastAsia="ca-ES"/>
-        </w:rPr>
-        <w:t xml:space="preserve"> </w:t>
-      </w:r>
-      <w:proofErr w:type="spellStart"/>
-      <w:r>
-        <w:rPr>
-          <w:rFonts w:ascii="Helvetica" w:eastAsiaTheme="minorEastAsia" w:hAnsi="Helvetica" w:cs="Times New Roman"/>
-          <w:sz w:val="20"/>
-          <w:szCs w:val="16"/>
-          <w:lang w:val="es-ES" w:eastAsia="ca-ES"/>
-        </w:rPr>
-        <w:t>tutor</w:t>
-      </w:r>
-      <w:r>
-        <w:rPr>
-          <w:rFonts w:ascii="Helvetica" w:eastAsiaTheme="minorEastAsia" w:hAnsi="Helvetica" w:cs="Times New Roman"/>
-          <w:sz w:val="20"/>
-          <w:szCs w:val="16"/>
-          <w:lang w:val="es-ES" w:eastAsia="ca-ES"/>
-        </w:rPr>
-        <w:t>s</w:t>
-      </w:r>
-      <w:proofErr w:type="spellEnd"/>
-      <w:r>
-        <w:rPr>
-          <w:rFonts w:ascii="Helvetica" w:eastAsiaTheme="minorEastAsia" w:hAnsi="Helvetica" w:cs="Times New Roman"/>
-          <w:sz w:val="20"/>
-          <w:szCs w:val="16"/>
-          <w:lang w:val="es-ES" w:eastAsia="ca-ES"/>
-        </w:rPr>
-        <w:t xml:space="preserve"> del </w:t>
-      </w:r>
-      <w:proofErr w:type="spellStart"/>
-      <w:r>
-        <w:rPr>
-          <w:rFonts w:ascii="Helvetica" w:eastAsiaTheme="minorEastAsia" w:hAnsi="Helvetica" w:cs="Times New Roman"/>
-          <w:sz w:val="20"/>
-          <w:szCs w:val="16"/>
-          <w:lang w:val="es-ES" w:eastAsia="ca-ES"/>
-        </w:rPr>
-        <w:t>mòdul</w:t>
-      </w:r>
-      <w:proofErr w:type="spellEnd"/>
-      <w:r>
-        <w:rPr>
-          <w:rFonts w:ascii="Helvetica" w:eastAsiaTheme="minorEastAsia" w:hAnsi="Helvetica" w:cs="Times New Roman"/>
-          <w:sz w:val="20"/>
-          <w:szCs w:val="16"/>
-          <w:lang w:val="es-ES" w:eastAsia="ca-ES"/>
-        </w:rPr>
-        <w:t>.</w:t>
+          <w:lang w:val="ca-ES" w:eastAsia="ca-ES"/>
+        </w:rPr>
+      </w:pPr>
+      <w:r>
+        <w:rPr>
+          <w:rFonts w:ascii="Helvetica" w:eastAsiaTheme="minorEastAsia" w:hAnsi="Helvetica" w:cs="Times New Roman"/>
+          <w:sz w:val="20"/>
+          <w:szCs w:val="16"/>
+          <w:lang w:val="ca-ES" w:eastAsia="ca-ES"/>
+        </w:rPr>
+        <w:t>El tribunal estarà format per un mínim de tres membres, on necessàriament hi haurà de ser un dels tutors del mòdul.</w:t>
       </w:r>
     </w:p>
     <w:p>
@@ -2356,7 +472,7 @@
           <w:rFonts w:ascii="Helvetica" w:eastAsiaTheme="minorEastAsia" w:hAnsi="Helvetica" w:cs="Times New Roman"/>
           <w:sz w:val="20"/>
           <w:szCs w:val="16"/>
-          <w:lang w:val="es-ES" w:eastAsia="ca-ES"/>
+          <w:lang w:val="ca-ES" w:eastAsia="ca-ES"/>
         </w:rPr>
       </w:pPr>
     </w:p>
@@ -2370,126 +486,17 @@
           <w:rFonts w:ascii="Helvetica" w:eastAsiaTheme="minorEastAsia" w:hAnsi="Helvetica" w:cs="Times New Roman"/>
           <w:sz w:val="20"/>
           <w:szCs w:val="16"/>
-          <w:lang w:val="es-ES" w:eastAsia="ca-ES"/>
-        </w:rPr>
-      </w:pPr>
-      <w:r>
-        <w:rPr>
-          <w:rFonts w:ascii="Helvetica" w:eastAsiaTheme="minorEastAsia" w:hAnsi="Helvetica" w:cs="Times New Roman"/>
-          <w:sz w:val="20"/>
-          <w:szCs w:val="16"/>
-          <w:lang w:val="es-ES" w:eastAsia="ca-ES"/>
-        </w:rPr>
-        <w:t>Cada alumne</w:t>
-      </w:r>
-      <w:r>
-        <w:rPr>
-          <w:rFonts w:ascii="Helvetica" w:eastAsiaTheme="minorEastAsia" w:hAnsi="Helvetica" w:cs="Times New Roman"/>
-          <w:sz w:val="20"/>
-          <w:szCs w:val="16"/>
-          <w:lang w:val="es-ES" w:eastAsia="ca-ES"/>
-        </w:rPr>
-        <w:t xml:space="preserve"> </w:t>
-      </w:r>
-      <w:proofErr w:type="spellStart"/>
-      <w:r>
-        <w:rPr>
-          <w:rFonts w:ascii="Helvetica" w:eastAsiaTheme="minorEastAsia" w:hAnsi="Helvetica" w:cs="Times New Roman"/>
-          <w:sz w:val="20"/>
-          <w:szCs w:val="16"/>
-          <w:lang w:val="es-ES" w:eastAsia="ca-ES"/>
-        </w:rPr>
-        <w:t>haurà</w:t>
-      </w:r>
-      <w:proofErr w:type="spellEnd"/>
-      <w:r>
-        <w:rPr>
-          <w:rFonts w:ascii="Helvetica" w:eastAsiaTheme="minorEastAsia" w:hAnsi="Helvetica" w:cs="Times New Roman"/>
-          <w:sz w:val="20"/>
-          <w:szCs w:val="16"/>
-          <w:lang w:val="es-ES" w:eastAsia="ca-ES"/>
-        </w:rPr>
-        <w:t xml:space="preserve"> </w:t>
-      </w:r>
-      <w:proofErr w:type="spellStart"/>
-      <w:r>
-        <w:rPr>
-          <w:rFonts w:ascii="Helvetica" w:eastAsiaTheme="minorEastAsia" w:hAnsi="Helvetica" w:cs="Times New Roman"/>
-          <w:sz w:val="20"/>
-          <w:szCs w:val="16"/>
-          <w:lang w:val="es-ES" w:eastAsia="ca-ES"/>
-        </w:rPr>
-        <w:t>d'estar</w:t>
-      </w:r>
-      <w:proofErr w:type="spellEnd"/>
-      <w:r>
-        <w:rPr>
-          <w:rFonts w:ascii="Helvetica" w:eastAsiaTheme="minorEastAsia" w:hAnsi="Helvetica" w:cs="Times New Roman"/>
-          <w:sz w:val="20"/>
-          <w:szCs w:val="16"/>
-          <w:lang w:val="es-ES" w:eastAsia="ca-ES"/>
-        </w:rPr>
-        <w:t xml:space="preserve"> 1 hora abans de l'hora en que </w:t>
-      </w:r>
-      <w:proofErr w:type="spellStart"/>
-      <w:r>
-        <w:rPr>
-          <w:rFonts w:ascii="Helvetica" w:eastAsiaTheme="minorEastAsia" w:hAnsi="Helvetica" w:cs="Times New Roman"/>
-          <w:sz w:val="20"/>
-          <w:szCs w:val="16"/>
-          <w:lang w:val="es-ES" w:eastAsia="ca-ES"/>
-        </w:rPr>
-        <w:t>li</w:t>
-      </w:r>
-      <w:proofErr w:type="spellEnd"/>
-      <w:r>
-        <w:rPr>
-          <w:rFonts w:ascii="Helvetica" w:eastAsiaTheme="minorEastAsia" w:hAnsi="Helvetica" w:cs="Times New Roman"/>
-          <w:sz w:val="20"/>
-          <w:szCs w:val="16"/>
-          <w:lang w:val="es-ES" w:eastAsia="ca-ES"/>
-        </w:rPr>
-        <w:t xml:space="preserve"> toqui </w:t>
-      </w:r>
-      <w:proofErr w:type="spellStart"/>
-      <w:r>
-        <w:rPr>
-          <w:rFonts w:ascii="Helvetica" w:eastAsiaTheme="minorEastAsia" w:hAnsi="Helvetica" w:cs="Times New Roman"/>
-          <w:sz w:val="20"/>
-          <w:szCs w:val="16"/>
-          <w:lang w:val="es-ES" w:eastAsia="ca-ES"/>
-        </w:rPr>
-        <w:t>fer</w:t>
-      </w:r>
-      <w:proofErr w:type="spellEnd"/>
-      <w:r>
-        <w:rPr>
-          <w:rFonts w:ascii="Helvetica" w:eastAsiaTheme="minorEastAsia" w:hAnsi="Helvetica" w:cs="Times New Roman"/>
-          <w:sz w:val="20"/>
-          <w:szCs w:val="16"/>
-          <w:lang w:val="es-ES" w:eastAsia="ca-ES"/>
-        </w:rPr>
-        <w:t xml:space="preserve"> </w:t>
-      </w:r>
-      <w:proofErr w:type="spellStart"/>
-      <w:r>
-        <w:rPr>
-          <w:rFonts w:ascii="Helvetica" w:eastAsiaTheme="minorEastAsia" w:hAnsi="Helvetica" w:cs="Times New Roman"/>
-          <w:sz w:val="20"/>
-          <w:szCs w:val="16"/>
-          <w:lang w:val="es-ES" w:eastAsia="ca-ES"/>
-        </w:rPr>
-        <w:t>l'exposició</w:t>
-      </w:r>
-      <w:proofErr w:type="spellEnd"/>
-      <w:r>
-        <w:rPr>
-          <w:rFonts w:ascii="Helvetica" w:eastAsiaTheme="minorEastAsia" w:hAnsi="Helvetica" w:cs="Times New Roman"/>
-          <w:sz w:val="20"/>
-          <w:szCs w:val="16"/>
-          <w:lang w:val="es-ES" w:eastAsia="ca-ES"/>
-        </w:rPr>
-        <w:t xml:space="preserve"> al centre.</w:t>
+          <w:lang w:val="ca-ES" w:eastAsia="ca-ES"/>
+        </w:rPr>
+      </w:pPr>
+      <w:r>
+        <w:rPr>
+          <w:rFonts w:ascii="Helvetica" w:eastAsiaTheme="minorEastAsia" w:hAnsi="Helvetica" w:cs="Times New Roman"/>
+          <w:sz w:val="20"/>
+          <w:szCs w:val="16"/>
+          <w:lang w:val="ca-ES" w:eastAsia="ca-ES"/>
+        </w:rPr>
+        <w:t>Cada alumne haurà d'estar 1 hora abans de l'hora en que li toqui fer l'exposició al centre.</w:t>
       </w:r>
     </w:p>
     <w:p>
@@ -3275,56 +1282,11 @@
       </w:r>
       <w:r>
         <w:rPr>
-          <w:noProof/>
-        </w:rPr>
-        <w:drawing>
-          <wp:inline distT="0" distB="0" distL="0" distR="0" wp14:anchorId="2144CD5A" wp14:editId="6786BE00">
-            <wp:extent cx="180000" cy="180000"/>
-            <wp:effectExtent l="0" t="0" r="0" b="0"/>
-            <wp:docPr id="12" name="Imagen 12"/>
-            <wp:cNvGraphicFramePr>
-              <a:graphicFrameLocks xmlns:a="http://schemas.openxmlformats.org/drawingml/2006/main" noChangeAspect="1"/>
-            </wp:cNvGraphicFramePr>
-            <a:graphic xmlns:a="http://schemas.openxmlformats.org/drawingml/2006/main">
-              <a:graphicData uri="http://schemas.openxmlformats.org/drawingml/2006/picture">
-                <pic:pic xmlns:pic="http://schemas.openxmlformats.org/drawingml/2006/picture">
-                  <pic:nvPicPr>
-                    <pic:cNvPr id="0" name="Picture 11"/>
-                    <pic:cNvPicPr>
-                      <a:picLocks noChangeAspect="1" noChangeArrowheads="1"/>
-                    </pic:cNvPicPr>
-                  </pic:nvPicPr>
-                  <pic:blipFill>
-                    <a:blip r:embed="rId7">
-                      <a:extLst>
-                        <a:ext uri="{28A0092B-C50C-407E-A947-70E740481C1C}">
-                          <a14:useLocalDpi xmlns:a14="http://schemas.microsoft.com/office/drawing/2010/main" val="0"/>
-                        </a:ext>
-                      </a:extLst>
-                    </a:blip>
-                    <a:srcRect/>
-                    <a:stretch>
-                      <a:fillRect/>
-                    </a:stretch>
-                  </pic:blipFill>
-                  <pic:spPr bwMode="auto">
-                    <a:xfrm>
-                      <a:off x="0" y="0"/>
-                      <a:ext cx="180000" cy="180000"/>
-                    </a:xfrm>
-                    <a:prstGeom prst="rect">
-                      <a:avLst/>
-                    </a:prstGeom>
-                    <a:noFill/>
-                    <a:ln>
-                      <a:noFill/>
-                    </a:ln>
-                  </pic:spPr>
-                </pic:pic>
-              </a:graphicData>
-            </a:graphic>
-          </wp:inline>
-        </w:drawing>
+          <w:rFonts w:ascii="Segoe UI Emoji" w:hAnsi="Segoe UI Emoji" w:cs="Segoe UI Emoji"/>
+          <w:sz w:val="20"/>
+          <w:szCs w:val="20"/>
+        </w:rPr>
+        <w:t>✅</w:t>
       </w:r>
     </w:p>
     <w:p>
@@ -3425,15 +1387,7 @@
           <w:sz w:val="20"/>
           <w:szCs w:val="20"/>
         </w:rPr>
-        <w:t xml:space="preserve"> </w:t>
-      </w:r>
-      <w:r>
-        <w:rPr>
-          <w:rFonts w:ascii="Segoe UI Emoji" w:hAnsi="Segoe UI Emoji" w:cs="Segoe UI Emoji"/>
-          <w:sz w:val="20"/>
-          <w:szCs w:val="20"/>
-        </w:rPr>
-        <w:t>✅</w:t>
+        <w:t xml:space="preserve"> ✅</w:t>
       </w:r>
     </w:p>
     <w:p>
@@ -3903,7 +1857,7 @@
         <w:rPr>
           <w:sz w:val="21"/>
           <w:szCs w:val="21"/>
-          <w:lang w:val="es-ES_tradnl" w:eastAsia="es-ES"/>
+          <w:lang w:eastAsia="es-ES"/>
         </w:rPr>
       </w:pPr>
     </w:p>
@@ -3912,7 +1866,7 @@
         <w:rPr>
           <w:sz w:val="21"/>
           <w:szCs w:val="21"/>
-          <w:lang w:val="es-ES_tradnl" w:eastAsia="es-ES"/>
+          <w:lang w:eastAsia="es-ES"/>
         </w:rPr>
       </w:pPr>
     </w:p>
@@ -3922,116 +1876,38 @@
           <w:b/>
           <w:color w:val="000000"/>
           <w:szCs w:val="16"/>
-          <w:lang w:val="es-ES"/>
-        </w:rPr>
-      </w:pPr>
-      <w:proofErr w:type="spellStart"/>
+        </w:rPr>
+      </w:pPr>
       <w:r>
         <w:rPr>
           <w:b/>
           <w:color w:val="000000"/>
           <w:szCs w:val="16"/>
-          <w:lang w:val="es-ES"/>
-        </w:rPr>
-        <w:t>Annex</w:t>
-      </w:r>
-      <w:proofErr w:type="spellEnd"/>
+        </w:rPr>
+        <w:t xml:space="preserve">Annex 1: Pautes per a la realització de la documentació del </w:t>
+      </w:r>
       <w:r>
         <w:rPr>
           <w:b/>
           <w:color w:val="000000"/>
           <w:szCs w:val="16"/>
-          <w:lang w:val="es-ES"/>
-        </w:rPr>
-        <w:t xml:space="preserve"> 1: Pautes per a la </w:t>
-      </w:r>
-      <w:proofErr w:type="spellStart"/>
+        </w:rPr>
+        <w:t>mòdul de projecte</w:t>
+      </w:r>
       <w:r>
         <w:rPr>
           <w:b/>
           <w:color w:val="000000"/>
           <w:szCs w:val="16"/>
-          <w:lang w:val="es-ES"/>
-        </w:rPr>
-        <w:t>realització</w:t>
-      </w:r>
-      <w:proofErr w:type="spellEnd"/>
-      <w:r>
-        <w:rPr>
-          <w:b/>
+        </w:rPr>
+        <w:t>.</w:t>
+      </w:r>
+    </w:p>
+    <w:p>
+      <w:pPr>
+        <w:rPr>
           <w:color w:val="000000"/>
           <w:szCs w:val="16"/>
-          <w:lang w:val="es-ES"/>
-        </w:rPr>
-        <w:t xml:space="preserve"> de la </w:t>
-      </w:r>
-      <w:proofErr w:type="spellStart"/>
-      <w:r>
-        <w:rPr>
-          <w:b/>
-          <w:color w:val="000000"/>
-          <w:szCs w:val="16"/>
-          <w:lang w:val="es-ES"/>
-        </w:rPr>
-        <w:t>documentació</w:t>
-      </w:r>
-      <w:proofErr w:type="spellEnd"/>
-      <w:r>
-        <w:rPr>
-          <w:b/>
-          <w:color w:val="000000"/>
-          <w:szCs w:val="16"/>
-          <w:lang w:val="es-ES"/>
-        </w:rPr>
-        <w:t xml:space="preserve"> del </w:t>
-      </w:r>
-      <w:proofErr w:type="spellStart"/>
-      <w:r>
-        <w:rPr>
-          <w:b/>
-          <w:color w:val="000000"/>
-          <w:szCs w:val="16"/>
-          <w:lang w:val="es-ES"/>
-        </w:rPr>
-        <w:t>mòdul</w:t>
-      </w:r>
-      <w:proofErr w:type="spellEnd"/>
-      <w:r>
-        <w:rPr>
-          <w:b/>
-          <w:color w:val="000000"/>
-          <w:szCs w:val="16"/>
-          <w:lang w:val="es-ES"/>
-        </w:rPr>
-        <w:t xml:space="preserve"> de </w:t>
-      </w:r>
-      <w:proofErr w:type="spellStart"/>
-      <w:r>
-        <w:rPr>
-          <w:b/>
-          <w:color w:val="000000"/>
-          <w:szCs w:val="16"/>
-          <w:lang w:val="es-ES"/>
-        </w:rPr>
-        <w:t>projecte</w:t>
-      </w:r>
-      <w:proofErr w:type="spellEnd"/>
-      <w:r>
-        <w:rPr>
-          <w:b/>
-          <w:color w:val="000000"/>
-          <w:szCs w:val="16"/>
-          <w:lang w:val="es-ES"/>
-        </w:rPr>
-        <w:t>.</w:t>
-      </w:r>
-    </w:p>
-    <w:p>
-      <w:pPr>
-        <w:rPr>
-          <w:color w:val="000000"/>
-          <w:szCs w:val="16"/>
-          <w:lang w:val="es-ES"/>
         </w:rPr>
       </w:pPr>
     </w:p>
@@ -4049,57 +1925,17 @@
           <w:rFonts w:ascii="Helvetica" w:eastAsiaTheme="minorEastAsia" w:hAnsi="Helvetica" w:cs="Times New Roman"/>
           <w:sz w:val="20"/>
           <w:szCs w:val="16"/>
-          <w:lang w:val="es-ES" w:eastAsia="ca-ES"/>
-        </w:rPr>
-      </w:pPr>
-      <w:r>
-        <w:rPr>
-          <w:rFonts w:ascii="Helvetica" w:eastAsiaTheme="minorEastAsia" w:hAnsi="Helvetica" w:cs="Times New Roman"/>
-          <w:sz w:val="20"/>
-          <w:szCs w:val="16"/>
-          <w:lang w:val="es-ES" w:eastAsia="ca-ES"/>
-        </w:rPr>
-        <w:t xml:space="preserve">Tota la </w:t>
-      </w:r>
-      <w:proofErr w:type="spellStart"/>
-      <w:r>
-        <w:rPr>
-          <w:rFonts w:ascii="Helvetica" w:eastAsiaTheme="minorEastAsia" w:hAnsi="Helvetica" w:cs="Times New Roman"/>
-          <w:sz w:val="20"/>
-          <w:szCs w:val="16"/>
-          <w:lang w:val="es-ES" w:eastAsia="ca-ES"/>
-        </w:rPr>
-        <w:t>documentació</w:t>
-      </w:r>
-      <w:proofErr w:type="spellEnd"/>
-      <w:r>
-        <w:rPr>
-          <w:rFonts w:ascii="Helvetica" w:eastAsiaTheme="minorEastAsia" w:hAnsi="Helvetica" w:cs="Times New Roman"/>
-          <w:sz w:val="20"/>
-          <w:szCs w:val="16"/>
-          <w:lang w:val="es-ES" w:eastAsia="ca-ES"/>
-        </w:rPr>
-        <w:t xml:space="preserve"> es </w:t>
-      </w:r>
-      <w:proofErr w:type="spellStart"/>
-      <w:r>
-        <w:rPr>
-          <w:rFonts w:ascii="Helvetica" w:eastAsiaTheme="minorEastAsia" w:hAnsi="Helvetica" w:cs="Times New Roman"/>
-          <w:sz w:val="20"/>
-          <w:szCs w:val="16"/>
-          <w:lang w:val="es-ES" w:eastAsia="ca-ES"/>
-        </w:rPr>
-        <w:t>lliurarà</w:t>
-      </w:r>
-      <w:proofErr w:type="spellEnd"/>
-      <w:r>
-        <w:rPr>
-          <w:rFonts w:ascii="Helvetica" w:eastAsiaTheme="minorEastAsia" w:hAnsi="Helvetica" w:cs="Times New Roman"/>
-          <w:sz w:val="20"/>
-          <w:szCs w:val="16"/>
-          <w:lang w:val="es-ES" w:eastAsia="ca-ES"/>
-        </w:rPr>
-        <w:t xml:space="preserve"> en PDF. </w:t>
+          <w:lang w:val="ca-ES" w:eastAsia="ca-ES"/>
+        </w:rPr>
+      </w:pPr>
+      <w:r>
+        <w:rPr>
+          <w:rFonts w:ascii="Helvetica" w:eastAsiaTheme="minorEastAsia" w:hAnsi="Helvetica" w:cs="Times New Roman"/>
+          <w:sz w:val="20"/>
+          <w:szCs w:val="16"/>
+          <w:lang w:val="ca-ES" w:eastAsia="ca-ES"/>
+        </w:rPr>
+        <w:t xml:space="preserve">Tota la documentació es lliurarà en PDF. </w:t>
       </w:r>
     </w:p>
     <w:p>
@@ -4116,237 +1952,17 @@
           <w:rFonts w:ascii="Helvetica" w:eastAsiaTheme="minorEastAsia" w:hAnsi="Helvetica" w:cs="Times New Roman"/>
           <w:sz w:val="20"/>
           <w:szCs w:val="16"/>
-          <w:lang w:val="es-ES" w:eastAsia="ca-ES"/>
-        </w:rPr>
-      </w:pPr>
-      <w:r>
-        <w:rPr>
-          <w:rFonts w:ascii="Helvetica" w:eastAsiaTheme="minorEastAsia" w:hAnsi="Helvetica" w:cs="Times New Roman"/>
-          <w:sz w:val="20"/>
-          <w:szCs w:val="16"/>
-          <w:lang w:val="es-ES" w:eastAsia="ca-ES"/>
-        </w:rPr>
-        <w:t xml:space="preserve">Tota </w:t>
-      </w:r>
-      <w:proofErr w:type="spellStart"/>
-      <w:r>
-        <w:rPr>
-          <w:rFonts w:ascii="Helvetica" w:eastAsiaTheme="minorEastAsia" w:hAnsi="Helvetica" w:cs="Times New Roman"/>
-          <w:sz w:val="20"/>
-          <w:szCs w:val="16"/>
-          <w:lang w:val="es-ES" w:eastAsia="ca-ES"/>
-        </w:rPr>
-        <w:t>documentació</w:t>
-      </w:r>
-      <w:proofErr w:type="spellEnd"/>
-      <w:r>
-        <w:rPr>
-          <w:rFonts w:ascii="Helvetica" w:eastAsiaTheme="minorEastAsia" w:hAnsi="Helvetica" w:cs="Times New Roman"/>
-          <w:sz w:val="20"/>
-          <w:szCs w:val="16"/>
-          <w:lang w:val="es-ES" w:eastAsia="ca-ES"/>
-        </w:rPr>
-        <w:t xml:space="preserve"> del </w:t>
-      </w:r>
-      <w:proofErr w:type="spellStart"/>
-      <w:r>
-        <w:rPr>
-          <w:rFonts w:ascii="Helvetica" w:eastAsiaTheme="minorEastAsia" w:hAnsi="Helvetica" w:cs="Times New Roman"/>
-          <w:sz w:val="20"/>
-          <w:szCs w:val="16"/>
-          <w:lang w:val="es-ES" w:eastAsia="ca-ES"/>
-        </w:rPr>
-        <w:t>projecte</w:t>
-      </w:r>
-      <w:proofErr w:type="spellEnd"/>
-      <w:r>
-        <w:rPr>
-          <w:rFonts w:ascii="Helvetica" w:eastAsiaTheme="minorEastAsia" w:hAnsi="Helvetica" w:cs="Times New Roman"/>
-          <w:sz w:val="20"/>
-          <w:szCs w:val="16"/>
-          <w:lang w:val="es-ES" w:eastAsia="ca-ES"/>
-        </w:rPr>
-        <w:t xml:space="preserve"> ha de </w:t>
-      </w:r>
-      <w:proofErr w:type="spellStart"/>
-      <w:r>
-        <w:rPr>
-          <w:rFonts w:ascii="Helvetica" w:eastAsiaTheme="minorEastAsia" w:hAnsi="Helvetica" w:cs="Times New Roman"/>
-          <w:sz w:val="20"/>
-          <w:szCs w:val="16"/>
-          <w:lang w:val="es-ES" w:eastAsia="ca-ES"/>
-        </w:rPr>
-        <w:t>tenir</w:t>
-      </w:r>
-      <w:proofErr w:type="spellEnd"/>
-      <w:r>
-        <w:rPr>
-          <w:rFonts w:ascii="Helvetica" w:eastAsiaTheme="minorEastAsia" w:hAnsi="Helvetica" w:cs="Times New Roman"/>
-          <w:sz w:val="20"/>
-          <w:szCs w:val="16"/>
-          <w:lang w:val="es-ES" w:eastAsia="ca-ES"/>
-        </w:rPr>
-        <w:t xml:space="preserve"> una portada i una contraportada. La portada </w:t>
-      </w:r>
-      <w:proofErr w:type="spellStart"/>
-      <w:r>
-        <w:rPr>
-          <w:rFonts w:ascii="Helvetica" w:eastAsiaTheme="minorEastAsia" w:hAnsi="Helvetica" w:cs="Times New Roman"/>
-          <w:sz w:val="20"/>
-          <w:szCs w:val="16"/>
-          <w:lang w:val="es-ES" w:eastAsia="ca-ES"/>
-        </w:rPr>
-        <w:t>serà</w:t>
-      </w:r>
-      <w:proofErr w:type="spellEnd"/>
-      <w:r>
-        <w:rPr>
-          <w:rFonts w:ascii="Helvetica" w:eastAsiaTheme="minorEastAsia" w:hAnsi="Helvetica" w:cs="Times New Roman"/>
-          <w:sz w:val="20"/>
-          <w:szCs w:val="16"/>
-          <w:lang w:val="es-ES" w:eastAsia="ca-ES"/>
-        </w:rPr>
-        <w:t xml:space="preserve"> un primer full que </w:t>
-      </w:r>
-      <w:proofErr w:type="spellStart"/>
-      <w:r>
-        <w:rPr>
-          <w:rFonts w:ascii="Helvetica" w:eastAsiaTheme="minorEastAsia" w:hAnsi="Helvetica" w:cs="Times New Roman"/>
-          <w:sz w:val="20"/>
-          <w:szCs w:val="16"/>
-          <w:lang w:val="es-ES" w:eastAsia="ca-ES"/>
-        </w:rPr>
-        <w:t>contingui</w:t>
-      </w:r>
-      <w:proofErr w:type="spellEnd"/>
-      <w:r>
-        <w:rPr>
-          <w:rFonts w:ascii="Helvetica" w:eastAsiaTheme="minorEastAsia" w:hAnsi="Helvetica" w:cs="Times New Roman"/>
-          <w:sz w:val="20"/>
-          <w:szCs w:val="16"/>
-          <w:lang w:val="es-ES" w:eastAsia="ca-ES"/>
-        </w:rPr>
-        <w:t xml:space="preserve"> el </w:t>
-      </w:r>
-      <w:proofErr w:type="spellStart"/>
-      <w:r>
-        <w:rPr>
-          <w:rFonts w:ascii="Helvetica" w:eastAsiaTheme="minorEastAsia" w:hAnsi="Helvetica" w:cs="Times New Roman"/>
-          <w:sz w:val="20"/>
-          <w:szCs w:val="16"/>
-          <w:lang w:val="es-ES" w:eastAsia="ca-ES"/>
-        </w:rPr>
-        <w:t>nom</w:t>
-      </w:r>
-      <w:proofErr w:type="spellEnd"/>
-      <w:r>
-        <w:rPr>
-          <w:rFonts w:ascii="Helvetica" w:eastAsiaTheme="minorEastAsia" w:hAnsi="Helvetica" w:cs="Times New Roman"/>
-          <w:sz w:val="20"/>
-          <w:szCs w:val="16"/>
-          <w:lang w:val="es-ES" w:eastAsia="ca-ES"/>
-        </w:rPr>
-        <w:t xml:space="preserve"> del </w:t>
-      </w:r>
-      <w:proofErr w:type="spellStart"/>
-      <w:r>
-        <w:rPr>
-          <w:rFonts w:ascii="Helvetica" w:eastAsiaTheme="minorEastAsia" w:hAnsi="Helvetica" w:cs="Times New Roman"/>
-          <w:sz w:val="20"/>
-          <w:szCs w:val="16"/>
-          <w:lang w:val="es-ES" w:eastAsia="ca-ES"/>
-        </w:rPr>
-        <w:t>projecte</w:t>
-      </w:r>
-      <w:proofErr w:type="spellEnd"/>
-      <w:r>
-        <w:rPr>
-          <w:rFonts w:ascii="Helvetica" w:eastAsiaTheme="minorEastAsia" w:hAnsi="Helvetica" w:cs="Times New Roman"/>
-          <w:sz w:val="20"/>
-          <w:szCs w:val="16"/>
-          <w:lang w:val="es-ES" w:eastAsia="ca-ES"/>
-        </w:rPr>
-        <w:t xml:space="preserve"> i el </w:t>
-      </w:r>
-      <w:proofErr w:type="spellStart"/>
-      <w:r>
-        <w:rPr>
-          <w:rFonts w:ascii="Helvetica" w:eastAsiaTheme="minorEastAsia" w:hAnsi="Helvetica" w:cs="Times New Roman"/>
-          <w:sz w:val="20"/>
-          <w:szCs w:val="16"/>
-          <w:lang w:val="es-ES" w:eastAsia="ca-ES"/>
-        </w:rPr>
-        <w:t>nom</w:t>
-      </w:r>
-      <w:proofErr w:type="spellEnd"/>
-      <w:r>
-        <w:rPr>
-          <w:rFonts w:ascii="Helvetica" w:eastAsiaTheme="minorEastAsia" w:hAnsi="Helvetica" w:cs="Times New Roman"/>
-          <w:sz w:val="20"/>
-          <w:szCs w:val="16"/>
-          <w:lang w:val="es-ES" w:eastAsia="ca-ES"/>
-        </w:rPr>
-        <w:t xml:space="preserve"> i </w:t>
-      </w:r>
-      <w:proofErr w:type="spellStart"/>
-      <w:r>
-        <w:rPr>
-          <w:rFonts w:ascii="Helvetica" w:eastAsiaTheme="minorEastAsia" w:hAnsi="Helvetica" w:cs="Times New Roman"/>
-          <w:sz w:val="20"/>
-          <w:szCs w:val="16"/>
-          <w:lang w:val="es-ES" w:eastAsia="ca-ES"/>
-        </w:rPr>
-        <w:t>cognoms</w:t>
-      </w:r>
-      <w:proofErr w:type="spellEnd"/>
-      <w:r>
-        <w:rPr>
-          <w:rFonts w:ascii="Helvetica" w:eastAsiaTheme="minorEastAsia" w:hAnsi="Helvetica" w:cs="Times New Roman"/>
-          <w:sz w:val="20"/>
-          <w:szCs w:val="16"/>
-          <w:lang w:val="es-ES" w:eastAsia="ca-ES"/>
-        </w:rPr>
-        <w:t xml:space="preserve"> de les persones que </w:t>
-      </w:r>
-      <w:proofErr w:type="spellStart"/>
-      <w:r>
-        <w:rPr>
-          <w:rFonts w:ascii="Helvetica" w:eastAsiaTheme="minorEastAsia" w:hAnsi="Helvetica" w:cs="Times New Roman"/>
-          <w:sz w:val="20"/>
-          <w:szCs w:val="16"/>
-          <w:lang w:val="es-ES" w:eastAsia="ca-ES"/>
-        </w:rPr>
-        <w:t>realitzen</w:t>
-      </w:r>
-      <w:proofErr w:type="spellEnd"/>
-      <w:r>
-        <w:rPr>
-          <w:rFonts w:ascii="Helvetica" w:eastAsiaTheme="minorEastAsia" w:hAnsi="Helvetica" w:cs="Times New Roman"/>
-          <w:sz w:val="20"/>
-          <w:szCs w:val="16"/>
-          <w:lang w:val="es-ES" w:eastAsia="ca-ES"/>
-        </w:rPr>
-        <w:t xml:space="preserve"> el </w:t>
-      </w:r>
-      <w:proofErr w:type="spellStart"/>
-      <w:r>
-        <w:rPr>
-          <w:rFonts w:ascii="Helvetica" w:eastAsiaTheme="minorEastAsia" w:hAnsi="Helvetica" w:cs="Times New Roman"/>
-          <w:sz w:val="20"/>
-          <w:szCs w:val="16"/>
-          <w:lang w:val="es-ES" w:eastAsia="ca-ES"/>
-        </w:rPr>
-        <w:t>projecte</w:t>
-      </w:r>
-      <w:proofErr w:type="spellEnd"/>
-      <w:r>
-        <w:rPr>
-          <w:rFonts w:ascii="Helvetica" w:eastAsiaTheme="minorEastAsia" w:hAnsi="Helvetica" w:cs="Times New Roman"/>
-          <w:sz w:val="20"/>
-          <w:szCs w:val="16"/>
-          <w:lang w:val="es-ES" w:eastAsia="ca-ES"/>
-        </w:rPr>
-        <w:t>.</w:t>
+          <w:lang w:val="ca-ES" w:eastAsia="ca-ES"/>
+        </w:rPr>
+      </w:pPr>
+      <w:r>
+        <w:rPr>
+          <w:rFonts w:ascii="Helvetica" w:eastAsiaTheme="minorEastAsia" w:hAnsi="Helvetica" w:cs="Times New Roman"/>
+          <w:sz w:val="20"/>
+          <w:szCs w:val="16"/>
+          <w:lang w:val="ca-ES" w:eastAsia="ca-ES"/>
+        </w:rPr>
+        <w:t>Tota documentació del projecte ha de tenir una portada i una contraportada. La portada serà un primer full que contingui el nom del projecte i el nom i cognoms de les persones que realitzen el projecte.</w:t>
       </w:r>
     </w:p>
     <w:p>
@@ -4363,177 +1979,17 @@
           <w:rFonts w:ascii="Helvetica" w:eastAsiaTheme="minorEastAsia" w:hAnsi="Helvetica" w:cs="Times New Roman"/>
           <w:sz w:val="20"/>
           <w:szCs w:val="16"/>
-          <w:lang w:val="es-ES" w:eastAsia="ca-ES"/>
-        </w:rPr>
-      </w:pPr>
-      <w:r>
-        <w:rPr>
-          <w:rFonts w:ascii="Helvetica" w:eastAsiaTheme="minorEastAsia" w:hAnsi="Helvetica" w:cs="Times New Roman"/>
-          <w:sz w:val="20"/>
-          <w:szCs w:val="16"/>
-          <w:lang w:val="es-ES" w:eastAsia="ca-ES"/>
-        </w:rPr>
-        <w:t xml:space="preserve">El </w:t>
-      </w:r>
-      <w:proofErr w:type="spellStart"/>
-      <w:r>
-        <w:rPr>
-          <w:rFonts w:ascii="Helvetica" w:eastAsiaTheme="minorEastAsia" w:hAnsi="Helvetica" w:cs="Times New Roman"/>
-          <w:sz w:val="20"/>
-          <w:szCs w:val="16"/>
-          <w:lang w:val="es-ES" w:eastAsia="ca-ES"/>
-        </w:rPr>
-        <w:t>segon</w:t>
-      </w:r>
-      <w:proofErr w:type="spellEnd"/>
-      <w:r>
-        <w:rPr>
-          <w:rFonts w:ascii="Helvetica" w:eastAsiaTheme="minorEastAsia" w:hAnsi="Helvetica" w:cs="Times New Roman"/>
-          <w:sz w:val="20"/>
-          <w:szCs w:val="16"/>
-          <w:lang w:val="es-ES" w:eastAsia="ca-ES"/>
-        </w:rPr>
-        <w:t xml:space="preserve"> full ha de ser </w:t>
-      </w:r>
-      <w:proofErr w:type="spellStart"/>
-      <w:r>
-        <w:rPr>
-          <w:rFonts w:ascii="Helvetica" w:eastAsiaTheme="minorEastAsia" w:hAnsi="Helvetica" w:cs="Times New Roman"/>
-          <w:sz w:val="20"/>
-          <w:szCs w:val="16"/>
-          <w:lang w:val="es-ES" w:eastAsia="ca-ES"/>
-        </w:rPr>
-        <w:t>l’índex</w:t>
-      </w:r>
-      <w:proofErr w:type="spellEnd"/>
-      <w:r>
-        <w:rPr>
-          <w:rFonts w:ascii="Helvetica" w:eastAsiaTheme="minorEastAsia" w:hAnsi="Helvetica" w:cs="Times New Roman"/>
-          <w:sz w:val="20"/>
-          <w:szCs w:val="16"/>
-          <w:lang w:val="es-ES" w:eastAsia="ca-ES"/>
-        </w:rPr>
-        <w:t xml:space="preserve"> on </w:t>
-      </w:r>
-      <w:proofErr w:type="spellStart"/>
-      <w:r>
-        <w:rPr>
-          <w:rFonts w:ascii="Helvetica" w:eastAsiaTheme="minorEastAsia" w:hAnsi="Helvetica" w:cs="Times New Roman"/>
-          <w:sz w:val="20"/>
-          <w:szCs w:val="16"/>
-          <w:lang w:val="es-ES" w:eastAsia="ca-ES"/>
-        </w:rPr>
-        <w:t>aparegui</w:t>
-      </w:r>
-      <w:proofErr w:type="spellEnd"/>
-      <w:r>
-        <w:rPr>
-          <w:rFonts w:ascii="Helvetica" w:eastAsiaTheme="minorEastAsia" w:hAnsi="Helvetica" w:cs="Times New Roman"/>
-          <w:sz w:val="20"/>
-          <w:szCs w:val="16"/>
-          <w:lang w:val="es-ES" w:eastAsia="ca-ES"/>
-        </w:rPr>
-        <w:t xml:space="preserve"> el </w:t>
-      </w:r>
-      <w:proofErr w:type="spellStart"/>
-      <w:r>
-        <w:rPr>
-          <w:rFonts w:ascii="Helvetica" w:eastAsiaTheme="minorEastAsia" w:hAnsi="Helvetica" w:cs="Times New Roman"/>
-          <w:sz w:val="20"/>
-          <w:szCs w:val="16"/>
-          <w:lang w:val="es-ES" w:eastAsia="ca-ES"/>
-        </w:rPr>
-        <w:t>contingut</w:t>
-      </w:r>
-      <w:proofErr w:type="spellEnd"/>
-      <w:r>
-        <w:rPr>
-          <w:rFonts w:ascii="Helvetica" w:eastAsiaTheme="minorEastAsia" w:hAnsi="Helvetica" w:cs="Times New Roman"/>
-          <w:sz w:val="20"/>
-          <w:szCs w:val="16"/>
-          <w:lang w:val="es-ES" w:eastAsia="ca-ES"/>
-        </w:rPr>
-        <w:t xml:space="preserve"> de la </w:t>
-      </w:r>
-      <w:proofErr w:type="spellStart"/>
-      <w:r>
-        <w:rPr>
-          <w:rFonts w:ascii="Helvetica" w:eastAsiaTheme="minorEastAsia" w:hAnsi="Helvetica" w:cs="Times New Roman"/>
-          <w:sz w:val="20"/>
-          <w:szCs w:val="16"/>
-          <w:lang w:val="es-ES" w:eastAsia="ca-ES"/>
-        </w:rPr>
-        <w:t>memòria</w:t>
-      </w:r>
-      <w:proofErr w:type="spellEnd"/>
-      <w:r>
-        <w:rPr>
-          <w:rFonts w:ascii="Helvetica" w:eastAsiaTheme="minorEastAsia" w:hAnsi="Helvetica" w:cs="Times New Roman"/>
-          <w:sz w:val="20"/>
-          <w:szCs w:val="16"/>
-          <w:lang w:val="es-ES" w:eastAsia="ca-ES"/>
-        </w:rPr>
-        <w:t xml:space="preserve">, </w:t>
-      </w:r>
-      <w:proofErr w:type="spellStart"/>
-      <w:r>
-        <w:rPr>
-          <w:rFonts w:ascii="Helvetica" w:eastAsiaTheme="minorEastAsia" w:hAnsi="Helvetica" w:cs="Times New Roman"/>
-          <w:sz w:val="20"/>
-          <w:szCs w:val="16"/>
-          <w:lang w:val="es-ES" w:eastAsia="ca-ES"/>
-        </w:rPr>
-        <w:t>juntament</w:t>
-      </w:r>
-      <w:proofErr w:type="spellEnd"/>
-      <w:r>
-        <w:rPr>
-          <w:rFonts w:ascii="Helvetica" w:eastAsiaTheme="minorEastAsia" w:hAnsi="Helvetica" w:cs="Times New Roman"/>
-          <w:sz w:val="20"/>
-          <w:szCs w:val="16"/>
-          <w:lang w:val="es-ES" w:eastAsia="ca-ES"/>
-        </w:rPr>
-        <w:t xml:space="preserve"> amb la </w:t>
-      </w:r>
-      <w:proofErr w:type="spellStart"/>
-      <w:r>
-        <w:rPr>
-          <w:rFonts w:ascii="Helvetica" w:eastAsiaTheme="minorEastAsia" w:hAnsi="Helvetica" w:cs="Times New Roman"/>
-          <w:sz w:val="20"/>
-          <w:szCs w:val="16"/>
-          <w:lang w:val="es-ES" w:eastAsia="ca-ES"/>
-        </w:rPr>
-        <w:t>numeració</w:t>
-      </w:r>
-      <w:proofErr w:type="spellEnd"/>
-      <w:r>
-        <w:rPr>
-          <w:rFonts w:ascii="Helvetica" w:eastAsiaTheme="minorEastAsia" w:hAnsi="Helvetica" w:cs="Times New Roman"/>
-          <w:sz w:val="20"/>
-          <w:szCs w:val="16"/>
-          <w:lang w:val="es-ES" w:eastAsia="ca-ES"/>
-        </w:rPr>
-        <w:t xml:space="preserve"> de </w:t>
-      </w:r>
-      <w:proofErr w:type="spellStart"/>
-      <w:r>
-        <w:rPr>
-          <w:rFonts w:ascii="Helvetica" w:eastAsiaTheme="minorEastAsia" w:hAnsi="Helvetica" w:cs="Times New Roman"/>
-          <w:sz w:val="20"/>
-          <w:szCs w:val="16"/>
-          <w:lang w:val="es-ES" w:eastAsia="ca-ES"/>
-        </w:rPr>
-        <w:t>pàgines</w:t>
-      </w:r>
-      <w:proofErr w:type="spellEnd"/>
-      <w:r>
-        <w:rPr>
-          <w:rFonts w:ascii="Helvetica" w:eastAsiaTheme="minorEastAsia" w:hAnsi="Helvetica" w:cs="Times New Roman"/>
-          <w:sz w:val="20"/>
-          <w:szCs w:val="16"/>
-          <w:lang w:val="es-ES" w:eastAsia="ca-ES"/>
-        </w:rPr>
-        <w:t>.</w:t>
+          <w:lang w:val="ca-ES" w:eastAsia="ca-ES"/>
+        </w:rPr>
+      </w:pPr>
+      <w:r>
+        <w:rPr>
+          <w:rFonts w:ascii="Helvetica" w:eastAsiaTheme="minorEastAsia" w:hAnsi="Helvetica" w:cs="Times New Roman"/>
+          <w:sz w:val="20"/>
+          <w:szCs w:val="16"/>
+          <w:lang w:val="ca-ES" w:eastAsia="ca-ES"/>
+        </w:rPr>
+        <w:t>El segon full ha de ser l’índex on aparegui el contingut de la memòria, juntament amb la numeració de pàgines.</w:t>
       </w:r>
     </w:p>
     <w:p>
@@ -4550,57 +2006,17 @@
           <w:rFonts w:ascii="Helvetica" w:eastAsiaTheme="minorEastAsia" w:hAnsi="Helvetica" w:cs="Times New Roman"/>
           <w:sz w:val="20"/>
           <w:szCs w:val="16"/>
-          <w:lang w:val="es-ES" w:eastAsia="ca-ES"/>
-        </w:rPr>
-      </w:pPr>
-      <w:r>
-        <w:rPr>
-          <w:rFonts w:ascii="Helvetica" w:eastAsiaTheme="minorEastAsia" w:hAnsi="Helvetica" w:cs="Times New Roman"/>
-          <w:sz w:val="20"/>
-          <w:szCs w:val="16"/>
-          <w:lang w:val="es-ES" w:eastAsia="ca-ES"/>
-        </w:rPr>
-        <w:t xml:space="preserve">I la contraportada </w:t>
-      </w:r>
-      <w:proofErr w:type="spellStart"/>
-      <w:r>
-        <w:rPr>
-          <w:rFonts w:ascii="Helvetica" w:eastAsiaTheme="minorEastAsia" w:hAnsi="Helvetica" w:cs="Times New Roman"/>
-          <w:sz w:val="20"/>
-          <w:szCs w:val="16"/>
-          <w:lang w:val="es-ES" w:eastAsia="ca-ES"/>
-        </w:rPr>
-        <w:t>serà</w:t>
-      </w:r>
-      <w:proofErr w:type="spellEnd"/>
-      <w:r>
-        <w:rPr>
-          <w:rFonts w:ascii="Helvetica" w:eastAsiaTheme="minorEastAsia" w:hAnsi="Helvetica" w:cs="Times New Roman"/>
-          <w:sz w:val="20"/>
-          <w:szCs w:val="16"/>
-          <w:lang w:val="es-ES" w:eastAsia="ca-ES"/>
-        </w:rPr>
-        <w:t xml:space="preserve"> un full en </w:t>
-      </w:r>
-      <w:proofErr w:type="spellStart"/>
-      <w:r>
-        <w:rPr>
-          <w:rFonts w:ascii="Helvetica" w:eastAsiaTheme="minorEastAsia" w:hAnsi="Helvetica" w:cs="Times New Roman"/>
-          <w:sz w:val="20"/>
-          <w:szCs w:val="16"/>
-          <w:lang w:val="es-ES" w:eastAsia="ca-ES"/>
-        </w:rPr>
-        <w:t>blanc</w:t>
-      </w:r>
-      <w:proofErr w:type="spellEnd"/>
-      <w:r>
-        <w:rPr>
-          <w:rFonts w:ascii="Helvetica" w:eastAsiaTheme="minorEastAsia" w:hAnsi="Helvetica" w:cs="Times New Roman"/>
-          <w:sz w:val="20"/>
-          <w:szCs w:val="16"/>
-          <w:lang w:val="es-ES" w:eastAsia="ca-ES"/>
-        </w:rPr>
-        <w:t>.</w:t>
+          <w:lang w:val="ca-ES" w:eastAsia="ca-ES"/>
+        </w:rPr>
+      </w:pPr>
+      <w:r>
+        <w:rPr>
+          <w:rFonts w:ascii="Helvetica" w:eastAsiaTheme="minorEastAsia" w:hAnsi="Helvetica" w:cs="Times New Roman"/>
+          <w:sz w:val="20"/>
+          <w:szCs w:val="16"/>
+          <w:lang w:val="ca-ES" w:eastAsia="ca-ES"/>
+        </w:rPr>
+        <w:t>I la contraportada serà un full en blanc.</w:t>
       </w:r>
     </w:p>
     <w:p>
@@ -4617,18 +2033,27 @@
           <w:rFonts w:ascii="Helvetica" w:eastAsiaTheme="minorEastAsia" w:hAnsi="Helvetica" w:cs="Times New Roman"/>
           <w:sz w:val="20"/>
           <w:szCs w:val="16"/>
-          <w:lang w:val="es-ES" w:eastAsia="ca-ES"/>
-        </w:rPr>
-      </w:pPr>
+          <w:lang w:val="ca-ES" w:eastAsia="ca-ES"/>
+        </w:rPr>
+      </w:pPr>
+      <w:r>
+        <w:rPr>
+          <w:rFonts w:ascii="Helvetica" w:eastAsiaTheme="minorEastAsia" w:hAnsi="Helvetica" w:cs="Times New Roman"/>
+          <w:sz w:val="20"/>
+          <w:szCs w:val="16"/>
+          <w:lang w:val="ca-ES" w:eastAsia="ca-ES"/>
+        </w:rPr>
+        <w:t xml:space="preserve">Tipus de lletra </w:t>
+      </w:r>
       <w:proofErr w:type="spellStart"/>
       <w:r>
         <w:rPr>
           <w:rFonts w:ascii="Helvetica" w:eastAsiaTheme="minorEastAsia" w:hAnsi="Helvetica" w:cs="Times New Roman"/>
           <w:sz w:val="20"/>
           <w:szCs w:val="16"/>
-          <w:lang w:val="es-ES" w:eastAsia="ca-ES"/>
-        </w:rPr>
-        <w:t>Tipus</w:t>
+          <w:lang w:val="ca-ES" w:eastAsia="ca-ES"/>
+        </w:rPr>
+        <w:t>Arial</w:t>
       </w:r>
       <w:proofErr w:type="spellEnd"/>
       <w:r>
@@ -4636,9 +2061,9 @@
           <w:rFonts w:ascii="Helvetica" w:eastAsiaTheme="minorEastAsia" w:hAnsi="Helvetica" w:cs="Times New Roman"/>
           <w:sz w:val="20"/>
           <w:szCs w:val="16"/>
-          <w:lang w:val="es-ES" w:eastAsia="ca-ES"/>
-        </w:rPr>
-        <w:t xml:space="preserve"> de </w:t>
+          <w:lang w:val="ca-ES" w:eastAsia="ca-ES"/>
+        </w:rPr>
+        <w:t xml:space="preserve"> o </w:t>
       </w:r>
       <w:proofErr w:type="spellStart"/>
       <w:r>
@@ -4646,9 +2071,9 @@
           <w:rFonts w:ascii="Helvetica" w:eastAsiaTheme="minorEastAsia" w:hAnsi="Helvetica" w:cs="Times New Roman"/>
           <w:sz w:val="20"/>
           <w:szCs w:val="16"/>
-          <w:lang w:val="es-ES" w:eastAsia="ca-ES"/>
-        </w:rPr>
-        <w:t>lletra</w:t>
+          <w:lang w:val="ca-ES" w:eastAsia="ca-ES"/>
+        </w:rPr>
+        <w:t>Times</w:t>
       </w:r>
       <w:proofErr w:type="spellEnd"/>
       <w:r>
@@ -4656,9 +2081,9 @@
           <w:rFonts w:ascii="Helvetica" w:eastAsiaTheme="minorEastAsia" w:hAnsi="Helvetica" w:cs="Times New Roman"/>
           <w:sz w:val="20"/>
           <w:szCs w:val="16"/>
-          <w:lang w:val="es-ES" w:eastAsia="ca-ES"/>
-        </w:rPr>
-        <w:t xml:space="preserve"> Arial o Times New </w:t>
+          <w:lang w:val="ca-ES" w:eastAsia="ca-ES"/>
+        </w:rPr>
+        <w:t xml:space="preserve"> New Roman 12 per a paràgrafs normals i </w:t>
       </w:r>
       <w:proofErr w:type="spellStart"/>
       <w:r>
@@ -4666,9 +2091,9 @@
           <w:rFonts w:ascii="Helvetica" w:eastAsiaTheme="minorEastAsia" w:hAnsi="Helvetica" w:cs="Times New Roman"/>
           <w:sz w:val="20"/>
           <w:szCs w:val="16"/>
-          <w:lang w:val="es-ES" w:eastAsia="ca-ES"/>
-        </w:rPr>
-        <w:t>Roman</w:t>
+          <w:lang w:val="ca-ES" w:eastAsia="ca-ES"/>
+        </w:rPr>
+        <w:t>Arial</w:t>
       </w:r>
       <w:proofErr w:type="spellEnd"/>
       <w:r>
@@ -4676,9 +2101,9 @@
           <w:rFonts w:ascii="Helvetica" w:eastAsiaTheme="minorEastAsia" w:hAnsi="Helvetica" w:cs="Times New Roman"/>
           <w:sz w:val="20"/>
           <w:szCs w:val="16"/>
-          <w:lang w:val="es-ES" w:eastAsia="ca-ES"/>
-        </w:rPr>
-        <w:t xml:space="preserve"> 12 per a </w:t>
+          <w:lang w:val="ca-ES" w:eastAsia="ca-ES"/>
+        </w:rPr>
+        <w:t xml:space="preserve"> o </w:t>
       </w:r>
       <w:proofErr w:type="spellStart"/>
       <w:r>
@@ -4686,9 +2111,9 @@
           <w:rFonts w:ascii="Helvetica" w:eastAsiaTheme="minorEastAsia" w:hAnsi="Helvetica" w:cs="Times New Roman"/>
           <w:sz w:val="20"/>
           <w:szCs w:val="16"/>
-          <w:lang w:val="es-ES" w:eastAsia="ca-ES"/>
-        </w:rPr>
-        <w:t>paràgrafs</w:t>
+          <w:lang w:val="ca-ES" w:eastAsia="ca-ES"/>
+        </w:rPr>
+        <w:t>Times</w:t>
       </w:r>
       <w:proofErr w:type="spellEnd"/>
       <w:r>
@@ -4696,69 +2121,9 @@
           <w:rFonts w:ascii="Helvetica" w:eastAsiaTheme="minorEastAsia" w:hAnsi="Helvetica" w:cs="Times New Roman"/>
           <w:sz w:val="20"/>
           <w:szCs w:val="16"/>
-          <w:lang w:val="es-ES" w:eastAsia="ca-ES"/>
-        </w:rPr>
-        <w:t xml:space="preserve"> </w:t>
-      </w:r>
-      <w:proofErr w:type="spellStart"/>
-      <w:r>
-        <w:rPr>
-          <w:rFonts w:ascii="Helvetica" w:eastAsiaTheme="minorEastAsia" w:hAnsi="Helvetica" w:cs="Times New Roman"/>
-          <w:sz w:val="20"/>
-          <w:szCs w:val="16"/>
-          <w:lang w:val="es-ES" w:eastAsia="ca-ES"/>
-        </w:rPr>
-        <w:t>normals</w:t>
-      </w:r>
-      <w:proofErr w:type="spellEnd"/>
-      <w:r>
-        <w:rPr>
-          <w:rFonts w:ascii="Helvetica" w:eastAsiaTheme="minorEastAsia" w:hAnsi="Helvetica" w:cs="Times New Roman"/>
-          <w:sz w:val="20"/>
-          <w:szCs w:val="16"/>
-          <w:lang w:val="es-ES" w:eastAsia="ca-ES"/>
-        </w:rPr>
-        <w:t xml:space="preserve"> i Arial o Times New </w:t>
-      </w:r>
-      <w:proofErr w:type="spellStart"/>
-      <w:r>
-        <w:rPr>
-          <w:rFonts w:ascii="Helvetica" w:eastAsiaTheme="minorEastAsia" w:hAnsi="Helvetica" w:cs="Times New Roman"/>
-          <w:sz w:val="20"/>
-          <w:szCs w:val="16"/>
-          <w:lang w:val="es-ES" w:eastAsia="ca-ES"/>
-        </w:rPr>
-        <w:t>Roman</w:t>
-      </w:r>
-      <w:proofErr w:type="spellEnd"/>
-      <w:r>
-        <w:rPr>
-          <w:rFonts w:ascii="Helvetica" w:eastAsiaTheme="minorEastAsia" w:hAnsi="Helvetica" w:cs="Times New Roman"/>
-          <w:sz w:val="20"/>
-          <w:szCs w:val="16"/>
-          <w:lang w:val="es-ES" w:eastAsia="ca-ES"/>
-        </w:rPr>
-        <w:t xml:space="preserve"> 14 per a </w:t>
-      </w:r>
-      <w:proofErr w:type="spellStart"/>
-      <w:r>
-        <w:rPr>
-          <w:rFonts w:ascii="Helvetica" w:eastAsiaTheme="minorEastAsia" w:hAnsi="Helvetica" w:cs="Times New Roman"/>
-          <w:sz w:val="20"/>
-          <w:szCs w:val="16"/>
-          <w:lang w:val="es-ES" w:eastAsia="ca-ES"/>
-        </w:rPr>
-        <w:t>títols</w:t>
-      </w:r>
-      <w:proofErr w:type="spellEnd"/>
-      <w:r>
-        <w:rPr>
-          <w:rFonts w:ascii="Helvetica" w:eastAsiaTheme="minorEastAsia" w:hAnsi="Helvetica" w:cs="Times New Roman"/>
-          <w:sz w:val="20"/>
-          <w:szCs w:val="16"/>
-          <w:lang w:val="es-ES" w:eastAsia="ca-ES"/>
-        </w:rPr>
-        <w:t>.</w:t>
+          <w:lang w:val="ca-ES" w:eastAsia="ca-ES"/>
+        </w:rPr>
+        <w:t xml:space="preserve"> New Roman 14 per a títols.</w:t>
       </w:r>
     </w:p>
     <w:p>
@@ -4775,148 +2140,17 @@
           <w:rFonts w:ascii="Helvetica" w:eastAsiaTheme="minorEastAsia" w:hAnsi="Helvetica" w:cs="Times New Roman"/>
           <w:sz w:val="20"/>
           <w:szCs w:val="16"/>
-          <w:lang w:val="es-ES" w:eastAsia="ca-ES"/>
-        </w:rPr>
-      </w:pPr>
-      <w:proofErr w:type="spellStart"/>
-      <w:r>
-        <w:rPr>
-          <w:rFonts w:ascii="Helvetica" w:eastAsiaTheme="minorEastAsia" w:hAnsi="Helvetica" w:cs="Times New Roman"/>
-          <w:sz w:val="20"/>
-          <w:szCs w:val="16"/>
-          <w:lang w:val="es-ES" w:eastAsia="ca-ES"/>
-        </w:rPr>
-        <w:t>L’espai</w:t>
-      </w:r>
-      <w:proofErr w:type="spellEnd"/>
-      <w:r>
-        <w:rPr>
-          <w:rFonts w:ascii="Helvetica" w:eastAsiaTheme="minorEastAsia" w:hAnsi="Helvetica" w:cs="Times New Roman"/>
-          <w:sz w:val="20"/>
-          <w:szCs w:val="16"/>
-          <w:lang w:val="es-ES" w:eastAsia="ca-ES"/>
-        </w:rPr>
-        <w:t xml:space="preserve"> entre </w:t>
-      </w:r>
-      <w:proofErr w:type="spellStart"/>
-      <w:r>
-        <w:rPr>
-          <w:rFonts w:ascii="Helvetica" w:eastAsiaTheme="minorEastAsia" w:hAnsi="Helvetica" w:cs="Times New Roman"/>
-          <w:sz w:val="20"/>
-          <w:szCs w:val="16"/>
-          <w:lang w:val="es-ES" w:eastAsia="ca-ES"/>
-        </w:rPr>
-        <w:t>línies</w:t>
-      </w:r>
-      <w:proofErr w:type="spellEnd"/>
-      <w:r>
-        <w:rPr>
-          <w:rFonts w:ascii="Helvetica" w:eastAsiaTheme="minorEastAsia" w:hAnsi="Helvetica" w:cs="Times New Roman"/>
-          <w:sz w:val="20"/>
-          <w:szCs w:val="16"/>
-          <w:lang w:val="es-ES" w:eastAsia="ca-ES"/>
-        </w:rPr>
-        <w:t xml:space="preserve"> ha de ser de 1,5 </w:t>
-      </w:r>
-      <w:proofErr w:type="spellStart"/>
-      <w:r>
-        <w:rPr>
-          <w:rFonts w:ascii="Helvetica" w:eastAsiaTheme="minorEastAsia" w:hAnsi="Helvetica" w:cs="Times New Roman"/>
-          <w:sz w:val="20"/>
-          <w:szCs w:val="16"/>
-          <w:lang w:val="es-ES" w:eastAsia="ca-ES"/>
-        </w:rPr>
-        <w:t>línies</w:t>
-      </w:r>
-      <w:proofErr w:type="spellEnd"/>
-      <w:r>
-        <w:rPr>
-          <w:rFonts w:ascii="Helvetica" w:eastAsiaTheme="minorEastAsia" w:hAnsi="Helvetica" w:cs="Times New Roman"/>
-          <w:sz w:val="20"/>
-          <w:szCs w:val="16"/>
-          <w:lang w:val="es-ES" w:eastAsia="ca-ES"/>
-        </w:rPr>
-        <w:t xml:space="preserve"> i </w:t>
-      </w:r>
-      <w:proofErr w:type="spellStart"/>
-      <w:r>
-        <w:rPr>
-          <w:rFonts w:ascii="Helvetica" w:eastAsiaTheme="minorEastAsia" w:hAnsi="Helvetica" w:cs="Times New Roman"/>
-          <w:sz w:val="20"/>
-          <w:szCs w:val="16"/>
-          <w:lang w:val="es-ES" w:eastAsia="ca-ES"/>
-        </w:rPr>
-        <w:t>tot</w:t>
-      </w:r>
-      <w:proofErr w:type="spellEnd"/>
-      <w:r>
-        <w:rPr>
-          <w:rFonts w:ascii="Helvetica" w:eastAsiaTheme="minorEastAsia" w:hAnsi="Helvetica" w:cs="Times New Roman"/>
-          <w:sz w:val="20"/>
-          <w:szCs w:val="16"/>
-          <w:lang w:val="es-ES" w:eastAsia="ca-ES"/>
-        </w:rPr>
-        <w:t xml:space="preserve"> el </w:t>
-      </w:r>
-      <w:proofErr w:type="spellStart"/>
-      <w:r>
-        <w:rPr>
-          <w:rFonts w:ascii="Helvetica" w:eastAsiaTheme="minorEastAsia" w:hAnsi="Helvetica" w:cs="Times New Roman"/>
-          <w:sz w:val="20"/>
-          <w:szCs w:val="16"/>
-          <w:lang w:val="es-ES" w:eastAsia="ca-ES"/>
-        </w:rPr>
-        <w:t>document</w:t>
-      </w:r>
-      <w:proofErr w:type="spellEnd"/>
-      <w:r>
-        <w:rPr>
-          <w:rFonts w:ascii="Helvetica" w:eastAsiaTheme="minorEastAsia" w:hAnsi="Helvetica" w:cs="Times New Roman"/>
-          <w:sz w:val="20"/>
-          <w:szCs w:val="16"/>
-          <w:lang w:val="es-ES" w:eastAsia="ca-ES"/>
-        </w:rPr>
-        <w:t xml:space="preserve"> ha </w:t>
-      </w:r>
-      <w:proofErr w:type="spellStart"/>
-      <w:r>
-        <w:rPr>
-          <w:rFonts w:ascii="Helvetica" w:eastAsiaTheme="minorEastAsia" w:hAnsi="Helvetica" w:cs="Times New Roman"/>
-          <w:sz w:val="20"/>
-          <w:szCs w:val="16"/>
-          <w:lang w:val="es-ES" w:eastAsia="ca-ES"/>
-        </w:rPr>
-        <w:t>d’estar</w:t>
-      </w:r>
-      <w:proofErr w:type="spellEnd"/>
-      <w:r>
-        <w:rPr>
-          <w:rFonts w:ascii="Helvetica" w:eastAsiaTheme="minorEastAsia" w:hAnsi="Helvetica" w:cs="Times New Roman"/>
-          <w:sz w:val="20"/>
-          <w:szCs w:val="16"/>
-          <w:lang w:val="es-ES" w:eastAsia="ca-ES"/>
-        </w:rPr>
-        <w:t xml:space="preserve"> </w:t>
-      </w:r>
-      <w:proofErr w:type="spellStart"/>
-      <w:r>
-        <w:rPr>
-          <w:rFonts w:ascii="Helvetica" w:eastAsiaTheme="minorEastAsia" w:hAnsi="Helvetica" w:cs="Times New Roman"/>
-          <w:sz w:val="20"/>
-          <w:szCs w:val="16"/>
-          <w:lang w:val="es-ES" w:eastAsia="ca-ES"/>
-        </w:rPr>
-        <w:t>justificat</w:t>
-      </w:r>
-      <w:proofErr w:type="spellEnd"/>
-      <w:r>
-        <w:rPr>
-          <w:rFonts w:ascii="Helvetica" w:eastAsiaTheme="minorEastAsia" w:hAnsi="Helvetica" w:cs="Times New Roman"/>
-          <w:sz w:val="20"/>
-          <w:szCs w:val="16"/>
-          <w:lang w:val="es-ES" w:eastAsia="ca-ES"/>
-        </w:rPr>
-        <w:t>.</w:t>
+          <w:lang w:val="ca-ES" w:eastAsia="ca-ES"/>
+        </w:rPr>
+      </w:pPr>
+      <w:r>
+        <w:rPr>
+          <w:rFonts w:ascii="Helvetica" w:eastAsiaTheme="minorEastAsia" w:hAnsi="Helvetica" w:cs="Times New Roman"/>
+          <w:sz w:val="20"/>
+          <w:szCs w:val="16"/>
+          <w:lang w:val="ca-ES" w:eastAsia="ca-ES"/>
+        </w:rPr>
+        <w:t>L’espai entre línies ha de ser de 1,5 línies i tot el document ha d’estar justificat.</w:t>
       </w:r>
     </w:p>
     <w:p>
@@ -4933,137 +2167,17 @@
           <w:rFonts w:ascii="Helvetica" w:eastAsiaTheme="minorEastAsia" w:hAnsi="Helvetica" w:cs="Times New Roman"/>
           <w:sz w:val="20"/>
           <w:szCs w:val="16"/>
-          <w:lang w:val="es-ES" w:eastAsia="ca-ES"/>
-        </w:rPr>
-      </w:pPr>
-      <w:r>
-        <w:rPr>
-          <w:rFonts w:ascii="Helvetica" w:eastAsiaTheme="minorEastAsia" w:hAnsi="Helvetica" w:cs="Times New Roman"/>
-          <w:sz w:val="20"/>
-          <w:szCs w:val="16"/>
-          <w:lang w:val="es-ES" w:eastAsia="ca-ES"/>
-        </w:rPr>
-        <w:t xml:space="preserve">Els </w:t>
-      </w:r>
-      <w:proofErr w:type="spellStart"/>
-      <w:r>
-        <w:rPr>
-          <w:rFonts w:ascii="Helvetica" w:eastAsiaTheme="minorEastAsia" w:hAnsi="Helvetica" w:cs="Times New Roman"/>
-          <w:sz w:val="20"/>
-          <w:szCs w:val="16"/>
-          <w:lang w:val="es-ES" w:eastAsia="ca-ES"/>
-        </w:rPr>
-        <w:t>marges</w:t>
-      </w:r>
-      <w:proofErr w:type="spellEnd"/>
-      <w:r>
-        <w:rPr>
-          <w:rFonts w:ascii="Helvetica" w:eastAsiaTheme="minorEastAsia" w:hAnsi="Helvetica" w:cs="Times New Roman"/>
-          <w:sz w:val="20"/>
-          <w:szCs w:val="16"/>
-          <w:lang w:val="es-ES" w:eastAsia="ca-ES"/>
-        </w:rPr>
-        <w:t xml:space="preserve"> que </w:t>
-      </w:r>
-      <w:proofErr w:type="spellStart"/>
-      <w:r>
-        <w:rPr>
-          <w:rFonts w:ascii="Helvetica" w:eastAsiaTheme="minorEastAsia" w:hAnsi="Helvetica" w:cs="Times New Roman"/>
-          <w:sz w:val="20"/>
-          <w:szCs w:val="16"/>
-          <w:lang w:val="es-ES" w:eastAsia="ca-ES"/>
-        </w:rPr>
-        <w:t>s’han</w:t>
-      </w:r>
-      <w:proofErr w:type="spellEnd"/>
-      <w:r>
-        <w:rPr>
-          <w:rFonts w:ascii="Helvetica" w:eastAsiaTheme="minorEastAsia" w:hAnsi="Helvetica" w:cs="Times New Roman"/>
-          <w:sz w:val="20"/>
-          <w:szCs w:val="16"/>
-          <w:lang w:val="es-ES" w:eastAsia="ca-ES"/>
-        </w:rPr>
-        <w:t xml:space="preserve"> de </w:t>
-      </w:r>
-      <w:proofErr w:type="spellStart"/>
-      <w:r>
-        <w:rPr>
-          <w:rFonts w:ascii="Helvetica" w:eastAsiaTheme="minorEastAsia" w:hAnsi="Helvetica" w:cs="Times New Roman"/>
-          <w:sz w:val="20"/>
-          <w:szCs w:val="16"/>
-          <w:lang w:val="es-ES" w:eastAsia="ca-ES"/>
-        </w:rPr>
-        <w:t>fer</w:t>
-      </w:r>
-      <w:proofErr w:type="spellEnd"/>
-      <w:r>
-        <w:rPr>
-          <w:rFonts w:ascii="Helvetica" w:eastAsiaTheme="minorEastAsia" w:hAnsi="Helvetica" w:cs="Times New Roman"/>
-          <w:sz w:val="20"/>
-          <w:szCs w:val="16"/>
-          <w:lang w:val="es-ES" w:eastAsia="ca-ES"/>
-        </w:rPr>
-        <w:t xml:space="preserve"> servir </w:t>
-      </w:r>
-      <w:proofErr w:type="spellStart"/>
-      <w:r>
-        <w:rPr>
-          <w:rFonts w:ascii="Helvetica" w:eastAsiaTheme="minorEastAsia" w:hAnsi="Helvetica" w:cs="Times New Roman"/>
-          <w:sz w:val="20"/>
-          <w:szCs w:val="16"/>
-          <w:lang w:val="es-ES" w:eastAsia="ca-ES"/>
-        </w:rPr>
-        <w:t>és</w:t>
-      </w:r>
-      <w:proofErr w:type="spellEnd"/>
-      <w:r>
-        <w:rPr>
-          <w:rFonts w:ascii="Helvetica" w:eastAsiaTheme="minorEastAsia" w:hAnsi="Helvetica" w:cs="Times New Roman"/>
-          <w:sz w:val="20"/>
-          <w:szCs w:val="16"/>
-          <w:lang w:val="es-ES" w:eastAsia="ca-ES"/>
-        </w:rPr>
-        <w:t xml:space="preserve">: Superior 3 cm, inferior 2,5 cm i </w:t>
-      </w:r>
-      <w:proofErr w:type="spellStart"/>
-      <w:r>
-        <w:rPr>
-          <w:rFonts w:ascii="Helvetica" w:eastAsiaTheme="minorEastAsia" w:hAnsi="Helvetica" w:cs="Times New Roman"/>
-          <w:sz w:val="20"/>
-          <w:szCs w:val="16"/>
-          <w:lang w:val="es-ES" w:eastAsia="ca-ES"/>
-        </w:rPr>
-        <w:t>dreta</w:t>
-      </w:r>
-      <w:proofErr w:type="spellEnd"/>
-      <w:r>
-        <w:rPr>
-          <w:rFonts w:ascii="Helvetica" w:eastAsiaTheme="minorEastAsia" w:hAnsi="Helvetica" w:cs="Times New Roman"/>
-          <w:sz w:val="20"/>
-          <w:szCs w:val="16"/>
-          <w:lang w:val="es-ES" w:eastAsia="ca-ES"/>
-        </w:rPr>
-        <w:t xml:space="preserve"> i </w:t>
-      </w:r>
-      <w:proofErr w:type="spellStart"/>
-      <w:r>
-        <w:rPr>
-          <w:rFonts w:ascii="Helvetica" w:eastAsiaTheme="minorEastAsia" w:hAnsi="Helvetica" w:cs="Times New Roman"/>
-          <w:sz w:val="20"/>
-          <w:szCs w:val="16"/>
-          <w:lang w:val="es-ES" w:eastAsia="ca-ES"/>
-        </w:rPr>
-        <w:t>esquerra</w:t>
-      </w:r>
-      <w:proofErr w:type="spellEnd"/>
-      <w:r>
-        <w:rPr>
-          <w:rFonts w:ascii="Helvetica" w:eastAsiaTheme="minorEastAsia" w:hAnsi="Helvetica" w:cs="Times New Roman"/>
-          <w:sz w:val="20"/>
-          <w:szCs w:val="16"/>
-          <w:lang w:val="es-ES" w:eastAsia="ca-ES"/>
-        </w:rPr>
-        <w:t xml:space="preserve"> 2,5 cm.</w:t>
+          <w:lang w:val="ca-ES" w:eastAsia="ca-ES"/>
+        </w:rPr>
+      </w:pPr>
+      <w:r>
+        <w:rPr>
+          <w:rFonts w:ascii="Helvetica" w:eastAsiaTheme="minorEastAsia" w:hAnsi="Helvetica" w:cs="Times New Roman"/>
+          <w:sz w:val="20"/>
+          <w:szCs w:val="16"/>
+          <w:lang w:val="ca-ES" w:eastAsia="ca-ES"/>
+        </w:rPr>
+        <w:t>Els marges que s’han de fer servir és: Superior 3 cm, inferior 2,5 cm i dreta i esquerra 2,5 cm.</w:t>
       </w:r>
     </w:p>
     <w:p>
@@ -5080,18 +2194,27 @@
           <w:rFonts w:ascii="Helvetica" w:eastAsiaTheme="minorEastAsia" w:hAnsi="Helvetica" w:cs="Times New Roman"/>
           <w:sz w:val="20"/>
           <w:szCs w:val="16"/>
-          <w:lang w:val="es-ES" w:eastAsia="ca-ES"/>
-        </w:rPr>
-      </w:pPr>
+          <w:lang w:val="ca-ES" w:eastAsia="ca-ES"/>
+        </w:rPr>
+      </w:pPr>
+      <w:r>
+        <w:rPr>
+          <w:rFonts w:ascii="Helvetica" w:eastAsiaTheme="minorEastAsia" w:hAnsi="Helvetica" w:cs="Times New Roman"/>
+          <w:sz w:val="20"/>
+          <w:szCs w:val="16"/>
+          <w:lang w:val="ca-ES" w:eastAsia="ca-ES"/>
+        </w:rPr>
+        <w:t xml:space="preserve">Tots els documents han de tenir capçalera i peu de pàgina. A la capçalera ha d’aparèixer el títol del projecte i si es vol, alguna imatge, </w:t>
+      </w:r>
       <w:proofErr w:type="spellStart"/>
       <w:r>
         <w:rPr>
           <w:rFonts w:ascii="Helvetica" w:eastAsiaTheme="minorEastAsia" w:hAnsi="Helvetica" w:cs="Times New Roman"/>
           <w:sz w:val="20"/>
           <w:szCs w:val="16"/>
-          <w:lang w:val="es-ES" w:eastAsia="ca-ES"/>
-        </w:rPr>
-        <w:t>Tots</w:t>
+          <w:lang w:val="ca-ES" w:eastAsia="ca-ES"/>
+        </w:rPr>
+        <w:t>logo</w:t>
       </w:r>
       <w:proofErr w:type="spellEnd"/>
       <w:r>
@@ -5099,349 +2222,9 @@
           <w:rFonts w:ascii="Helvetica" w:eastAsiaTheme="minorEastAsia" w:hAnsi="Helvetica" w:cs="Times New Roman"/>
           <w:sz w:val="20"/>
           <w:szCs w:val="16"/>
-          <w:lang w:val="es-ES" w:eastAsia="ca-ES"/>
-        </w:rPr>
-        <w:t xml:space="preserve"> els </w:t>
-      </w:r>
-      <w:proofErr w:type="spellStart"/>
-      <w:r>
-        <w:rPr>
-          <w:rFonts w:ascii="Helvetica" w:eastAsiaTheme="minorEastAsia" w:hAnsi="Helvetica" w:cs="Times New Roman"/>
-          <w:sz w:val="20"/>
-          <w:szCs w:val="16"/>
-          <w:lang w:val="es-ES" w:eastAsia="ca-ES"/>
-        </w:rPr>
-        <w:t>documents</w:t>
-      </w:r>
-      <w:proofErr w:type="spellEnd"/>
-      <w:r>
-        <w:rPr>
-          <w:rFonts w:ascii="Helvetica" w:eastAsiaTheme="minorEastAsia" w:hAnsi="Helvetica" w:cs="Times New Roman"/>
-          <w:sz w:val="20"/>
-          <w:szCs w:val="16"/>
-          <w:lang w:val="es-ES" w:eastAsia="ca-ES"/>
-        </w:rPr>
-        <w:t xml:space="preserve"> han de </w:t>
-      </w:r>
-      <w:proofErr w:type="spellStart"/>
-      <w:r>
-        <w:rPr>
-          <w:rFonts w:ascii="Helvetica" w:eastAsiaTheme="minorEastAsia" w:hAnsi="Helvetica" w:cs="Times New Roman"/>
-          <w:sz w:val="20"/>
-          <w:szCs w:val="16"/>
-          <w:lang w:val="es-ES" w:eastAsia="ca-ES"/>
-        </w:rPr>
-        <w:t>tenir</w:t>
-      </w:r>
-      <w:proofErr w:type="spellEnd"/>
-      <w:r>
-        <w:rPr>
-          <w:rFonts w:ascii="Helvetica" w:eastAsiaTheme="minorEastAsia" w:hAnsi="Helvetica" w:cs="Times New Roman"/>
-          <w:sz w:val="20"/>
-          <w:szCs w:val="16"/>
-          <w:lang w:val="es-ES" w:eastAsia="ca-ES"/>
-        </w:rPr>
-        <w:t xml:space="preserve"> </w:t>
-      </w:r>
-      <w:proofErr w:type="spellStart"/>
-      <w:r>
-        <w:rPr>
-          <w:rFonts w:ascii="Helvetica" w:eastAsiaTheme="minorEastAsia" w:hAnsi="Helvetica" w:cs="Times New Roman"/>
-          <w:sz w:val="20"/>
-          <w:szCs w:val="16"/>
-          <w:lang w:val="es-ES" w:eastAsia="ca-ES"/>
-        </w:rPr>
-        <w:t>capçalera</w:t>
-      </w:r>
-      <w:proofErr w:type="spellEnd"/>
-      <w:r>
-        <w:rPr>
-          <w:rFonts w:ascii="Helvetica" w:eastAsiaTheme="minorEastAsia" w:hAnsi="Helvetica" w:cs="Times New Roman"/>
-          <w:sz w:val="20"/>
-          <w:szCs w:val="16"/>
-          <w:lang w:val="es-ES" w:eastAsia="ca-ES"/>
-        </w:rPr>
-        <w:t xml:space="preserve"> i </w:t>
-      </w:r>
-      <w:proofErr w:type="spellStart"/>
-      <w:r>
-        <w:rPr>
-          <w:rFonts w:ascii="Helvetica" w:eastAsiaTheme="minorEastAsia" w:hAnsi="Helvetica" w:cs="Times New Roman"/>
-          <w:sz w:val="20"/>
-          <w:szCs w:val="16"/>
-          <w:lang w:val="es-ES" w:eastAsia="ca-ES"/>
-        </w:rPr>
-        <w:t>peu</w:t>
-      </w:r>
-      <w:proofErr w:type="spellEnd"/>
-      <w:r>
-        <w:rPr>
-          <w:rFonts w:ascii="Helvetica" w:eastAsiaTheme="minorEastAsia" w:hAnsi="Helvetica" w:cs="Times New Roman"/>
-          <w:sz w:val="20"/>
-          <w:szCs w:val="16"/>
-          <w:lang w:val="es-ES" w:eastAsia="ca-ES"/>
-        </w:rPr>
-        <w:t xml:space="preserve"> de </w:t>
-      </w:r>
-      <w:proofErr w:type="spellStart"/>
-      <w:r>
-        <w:rPr>
-          <w:rFonts w:ascii="Helvetica" w:eastAsiaTheme="minorEastAsia" w:hAnsi="Helvetica" w:cs="Times New Roman"/>
-          <w:sz w:val="20"/>
-          <w:szCs w:val="16"/>
-          <w:lang w:val="es-ES" w:eastAsia="ca-ES"/>
-        </w:rPr>
-        <w:t>pàgina</w:t>
-      </w:r>
-      <w:proofErr w:type="spellEnd"/>
-      <w:r>
-        <w:rPr>
-          <w:rFonts w:ascii="Helvetica" w:eastAsiaTheme="minorEastAsia" w:hAnsi="Helvetica" w:cs="Times New Roman"/>
-          <w:sz w:val="20"/>
-          <w:szCs w:val="16"/>
-          <w:lang w:val="es-ES" w:eastAsia="ca-ES"/>
-        </w:rPr>
-        <w:t xml:space="preserve">. A la </w:t>
-      </w:r>
-      <w:proofErr w:type="spellStart"/>
-      <w:r>
-        <w:rPr>
-          <w:rFonts w:ascii="Helvetica" w:eastAsiaTheme="minorEastAsia" w:hAnsi="Helvetica" w:cs="Times New Roman"/>
-          <w:sz w:val="20"/>
-          <w:szCs w:val="16"/>
-          <w:lang w:val="es-ES" w:eastAsia="ca-ES"/>
-        </w:rPr>
-        <w:t>capçalera</w:t>
-      </w:r>
-      <w:proofErr w:type="spellEnd"/>
-      <w:r>
-        <w:rPr>
-          <w:rFonts w:ascii="Helvetica" w:eastAsiaTheme="minorEastAsia" w:hAnsi="Helvetica" w:cs="Times New Roman"/>
-          <w:sz w:val="20"/>
-          <w:szCs w:val="16"/>
-          <w:lang w:val="es-ES" w:eastAsia="ca-ES"/>
-        </w:rPr>
-        <w:t xml:space="preserve"> </w:t>
-      </w:r>
-      <w:proofErr w:type="spellStart"/>
-      <w:r>
-        <w:rPr>
-          <w:rFonts w:ascii="Helvetica" w:eastAsiaTheme="minorEastAsia" w:hAnsi="Helvetica" w:cs="Times New Roman"/>
-          <w:sz w:val="20"/>
-          <w:szCs w:val="16"/>
-          <w:lang w:val="es-ES" w:eastAsia="ca-ES"/>
-        </w:rPr>
-        <w:t>ha</w:t>
-      </w:r>
-      <w:proofErr w:type="spellEnd"/>
-      <w:r>
-        <w:rPr>
-          <w:rFonts w:ascii="Helvetica" w:eastAsiaTheme="minorEastAsia" w:hAnsi="Helvetica" w:cs="Times New Roman"/>
-          <w:sz w:val="20"/>
-          <w:szCs w:val="16"/>
-          <w:lang w:val="es-ES" w:eastAsia="ca-ES"/>
-        </w:rPr>
-        <w:t xml:space="preserve"> </w:t>
-      </w:r>
-      <w:proofErr w:type="spellStart"/>
-      <w:r>
-        <w:rPr>
-          <w:rFonts w:ascii="Helvetica" w:eastAsiaTheme="minorEastAsia" w:hAnsi="Helvetica" w:cs="Times New Roman"/>
-          <w:sz w:val="20"/>
-          <w:szCs w:val="16"/>
-          <w:lang w:val="es-ES" w:eastAsia="ca-ES"/>
-        </w:rPr>
-        <w:t>d’aparèixer</w:t>
-      </w:r>
-      <w:proofErr w:type="spellEnd"/>
-      <w:r>
-        <w:rPr>
-          <w:rFonts w:ascii="Helvetica" w:eastAsiaTheme="minorEastAsia" w:hAnsi="Helvetica" w:cs="Times New Roman"/>
-          <w:sz w:val="20"/>
-          <w:szCs w:val="16"/>
-          <w:lang w:val="es-ES" w:eastAsia="ca-ES"/>
-        </w:rPr>
-        <w:t xml:space="preserve"> el </w:t>
-      </w:r>
-      <w:proofErr w:type="spellStart"/>
-      <w:r>
-        <w:rPr>
-          <w:rFonts w:ascii="Helvetica" w:eastAsiaTheme="minorEastAsia" w:hAnsi="Helvetica" w:cs="Times New Roman"/>
-          <w:sz w:val="20"/>
-          <w:szCs w:val="16"/>
-          <w:lang w:val="es-ES" w:eastAsia="ca-ES"/>
-        </w:rPr>
-        <w:t>títol</w:t>
-      </w:r>
-      <w:proofErr w:type="spellEnd"/>
-      <w:r>
-        <w:rPr>
-          <w:rFonts w:ascii="Helvetica" w:eastAsiaTheme="minorEastAsia" w:hAnsi="Helvetica" w:cs="Times New Roman"/>
-          <w:sz w:val="20"/>
-          <w:szCs w:val="16"/>
-          <w:lang w:val="es-ES" w:eastAsia="ca-ES"/>
-        </w:rPr>
-        <w:t xml:space="preserve"> del </w:t>
-      </w:r>
-      <w:proofErr w:type="spellStart"/>
-      <w:r>
-        <w:rPr>
-          <w:rFonts w:ascii="Helvetica" w:eastAsiaTheme="minorEastAsia" w:hAnsi="Helvetica" w:cs="Times New Roman"/>
-          <w:sz w:val="20"/>
-          <w:szCs w:val="16"/>
-          <w:lang w:val="es-ES" w:eastAsia="ca-ES"/>
-        </w:rPr>
-        <w:t>projecte</w:t>
-      </w:r>
-      <w:proofErr w:type="spellEnd"/>
-      <w:r>
-        <w:rPr>
-          <w:rFonts w:ascii="Helvetica" w:eastAsiaTheme="minorEastAsia" w:hAnsi="Helvetica" w:cs="Times New Roman"/>
-          <w:sz w:val="20"/>
-          <w:szCs w:val="16"/>
-          <w:lang w:val="es-ES" w:eastAsia="ca-ES"/>
-        </w:rPr>
-        <w:t xml:space="preserve"> i si es </w:t>
-      </w:r>
-      <w:proofErr w:type="spellStart"/>
-      <w:r>
-        <w:rPr>
-          <w:rFonts w:ascii="Helvetica" w:eastAsiaTheme="minorEastAsia" w:hAnsi="Helvetica" w:cs="Times New Roman"/>
-          <w:sz w:val="20"/>
-          <w:szCs w:val="16"/>
-          <w:lang w:val="es-ES" w:eastAsia="ca-ES"/>
-        </w:rPr>
-        <w:t>vol</w:t>
-      </w:r>
-      <w:proofErr w:type="spellEnd"/>
-      <w:r>
-        <w:rPr>
-          <w:rFonts w:ascii="Helvetica" w:eastAsiaTheme="minorEastAsia" w:hAnsi="Helvetica" w:cs="Times New Roman"/>
-          <w:sz w:val="20"/>
-          <w:szCs w:val="16"/>
-          <w:lang w:val="es-ES" w:eastAsia="ca-ES"/>
-        </w:rPr>
-        <w:t xml:space="preserve">, alguna </w:t>
-      </w:r>
-      <w:proofErr w:type="spellStart"/>
-      <w:r>
-        <w:rPr>
-          <w:rFonts w:ascii="Helvetica" w:eastAsiaTheme="minorEastAsia" w:hAnsi="Helvetica" w:cs="Times New Roman"/>
-          <w:sz w:val="20"/>
-          <w:szCs w:val="16"/>
-          <w:lang w:val="es-ES" w:eastAsia="ca-ES"/>
-        </w:rPr>
-        <w:t>imatge</w:t>
-      </w:r>
-      <w:proofErr w:type="spellEnd"/>
-      <w:r>
-        <w:rPr>
-          <w:rFonts w:ascii="Helvetica" w:eastAsiaTheme="minorEastAsia" w:hAnsi="Helvetica" w:cs="Times New Roman"/>
-          <w:sz w:val="20"/>
-          <w:szCs w:val="16"/>
-          <w:lang w:val="es-ES" w:eastAsia="ca-ES"/>
-        </w:rPr>
-        <w:t xml:space="preserve">, logo, etc. I al </w:t>
-      </w:r>
-      <w:proofErr w:type="spellStart"/>
-      <w:r>
-        <w:rPr>
-          <w:rFonts w:ascii="Helvetica" w:eastAsiaTheme="minorEastAsia" w:hAnsi="Helvetica" w:cs="Times New Roman"/>
-          <w:sz w:val="20"/>
-          <w:szCs w:val="16"/>
-          <w:lang w:val="es-ES" w:eastAsia="ca-ES"/>
-        </w:rPr>
-        <w:t>peu</w:t>
-      </w:r>
-      <w:proofErr w:type="spellEnd"/>
-      <w:r>
-        <w:rPr>
-          <w:rFonts w:ascii="Helvetica" w:eastAsiaTheme="minorEastAsia" w:hAnsi="Helvetica" w:cs="Times New Roman"/>
-          <w:sz w:val="20"/>
-          <w:szCs w:val="16"/>
-          <w:lang w:val="es-ES" w:eastAsia="ca-ES"/>
-        </w:rPr>
-        <w:t xml:space="preserve"> de </w:t>
-      </w:r>
-      <w:proofErr w:type="spellStart"/>
-      <w:r>
-        <w:rPr>
-          <w:rFonts w:ascii="Helvetica" w:eastAsiaTheme="minorEastAsia" w:hAnsi="Helvetica" w:cs="Times New Roman"/>
-          <w:sz w:val="20"/>
-          <w:szCs w:val="16"/>
-          <w:lang w:val="es-ES" w:eastAsia="ca-ES"/>
-        </w:rPr>
-        <w:t>pàgina</w:t>
-      </w:r>
-      <w:proofErr w:type="spellEnd"/>
-      <w:r>
-        <w:rPr>
-          <w:rFonts w:ascii="Helvetica" w:eastAsiaTheme="minorEastAsia" w:hAnsi="Helvetica" w:cs="Times New Roman"/>
-          <w:sz w:val="20"/>
-          <w:szCs w:val="16"/>
-          <w:lang w:val="es-ES" w:eastAsia="ca-ES"/>
-        </w:rPr>
-        <w:t xml:space="preserve"> el número de </w:t>
-      </w:r>
-      <w:proofErr w:type="spellStart"/>
-      <w:r>
-        <w:rPr>
-          <w:rFonts w:ascii="Helvetica" w:eastAsiaTheme="minorEastAsia" w:hAnsi="Helvetica" w:cs="Times New Roman"/>
-          <w:sz w:val="20"/>
-          <w:szCs w:val="16"/>
-          <w:lang w:val="es-ES" w:eastAsia="ca-ES"/>
-        </w:rPr>
-        <w:t>pàgina</w:t>
-      </w:r>
-      <w:proofErr w:type="spellEnd"/>
-      <w:r>
-        <w:rPr>
-          <w:rFonts w:ascii="Helvetica" w:eastAsiaTheme="minorEastAsia" w:hAnsi="Helvetica" w:cs="Times New Roman"/>
-          <w:sz w:val="20"/>
-          <w:szCs w:val="16"/>
-          <w:lang w:val="es-ES" w:eastAsia="ca-ES"/>
-        </w:rPr>
-        <w:t xml:space="preserve"> i el número de </w:t>
-      </w:r>
-      <w:proofErr w:type="spellStart"/>
-      <w:r>
-        <w:rPr>
-          <w:rFonts w:ascii="Helvetica" w:eastAsiaTheme="minorEastAsia" w:hAnsi="Helvetica" w:cs="Times New Roman"/>
-          <w:sz w:val="20"/>
-          <w:szCs w:val="16"/>
-          <w:lang w:val="es-ES" w:eastAsia="ca-ES"/>
-        </w:rPr>
-        <w:t>pàgines</w:t>
-      </w:r>
-      <w:proofErr w:type="spellEnd"/>
-      <w:r>
-        <w:rPr>
-          <w:rFonts w:ascii="Helvetica" w:eastAsiaTheme="minorEastAsia" w:hAnsi="Helvetica" w:cs="Times New Roman"/>
-          <w:sz w:val="20"/>
-          <w:szCs w:val="16"/>
-          <w:lang w:val="es-ES" w:eastAsia="ca-ES"/>
-        </w:rPr>
-        <w:t xml:space="preserve"> total del </w:t>
-      </w:r>
-      <w:proofErr w:type="spellStart"/>
-      <w:r>
-        <w:rPr>
-          <w:rFonts w:ascii="Helvetica" w:eastAsiaTheme="minorEastAsia" w:hAnsi="Helvetica" w:cs="Times New Roman"/>
-          <w:sz w:val="20"/>
-          <w:szCs w:val="16"/>
-          <w:lang w:val="es-ES" w:eastAsia="ca-ES"/>
-        </w:rPr>
-        <w:t>document</w:t>
-      </w:r>
-      <w:proofErr w:type="spellEnd"/>
-      <w:r>
-        <w:rPr>
-          <w:rFonts w:ascii="Helvetica" w:eastAsiaTheme="minorEastAsia" w:hAnsi="Helvetica" w:cs="Times New Roman"/>
-          <w:sz w:val="20"/>
-          <w:szCs w:val="16"/>
-          <w:lang w:val="es-ES" w:eastAsia="ca-ES"/>
-        </w:rPr>
-        <w:t>.</w:t>
+          <w:lang w:val="ca-ES" w:eastAsia="ca-ES"/>
+        </w:rPr>
+        <w:t>, etc. I al peu de pàgina el número de pàgina i el número de pàgines total del document.</w:t>
       </w:r>
     </w:p>
     <w:p>
@@ -5450,7 +2233,6 @@
           <w:color w:val="000000"/>
           <w:sz w:val="20"/>
           <w:szCs w:val="16"/>
-          <w:lang w:val="es-ES"/>
         </w:rPr>
       </w:pPr>
     </w:p>

</xml_diff>

<commit_message>
Fitxers generats en 2022-05-21 13:07:23
</commit_message>
<xml_diff>
--- a/1 Guía.docx
+++ b/1 Guía.docx
@@ -1475,6 +1475,7 @@
           <w:szCs w:val="20"/>
         </w:rPr>
       </w:pPr>
+      <w:bookmarkStart w:id="0" w:name="_Hlk104030534"/>
       <w:r>
         <w:rPr>
           <w:sz w:val="20"/>
@@ -1510,6 +1511,7 @@
         </w:rPr>
         <w:t>illores.</w:t>
       </w:r>
+      <w:bookmarkEnd w:id="0"/>
       <w:r>
         <w:rPr>
           <w:noProof/>
@@ -1591,56 +1593,11 @@
       </w:r>
       <w:r>
         <w:rPr>
-          <w:noProof/>
-        </w:rPr>
-        <w:drawing>
-          <wp:inline distT="0" distB="0" distL="0" distR="0" wp14:anchorId="1661F1B4" wp14:editId="4682507F">
-            <wp:extent cx="180000" cy="180000"/>
-            <wp:effectExtent l="0" t="0" r="0" b="0"/>
-            <wp:docPr id="10" name="Imagen 10"/>
-            <wp:cNvGraphicFramePr>
-              <a:graphicFrameLocks xmlns:a="http://schemas.openxmlformats.org/drawingml/2006/main" noChangeAspect="1"/>
-            </wp:cNvGraphicFramePr>
-            <a:graphic xmlns:a="http://schemas.openxmlformats.org/drawingml/2006/main">
-              <a:graphicData uri="http://schemas.openxmlformats.org/drawingml/2006/picture">
-                <pic:pic xmlns:pic="http://schemas.openxmlformats.org/drawingml/2006/picture">
-                  <pic:nvPicPr>
-                    <pic:cNvPr id="0" name="Picture 11"/>
-                    <pic:cNvPicPr>
-                      <a:picLocks noChangeAspect="1" noChangeArrowheads="1"/>
-                    </pic:cNvPicPr>
-                  </pic:nvPicPr>
-                  <pic:blipFill>
-                    <a:blip r:embed="rId7">
-                      <a:extLst>
-                        <a:ext uri="{28A0092B-C50C-407E-A947-70E740481C1C}">
-                          <a14:useLocalDpi xmlns:a14="http://schemas.microsoft.com/office/drawing/2010/main" val="0"/>
-                        </a:ext>
-                      </a:extLst>
-                    </a:blip>
-                    <a:srcRect/>
-                    <a:stretch>
-                      <a:fillRect/>
-                    </a:stretch>
-                  </pic:blipFill>
-                  <pic:spPr bwMode="auto">
-                    <a:xfrm>
-                      <a:off x="0" y="0"/>
-                      <a:ext cx="180000" cy="180000"/>
-                    </a:xfrm>
-                    <a:prstGeom prst="rect">
-                      <a:avLst/>
-                    </a:prstGeom>
-                    <a:noFill/>
-                    <a:ln>
-                      <a:noFill/>
-                    </a:ln>
-                  </pic:spPr>
-                </pic:pic>
-              </a:graphicData>
-            </a:graphic>
-          </wp:inline>
-        </w:drawing>
+          <w:rFonts w:ascii="Segoe UI Emoji" w:hAnsi="Segoe UI Emoji" w:cs="Segoe UI Emoji"/>
+          <w:sz w:val="20"/>
+          <w:szCs w:val="20"/>
+        </w:rPr>
+        <w:t>✅</w:t>
       </w:r>
     </w:p>
     <w:p>
@@ -1664,56 +1621,11 @@
       </w:r>
       <w:r>
         <w:rPr>
-          <w:noProof/>
-        </w:rPr>
-        <w:drawing>
-          <wp:inline distT="0" distB="0" distL="0" distR="0" wp14:anchorId="626BF086" wp14:editId="61F73D16">
-            <wp:extent cx="180000" cy="180000"/>
-            <wp:effectExtent l="0" t="0" r="0" b="0"/>
-            <wp:docPr id="11" name="Imagen 11"/>
-            <wp:cNvGraphicFramePr>
-              <a:graphicFrameLocks xmlns:a="http://schemas.openxmlformats.org/drawingml/2006/main" noChangeAspect="1"/>
-            </wp:cNvGraphicFramePr>
-            <a:graphic xmlns:a="http://schemas.openxmlformats.org/drawingml/2006/main">
-              <a:graphicData uri="http://schemas.openxmlformats.org/drawingml/2006/picture">
-                <pic:pic xmlns:pic="http://schemas.openxmlformats.org/drawingml/2006/picture">
-                  <pic:nvPicPr>
-                    <pic:cNvPr id="0" name="Picture 11"/>
-                    <pic:cNvPicPr>
-                      <a:picLocks noChangeAspect="1" noChangeArrowheads="1"/>
-                    </pic:cNvPicPr>
-                  </pic:nvPicPr>
-                  <pic:blipFill>
-                    <a:blip r:embed="rId7">
-                      <a:extLst>
-                        <a:ext uri="{28A0092B-C50C-407E-A947-70E740481C1C}">
-                          <a14:useLocalDpi xmlns:a14="http://schemas.microsoft.com/office/drawing/2010/main" val="0"/>
-                        </a:ext>
-                      </a:extLst>
-                    </a:blip>
-                    <a:srcRect/>
-                    <a:stretch>
-                      <a:fillRect/>
-                    </a:stretch>
-                  </pic:blipFill>
-                  <pic:spPr bwMode="auto">
-                    <a:xfrm>
-                      <a:off x="0" y="0"/>
-                      <a:ext cx="180000" cy="180000"/>
-                    </a:xfrm>
-                    <a:prstGeom prst="rect">
-                      <a:avLst/>
-                    </a:prstGeom>
-                    <a:noFill/>
-                    <a:ln>
-                      <a:noFill/>
-                    </a:ln>
-                  </pic:spPr>
-                </pic:pic>
-              </a:graphicData>
-            </a:graphic>
-          </wp:inline>
-        </w:drawing>
+          <w:rFonts w:ascii="Segoe UI Emoji" w:hAnsi="Segoe UI Emoji" w:cs="Segoe UI Emoji"/>
+          <w:sz w:val="20"/>
+          <w:szCs w:val="20"/>
+        </w:rPr>
+        <w:t>✅</w:t>
       </w:r>
       <w:r>
         <w:rPr>

</xml_diff>

<commit_message>
Fitxers generats en 2022-05-21 13:22:29
</commit_message>
<xml_diff>
--- a/1 Guía.docx
+++ b/1 Guía.docx
@@ -216,27 +216,7 @@
           <w:szCs w:val="16"/>
           <w:lang w:val="ca-ES" w:eastAsia="ca-ES"/>
         </w:rPr>
-        <w:t xml:space="preserve"> del curs. La </w:t>
-      </w:r>
-      <w:proofErr w:type="spellStart"/>
-      <w:r>
-        <w:rPr>
-          <w:rFonts w:ascii="Helvetica" w:eastAsiaTheme="minorEastAsia" w:hAnsi="Helvetica" w:cs="Times New Roman"/>
-          <w:sz w:val="20"/>
-          <w:szCs w:val="16"/>
-          <w:lang w:val="ca-ES" w:eastAsia="ca-ES"/>
-        </w:rPr>
-        <w:t>tutorització</w:t>
-      </w:r>
-      <w:proofErr w:type="spellEnd"/>
-      <w:r>
-        <w:rPr>
-          <w:rFonts w:ascii="Helvetica" w:eastAsiaTheme="minorEastAsia" w:hAnsi="Helvetica" w:cs="Times New Roman"/>
-          <w:sz w:val="20"/>
-          <w:szCs w:val="16"/>
-          <w:lang w:val="ca-ES" w:eastAsia="ca-ES"/>
-        </w:rPr>
-        <w:t xml:space="preserve"> del crèdit de síntesi recaurà sobre els professors/es d’aquests mòduls.</w:t>
+        <w:t xml:space="preserve"> del curs. La tutorització del crèdit de síntesi recaurà sobre els professors/es d’aquests mòduls.</w:t>
       </w:r>
     </w:p>
     <w:p>
@@ -349,7 +329,6 @@
         </w:rPr>
         <w:t xml:space="preserve">El projecte </w:t>
       </w:r>
-      <w:proofErr w:type="spellStart"/>
       <w:r>
         <w:rPr>
           <w:rFonts w:ascii="Helvetica" w:eastAsiaTheme="minorEastAsia" w:hAnsi="Helvetica" w:cs="Times New Roman"/>
@@ -357,9 +336,8 @@
           <w:szCs w:val="16"/>
           <w:lang w:val="ca-ES" w:eastAsia="ca-ES"/>
         </w:rPr>
-        <w:t>será</w:t>
-      </w:r>
-      <w:proofErr w:type="spellEnd"/>
+        <w:t>serà</w:t>
+      </w:r>
       <w:r>
         <w:rPr>
           <w:rFonts w:ascii="Helvetica" w:eastAsiaTheme="minorEastAsia" w:hAnsi="Helvetica" w:cs="Times New Roman"/>
@@ -721,17 +699,22 @@
           <w:sz w:val="20"/>
           <w:szCs w:val="20"/>
         </w:rPr>
-        <w:t xml:space="preserve">Realització i ús de </w:t>
-      </w:r>
-      <w:proofErr w:type="spellStart"/>
-      <w:r>
-        <w:rPr>
-          <w:sz w:val="20"/>
-          <w:szCs w:val="20"/>
-        </w:rPr>
-        <w:t>Javascript</w:t>
-      </w:r>
-      <w:proofErr w:type="spellEnd"/>
+        <w:t>Realització i ús de Java</w:t>
+      </w:r>
+      <w:r>
+        <w:rPr>
+          <w:sz w:val="20"/>
+          <w:szCs w:val="20"/>
+        </w:rPr>
+        <w:t>S</w:t>
+      </w:r>
+      <w:r>
+        <w:rPr>
+          <w:sz w:val="20"/>
+          <w:szCs w:val="20"/>
+        </w:rPr>
+        <w:t>cript</w:t>
+      </w:r>
       <w:r>
         <w:t xml:space="preserve"> </w:t>
       </w:r>
@@ -1084,17 +1067,8 @@
           <w:sz w:val="20"/>
           <w:szCs w:val="20"/>
         </w:rPr>
-        <w:t xml:space="preserve">Requeriments de </w:t>
-      </w:r>
-      <w:proofErr w:type="spellStart"/>
-      <w:r>
-        <w:rPr>
-          <w:sz w:val="20"/>
-          <w:szCs w:val="20"/>
-        </w:rPr>
-        <w:t>Sw</w:t>
-      </w:r>
-      <w:proofErr w:type="spellEnd"/>
+        <w:t>Requeriments de Sw</w:t>
+      </w:r>
       <w:r>
         <w:t xml:space="preserve"> </w:t>
       </w:r>
@@ -1226,7 +1200,6 @@
           <w:szCs w:val="20"/>
         </w:rPr>
       </w:pPr>
-      <w:proofErr w:type="spellStart"/>
       <w:r>
         <w:rPr>
           <w:sz w:val="20"/>
@@ -1234,45 +1207,12 @@
         </w:rPr>
         <w:t>Wireframe</w:t>
       </w:r>
-      <w:proofErr w:type="spellEnd"/>
-      <w:r>
-        <w:rPr>
-          <w:sz w:val="20"/>
-          <w:szCs w:val="20"/>
-        </w:rPr>
-        <w:t xml:space="preserve"> o prototipatge. </w:t>
-      </w:r>
-      <w:proofErr w:type="spellStart"/>
-      <w:r>
-        <w:rPr>
-          <w:sz w:val="20"/>
-          <w:szCs w:val="20"/>
-        </w:rPr>
-        <w:t>Adobe</w:t>
-      </w:r>
-      <w:proofErr w:type="spellEnd"/>
-      <w:r>
-        <w:rPr>
-          <w:sz w:val="20"/>
-          <w:szCs w:val="20"/>
-        </w:rPr>
-        <w:t xml:space="preserve"> XD. </w:t>
-      </w:r>
-      <w:proofErr w:type="spellStart"/>
-      <w:r>
-        <w:rPr>
-          <w:sz w:val="20"/>
-          <w:szCs w:val="20"/>
-        </w:rPr>
-        <w:t>Axure</w:t>
-      </w:r>
-      <w:proofErr w:type="spellEnd"/>
-      <w:r>
-        <w:rPr>
-          <w:sz w:val="20"/>
-          <w:szCs w:val="20"/>
-        </w:rPr>
-        <w:t>. Equivalents.</w:t>
+      <w:r>
+        <w:rPr>
+          <w:sz w:val="20"/>
+          <w:szCs w:val="20"/>
+        </w:rPr>
+        <w:t xml:space="preserve"> o prototipatge. Adobe XD. Axure. Equivalents.</w:t>
       </w:r>
       <w:r>
         <w:rPr>
@@ -1955,87 +1895,7 @@
           <w:szCs w:val="16"/>
           <w:lang w:val="ca-ES" w:eastAsia="ca-ES"/>
         </w:rPr>
-        <w:t xml:space="preserve">Tipus de lletra </w:t>
-      </w:r>
-      <w:proofErr w:type="spellStart"/>
-      <w:r>
-        <w:rPr>
-          <w:rFonts w:ascii="Helvetica" w:eastAsiaTheme="minorEastAsia" w:hAnsi="Helvetica" w:cs="Times New Roman"/>
-          <w:sz w:val="20"/>
-          <w:szCs w:val="16"/>
-          <w:lang w:val="ca-ES" w:eastAsia="ca-ES"/>
-        </w:rPr>
-        <w:t>Arial</w:t>
-      </w:r>
-      <w:proofErr w:type="spellEnd"/>
-      <w:r>
-        <w:rPr>
-          <w:rFonts w:ascii="Helvetica" w:eastAsiaTheme="minorEastAsia" w:hAnsi="Helvetica" w:cs="Times New Roman"/>
-          <w:sz w:val="20"/>
-          <w:szCs w:val="16"/>
-          <w:lang w:val="ca-ES" w:eastAsia="ca-ES"/>
-        </w:rPr>
-        <w:t xml:space="preserve"> o </w:t>
-      </w:r>
-      <w:proofErr w:type="spellStart"/>
-      <w:r>
-        <w:rPr>
-          <w:rFonts w:ascii="Helvetica" w:eastAsiaTheme="minorEastAsia" w:hAnsi="Helvetica" w:cs="Times New Roman"/>
-          <w:sz w:val="20"/>
-          <w:szCs w:val="16"/>
-          <w:lang w:val="ca-ES" w:eastAsia="ca-ES"/>
-        </w:rPr>
-        <w:t>Times</w:t>
-      </w:r>
-      <w:proofErr w:type="spellEnd"/>
-      <w:r>
-        <w:rPr>
-          <w:rFonts w:ascii="Helvetica" w:eastAsiaTheme="minorEastAsia" w:hAnsi="Helvetica" w:cs="Times New Roman"/>
-          <w:sz w:val="20"/>
-          <w:szCs w:val="16"/>
-          <w:lang w:val="ca-ES" w:eastAsia="ca-ES"/>
-        </w:rPr>
-        <w:t xml:space="preserve"> New Roman 12 per a paràgrafs normals i </w:t>
-      </w:r>
-      <w:proofErr w:type="spellStart"/>
-      <w:r>
-        <w:rPr>
-          <w:rFonts w:ascii="Helvetica" w:eastAsiaTheme="minorEastAsia" w:hAnsi="Helvetica" w:cs="Times New Roman"/>
-          <w:sz w:val="20"/>
-          <w:szCs w:val="16"/>
-          <w:lang w:val="ca-ES" w:eastAsia="ca-ES"/>
-        </w:rPr>
-        <w:t>Arial</w:t>
-      </w:r>
-      <w:proofErr w:type="spellEnd"/>
-      <w:r>
-        <w:rPr>
-          <w:rFonts w:ascii="Helvetica" w:eastAsiaTheme="minorEastAsia" w:hAnsi="Helvetica" w:cs="Times New Roman"/>
-          <w:sz w:val="20"/>
-          <w:szCs w:val="16"/>
-          <w:lang w:val="ca-ES" w:eastAsia="ca-ES"/>
-        </w:rPr>
-        <w:t xml:space="preserve"> o </w:t>
-      </w:r>
-      <w:proofErr w:type="spellStart"/>
-      <w:r>
-        <w:rPr>
-          <w:rFonts w:ascii="Helvetica" w:eastAsiaTheme="minorEastAsia" w:hAnsi="Helvetica" w:cs="Times New Roman"/>
-          <w:sz w:val="20"/>
-          <w:szCs w:val="16"/>
-          <w:lang w:val="ca-ES" w:eastAsia="ca-ES"/>
-        </w:rPr>
-        <w:t>Times</w:t>
-      </w:r>
-      <w:proofErr w:type="spellEnd"/>
-      <w:r>
-        <w:rPr>
-          <w:rFonts w:ascii="Helvetica" w:eastAsiaTheme="minorEastAsia" w:hAnsi="Helvetica" w:cs="Times New Roman"/>
-          <w:sz w:val="20"/>
-          <w:szCs w:val="16"/>
-          <w:lang w:val="ca-ES" w:eastAsia="ca-ES"/>
-        </w:rPr>
-        <w:t xml:space="preserve"> New Roman 14 per a títols.</w:t>
+        <w:t>Tipus de lletra Arial o Times New Roman 12 per a paràgrafs normals i Arial o Times New Roman 14 per a títols.</w:t>
       </w:r>
     </w:p>
     <w:p>
@@ -2116,27 +1976,7 @@
           <w:szCs w:val="16"/>
           <w:lang w:val="ca-ES" w:eastAsia="ca-ES"/>
         </w:rPr>
-        <w:t xml:space="preserve">Tots els documents han de tenir capçalera i peu de pàgina. A la capçalera ha d’aparèixer el títol del projecte i si es vol, alguna imatge, </w:t>
-      </w:r>
-      <w:proofErr w:type="spellStart"/>
-      <w:r>
-        <w:rPr>
-          <w:rFonts w:ascii="Helvetica" w:eastAsiaTheme="minorEastAsia" w:hAnsi="Helvetica" w:cs="Times New Roman"/>
-          <w:sz w:val="20"/>
-          <w:szCs w:val="16"/>
-          <w:lang w:val="ca-ES" w:eastAsia="ca-ES"/>
-        </w:rPr>
-        <w:t>logo</w:t>
-      </w:r>
-      <w:proofErr w:type="spellEnd"/>
-      <w:r>
-        <w:rPr>
-          <w:rFonts w:ascii="Helvetica" w:eastAsiaTheme="minorEastAsia" w:hAnsi="Helvetica" w:cs="Times New Roman"/>
-          <w:sz w:val="20"/>
-          <w:szCs w:val="16"/>
-          <w:lang w:val="ca-ES" w:eastAsia="ca-ES"/>
-        </w:rPr>
-        <w:t>, etc. I al peu de pàgina el número de pàgina i el número de pàgines total del document.</w:t>
+        <w:t>Tots els documents han de tenir capçalera i peu de pàgina. A la capçalera ha d’aparèixer el títol del projecte i si es vol, alguna imatge, logo, etc. I al peu de pàgina el número de pàgina i el número de pàgines total del document.</w:t>
       </w:r>
     </w:p>
     <w:p>

</xml_diff>

<commit_message>
Fitxers generats en 2022-05-22 17:45:37
</commit_message>
<xml_diff>
--- a/1 Guía.docx
+++ b/1 Guía.docx
@@ -1000,12 +1000,28 @@
           <w:szCs w:val="20"/>
         </w:rPr>
       </w:pPr>
-      <w:r>
-        <w:rPr>
-          <w:sz w:val="20"/>
-          <w:szCs w:val="20"/>
-        </w:rPr>
-        <w:t>Índex</w:t>
+      <w:proofErr w:type="spellStart"/>
+      <w:r>
+        <w:rPr>
+          <w:sz w:val="20"/>
+          <w:szCs w:val="20"/>
+        </w:rPr>
+        <w:t>Índ</w:t>
+      </w:r>
+      <w:proofErr w:type="spellEnd"/>
+      <w:r>
+        <w:rPr>
+          <w:sz w:val="20"/>
+          <w:szCs w:val="20"/>
+        </w:rPr>
+        <w:tab/>
+      </w:r>
+      <w:r>
+        <w:rPr>
+          <w:sz w:val="20"/>
+          <w:szCs w:val="20"/>
+        </w:rPr>
+        <w:t>ex</w:t>
       </w:r>
       <w:r>
         <w:t xml:space="preserve"> </w:t>

</xml_diff>

<commit_message>
Fitxers generats en 2022-05-22 20:53:21
</commit_message>
<xml_diff>
--- a/1 Guía.docx
+++ b/1 Guía.docx
@@ -1000,28 +1000,12 @@
           <w:szCs w:val="20"/>
         </w:rPr>
       </w:pPr>
-      <w:proofErr w:type="spellStart"/>
-      <w:r>
-        <w:rPr>
-          <w:sz w:val="20"/>
-          <w:szCs w:val="20"/>
-        </w:rPr>
-        <w:t>Índ</w:t>
-      </w:r>
-      <w:proofErr w:type="spellEnd"/>
-      <w:r>
-        <w:rPr>
-          <w:sz w:val="20"/>
-          <w:szCs w:val="20"/>
-        </w:rPr>
-        <w:tab/>
-      </w:r>
-      <w:r>
-        <w:rPr>
-          <w:sz w:val="20"/>
-          <w:szCs w:val="20"/>
-        </w:rPr>
-        <w:t>ex</w:t>
+      <w:r>
+        <w:rPr>
+          <w:sz w:val="20"/>
+          <w:szCs w:val="20"/>
+        </w:rPr>
+        <w:t>Índex</w:t>
       </w:r>
       <w:r>
         <w:t xml:space="preserve"> </w:t>
@@ -1266,56 +1250,11 @@
       </w:r>
       <w:r>
         <w:rPr>
-          <w:noProof/>
-        </w:rPr>
-        <w:drawing>
-          <wp:inline distT="0" distB="0" distL="0" distR="0" wp14:anchorId="3092A569" wp14:editId="04E08377">
-            <wp:extent cx="180000" cy="180000"/>
-            <wp:effectExtent l="0" t="0" r="0" b="0"/>
-            <wp:docPr id="7" name="Imagen 7"/>
-            <wp:cNvGraphicFramePr>
-              <a:graphicFrameLocks xmlns:a="http://schemas.openxmlformats.org/drawingml/2006/main" noChangeAspect="1"/>
-            </wp:cNvGraphicFramePr>
-            <a:graphic xmlns:a="http://schemas.openxmlformats.org/drawingml/2006/main">
-              <a:graphicData uri="http://schemas.openxmlformats.org/drawingml/2006/picture">
-                <pic:pic xmlns:pic="http://schemas.openxmlformats.org/drawingml/2006/picture">
-                  <pic:nvPicPr>
-                    <pic:cNvPr id="0" name="Picture 11"/>
-                    <pic:cNvPicPr>
-                      <a:picLocks noChangeAspect="1" noChangeArrowheads="1"/>
-                    </pic:cNvPicPr>
-                  </pic:nvPicPr>
-                  <pic:blipFill>
-                    <a:blip r:embed="rId7">
-                      <a:extLst>
-                        <a:ext uri="{28A0092B-C50C-407E-A947-70E740481C1C}">
-                          <a14:useLocalDpi xmlns:a14="http://schemas.microsoft.com/office/drawing/2010/main" val="0"/>
-                        </a:ext>
-                      </a:extLst>
-                    </a:blip>
-                    <a:srcRect/>
-                    <a:stretch>
-                      <a:fillRect/>
-                    </a:stretch>
-                  </pic:blipFill>
-                  <pic:spPr bwMode="auto">
-                    <a:xfrm>
-                      <a:off x="0" y="0"/>
-                      <a:ext cx="180000" cy="180000"/>
-                    </a:xfrm>
-                    <a:prstGeom prst="rect">
-                      <a:avLst/>
-                    </a:prstGeom>
-                    <a:noFill/>
-                    <a:ln>
-                      <a:noFill/>
-                    </a:ln>
-                  </pic:spPr>
-                </pic:pic>
-              </a:graphicData>
-            </a:graphic>
-          </wp:inline>
-        </w:drawing>
+          <w:rFonts w:ascii="Segoe UI Emoji" w:hAnsi="Segoe UI Emoji" w:cs="Segoe UI Emoji"/>
+          <w:sz w:val="20"/>
+          <w:szCs w:val="20"/>
+        </w:rPr>
+        <w:t>✅</w:t>
       </w:r>
     </w:p>
     <w:p>

</xml_diff>